<commit_message>
Lista de Exercícios 01 - Arquitetura de computadores - 1 a 30 respondidos
</commit_message>
<xml_diff>
--- a/Lista de Exercícios no. 1 - Organização e Arquitetura.docx
+++ b/Lista de Exercícios no. 1 - Organização e Arquitetura.docx
@@ -2363,11 +2363,20 @@
         <w:spacing w:after="0" w:line="240" w:lineRule="auto"/>
         <w:rPr>
           <w:rFonts w:ascii="Arial" w:hAnsi="Arial" w:cs="Arial"/>
-        </w:rPr>
-      </w:pPr>
-      <w:r>
-        <w:rPr>
-          <w:rFonts w:ascii="Arial" w:hAnsi="Arial" w:cs="Arial"/>
+          <w:color w:val="FF0000"/>
+        </w:rPr>
+      </w:pPr>
+      <w:r>
+        <w:rPr>
+          <w:rFonts w:ascii="Arial" w:hAnsi="Arial" w:cs="Arial"/>
+          <w:color w:val="FF0000"/>
+        </w:rPr>
+        <w:t xml:space="preserve">R: </w:t>
+      </w:r>
+      <w:r>
+        <w:rPr>
+          <w:rFonts w:ascii="Arial" w:hAnsi="Arial" w:cs="Arial"/>
+          <w:color w:val="FF0000"/>
         </w:rPr>
         <w:t>Entrada: nessa etapa são inseridas ideias brutas (dados);</w:t>
       </w:r>
@@ -2381,11 +2390,13 @@
         <w:spacing w:after="0" w:line="240" w:lineRule="auto"/>
         <w:rPr>
           <w:rFonts w:ascii="Arial" w:hAnsi="Arial" w:cs="Arial"/>
-        </w:rPr>
-      </w:pPr>
-      <w:r>
-        <w:rPr>
-          <w:rFonts w:ascii="Arial" w:hAnsi="Arial" w:cs="Arial"/>
+          <w:color w:val="FF0000"/>
+        </w:rPr>
+      </w:pPr>
+      <w:r>
+        <w:rPr>
+          <w:rFonts w:ascii="Arial" w:hAnsi="Arial" w:cs="Arial"/>
+          <w:color w:val="FF0000"/>
         </w:rPr>
         <w:t>Processamento: São efetuados cálculos com o objetivo de converter os dados em informações;</w:t>
       </w:r>
@@ -2399,11 +2410,13 @@
         <w:spacing w:after="0" w:line="240" w:lineRule="auto"/>
         <w:rPr>
           <w:rFonts w:ascii="Arial" w:hAnsi="Arial" w:cs="Arial"/>
-        </w:rPr>
-      </w:pPr>
-      <w:r>
-        <w:rPr>
-          <w:rFonts w:ascii="Arial" w:hAnsi="Arial" w:cs="Arial"/>
+          <w:color w:val="FF0000"/>
+        </w:rPr>
+      </w:pPr>
+      <w:r>
+        <w:rPr>
+          <w:rFonts w:ascii="Arial" w:hAnsi="Arial" w:cs="Arial"/>
+          <w:color w:val="FF0000"/>
         </w:rPr>
         <w:t>Saída: finalmente são apresentadas as informações para a tomada de decisão.</w:t>
       </w:r>
@@ -2488,8 +2501,15 @@
       <w:r>
         <w:rPr>
           <w:rFonts w:ascii="Arial" w:hAnsi="Arial" w:cs="Arial"/>
-        </w:rPr>
-        <w:t xml:space="preserve">R: </w:t>
+          <w:color w:val="FF0000"/>
+        </w:rPr>
+        <w:t>R:</w:t>
+      </w:r>
+      <w:r>
+        <w:rPr>
+          <w:rFonts w:ascii="Arial" w:hAnsi="Arial" w:cs="Arial"/>
+        </w:rPr>
+        <w:t xml:space="preserve"> </w:t>
       </w:r>
       <w:r>
         <w:rPr>
@@ -3176,16 +3196,21 @@
       <w:r>
         <w:rPr>
           <w:rFonts w:ascii="Arial" w:hAnsi="Arial" w:cs="Arial"/>
-          <w:color w:val="FF0000"/>
         </w:rPr>
         <w:t>Memória principal</w:t>
       </w:r>
       <w:r>
         <w:rPr>
           <w:rFonts w:ascii="Arial" w:hAnsi="Arial" w:cs="Arial"/>
-          <w:color w:val="FF0000"/>
-        </w:rPr>
-        <w:t xml:space="preserve">. R: </w:t>
+        </w:rPr>
+        <w:t>.</w:t>
+      </w:r>
+      <w:r>
+        <w:rPr>
+          <w:rFonts w:ascii="Arial" w:hAnsi="Arial" w:cs="Arial"/>
+          <w:color w:val="FF0000"/>
+        </w:rPr>
+        <w:t xml:space="preserve"> R: </w:t>
       </w:r>
       <w:r>
         <w:rPr>
@@ -3229,16 +3254,21 @@
       <w:r>
         <w:rPr>
           <w:rFonts w:ascii="Arial" w:hAnsi="Arial" w:cs="Arial"/>
-          <w:color w:val="FF0000"/>
-        </w:rPr>
-        <w:t>Memória auxiliar</w:t>
-      </w:r>
-      <w:r>
-        <w:rPr>
-          <w:rFonts w:ascii="Arial" w:hAnsi="Arial" w:cs="Arial"/>
-          <w:color w:val="FF0000"/>
-        </w:rPr>
-        <w:t>: R: se refere a memória secundária, onde são gravadas informações a longo prazo. Essas informações são mantidas mesmo q</w:t>
+        </w:rPr>
+        <w:t>Memória auxiliar.</w:t>
+      </w:r>
+      <w:r>
+        <w:rPr>
+          <w:rFonts w:ascii="Arial" w:hAnsi="Arial" w:cs="Arial"/>
+        </w:rPr>
+        <w:t xml:space="preserve"> </w:t>
+      </w:r>
+      <w:r>
+        <w:rPr>
+          <w:rFonts w:ascii="Arial" w:hAnsi="Arial" w:cs="Arial"/>
+          <w:color w:val="FF0000"/>
+        </w:rPr>
+        <w:t>R: se refere a memória secundária, onde são gravadas informações a longo prazo. Essas informações são mantidas mesmo q</w:t>
       </w:r>
       <w:r>
         <w:rPr>
@@ -3323,8 +3353,6 @@
         </w:rPr>
         <w:t>Encontro de uma linha com uma coluna. Um conceito utilizado no Excel;</w:t>
       </w:r>
-      <w:bookmarkStart w:id="0" w:name="_GoBack"/>
-      <w:bookmarkEnd w:id="0"/>
     </w:p>
     <w:p>
       <w:pPr>
@@ -3464,6 +3492,7 @@
         <w:autoSpaceDN w:val="0"/>
         <w:adjustRightInd w:val="0"/>
         <w:spacing w:after="0" w:line="240" w:lineRule="auto"/>
+        <w:jc w:val="both"/>
         <w:rPr>
           <w:rFonts w:ascii="Arial" w:hAnsi="Arial" w:cs="Arial"/>
           <w:color w:val="FF0000"/>
@@ -3500,6 +3529,7 @@
         <w:autoSpaceDN w:val="0"/>
         <w:adjustRightInd w:val="0"/>
         <w:spacing w:after="0" w:line="240" w:lineRule="auto"/>
+        <w:jc w:val="both"/>
         <w:rPr>
           <w:rFonts w:ascii="Arial" w:hAnsi="Arial" w:cs="Arial"/>
         </w:rPr>
@@ -3537,6 +3567,7 @@
         <w:adjustRightInd w:val="0"/>
         <w:spacing w:after="0" w:line="240" w:lineRule="auto"/>
         <w:ind w:firstLine="360"/>
+        <w:jc w:val="both"/>
         <w:rPr>
           <w:rFonts w:ascii="Arial" w:hAnsi="Arial" w:cs="Arial"/>
         </w:rPr>
@@ -3553,6 +3584,7 @@
         <w:autoSpaceDN w:val="0"/>
         <w:adjustRightInd w:val="0"/>
         <w:spacing w:after="0" w:line="240" w:lineRule="auto"/>
+        <w:jc w:val="both"/>
         <w:rPr>
           <w:rFonts w:ascii="Arial" w:hAnsi="Arial" w:cs="Arial"/>
         </w:rPr>
@@ -3584,6 +3616,74 @@
         <w:autoSpaceDN w:val="0"/>
         <w:adjustRightInd w:val="0"/>
         <w:spacing w:after="0" w:line="240" w:lineRule="auto"/>
+        <w:jc w:val="both"/>
+        <w:rPr>
+          <w:rFonts w:ascii="Arial" w:hAnsi="Arial" w:cs="Arial"/>
+          <w:color w:val="FF0000"/>
+        </w:rPr>
+      </w:pPr>
+      <w:r>
+        <w:rPr>
+          <w:rFonts w:ascii="Arial" w:hAnsi="Arial" w:cs="Arial"/>
+          <w:color w:val="FF0000"/>
+        </w:rPr>
+        <w:t>R: A RAM é a memória principal do computador. É uma memória de armazenamento temporário que armazena dados somente enquanto o computador está ligado. Já a ROM é uma memória de leitura. Nela, há programas de fábrica que não podem ser apagados, como a BIOS</w:t>
+      </w:r>
+      <w:r>
+        <w:rPr>
+          <w:rFonts w:ascii="Arial" w:hAnsi="Arial" w:cs="Arial"/>
+          <w:color w:val="FF0000"/>
+        </w:rPr>
+        <w:t>, que pode controlar os componentes do hardware.</w:t>
+      </w:r>
+    </w:p>
+    <w:p>
+      <w:pPr>
+        <w:pStyle w:val="PargrafodaLista"/>
+        <w:autoSpaceDE w:val="0"/>
+        <w:autoSpaceDN w:val="0"/>
+        <w:adjustRightInd w:val="0"/>
+        <w:spacing w:after="0" w:line="240" w:lineRule="auto"/>
+        <w:jc w:val="both"/>
+        <w:rPr>
+          <w:rFonts w:ascii="Arial" w:hAnsi="Arial" w:cs="Arial"/>
+        </w:rPr>
+      </w:pPr>
+    </w:p>
+    <w:p>
+      <w:pPr>
+        <w:pStyle w:val="PargrafodaLista"/>
+        <w:autoSpaceDE w:val="0"/>
+        <w:autoSpaceDN w:val="0"/>
+        <w:adjustRightInd w:val="0"/>
+        <w:spacing w:after="0" w:line="240" w:lineRule="auto"/>
+        <w:jc w:val="both"/>
+        <w:rPr>
+          <w:rFonts w:ascii="Arial" w:hAnsi="Arial" w:cs="Arial"/>
+        </w:rPr>
+      </w:pPr>
+    </w:p>
+    <w:p>
+      <w:pPr>
+        <w:pStyle w:val="PargrafodaLista"/>
+        <w:autoSpaceDE w:val="0"/>
+        <w:autoSpaceDN w:val="0"/>
+        <w:adjustRightInd w:val="0"/>
+        <w:spacing w:after="0" w:line="240" w:lineRule="auto"/>
+        <w:jc w:val="both"/>
+        <w:rPr>
+          <w:rFonts w:ascii="Arial" w:hAnsi="Arial" w:cs="Arial"/>
+        </w:rPr>
+      </w:pPr>
+    </w:p>
+    <w:p>
+      <w:pPr>
+        <w:pStyle w:val="PargrafodaLista"/>
+        <w:autoSpaceDE w:val="0"/>
+        <w:autoSpaceDN w:val="0"/>
+        <w:adjustRightInd w:val="0"/>
+        <w:spacing w:after="0" w:line="240" w:lineRule="auto"/>
+        <w:jc w:val="both"/>
         <w:rPr>
           <w:rFonts w:ascii="Arial" w:hAnsi="Arial" w:cs="Arial"/>
         </w:rPr>
@@ -3600,32 +3700,57 @@
         <w:autoSpaceDN w:val="0"/>
         <w:adjustRightInd w:val="0"/>
         <w:spacing w:after="0" w:line="240" w:lineRule="auto"/>
-        <w:rPr>
-          <w:rFonts w:ascii="Arial" w:hAnsi="Arial" w:cs="Arial"/>
-        </w:rPr>
-      </w:pPr>
-      <w:r>
-        <w:rPr>
-          <w:rFonts w:ascii="Arial" w:hAnsi="Arial" w:cs="Arial"/>
-        </w:rPr>
+        <w:jc w:val="both"/>
+        <w:rPr>
+          <w:rFonts w:ascii="Arial" w:hAnsi="Arial" w:cs="Arial"/>
+        </w:rPr>
+      </w:pPr>
+      <w:r>
+        <w:rPr>
+          <w:rFonts w:ascii="Arial" w:hAnsi="Arial" w:cs="Arial"/>
+        </w:rPr>
+        <w:lastRenderedPageBreak/>
         <w:t>Diferencie Dispositivos de Entrada e Dispositivos de saída.</w:t>
       </w:r>
     </w:p>
     <w:p>
       <w:pPr>
         <w:pStyle w:val="PargrafodaLista"/>
-        <w:rPr>
-          <w:rFonts w:ascii="Arial" w:hAnsi="Arial" w:cs="Arial"/>
-        </w:rPr>
-      </w:pPr>
-    </w:p>
-    <w:p>
-      <w:pPr>
-        <w:pStyle w:val="PargrafodaLista"/>
-        <w:autoSpaceDE w:val="0"/>
-        <w:autoSpaceDN w:val="0"/>
-        <w:adjustRightInd w:val="0"/>
-        <w:spacing w:after="0" w:line="240" w:lineRule="auto"/>
+        <w:autoSpaceDE w:val="0"/>
+        <w:autoSpaceDN w:val="0"/>
+        <w:adjustRightInd w:val="0"/>
+        <w:spacing w:after="0" w:line="240" w:lineRule="auto"/>
+        <w:jc w:val="both"/>
+        <w:rPr>
+          <w:rFonts w:ascii="Arial" w:hAnsi="Arial" w:cs="Arial"/>
+          <w:color w:val="FF0000"/>
+        </w:rPr>
+      </w:pPr>
+      <w:r>
+        <w:rPr>
+          <w:rFonts w:ascii="Arial" w:hAnsi="Arial" w:cs="Arial"/>
+          <w:color w:val="FF0000"/>
+        </w:rPr>
+        <w:t xml:space="preserve">R: Dispositivos ou periféricos de entrada são componentes que recebem dados do mundo externo. São exemplos: teclado e mouse. Dispositivos de saída se referem aos componentes que comunicam os dados processados ao mundo externo ou usuário, como o monitor, por exemplo. </w:t>
+      </w:r>
+    </w:p>
+    <w:p>
+      <w:pPr>
+        <w:pStyle w:val="PargrafodaLista"/>
+        <w:jc w:val="both"/>
+        <w:rPr>
+          <w:rFonts w:ascii="Arial" w:hAnsi="Arial" w:cs="Arial"/>
+        </w:rPr>
+      </w:pPr>
+    </w:p>
+    <w:p>
+      <w:pPr>
+        <w:pStyle w:val="PargrafodaLista"/>
+        <w:autoSpaceDE w:val="0"/>
+        <w:autoSpaceDN w:val="0"/>
+        <w:adjustRightInd w:val="0"/>
+        <w:spacing w:after="0" w:line="240" w:lineRule="auto"/>
+        <w:jc w:val="both"/>
         <w:rPr>
           <w:rFonts w:ascii="Arial" w:hAnsi="Arial" w:cs="Arial"/>
         </w:rPr>
@@ -3642,6 +3767,7 @@
         <w:autoSpaceDN w:val="0"/>
         <w:adjustRightInd w:val="0"/>
         <w:spacing w:after="0" w:line="240" w:lineRule="auto"/>
+        <w:jc w:val="both"/>
         <w:rPr>
           <w:rFonts w:ascii="Arial" w:hAnsi="Arial" w:cs="Arial"/>
         </w:rPr>
@@ -3660,6 +3786,35 @@
         <w:autoSpaceDN w:val="0"/>
         <w:adjustRightInd w:val="0"/>
         <w:spacing w:after="0" w:line="240" w:lineRule="auto"/>
+        <w:jc w:val="both"/>
+        <w:rPr>
+          <w:rFonts w:ascii="Arial" w:hAnsi="Arial" w:cs="Arial"/>
+          <w:color w:val="FF0000"/>
+        </w:rPr>
+      </w:pPr>
+      <w:r>
+        <w:rPr>
+          <w:rFonts w:ascii="Arial" w:hAnsi="Arial" w:cs="Arial"/>
+          <w:color w:val="FF0000"/>
+        </w:rPr>
+        <w:t xml:space="preserve">R: HD, pen-drive, CD, DVD, </w:t>
+      </w:r>
+      <w:r>
+        <w:rPr>
+          <w:rFonts w:ascii="Arial" w:hAnsi="Arial" w:cs="Arial"/>
+          <w:color w:val="FF0000"/>
+        </w:rPr>
+        <w:t>disquete, cartões de memória, entre outros. Esses tipos de memória não são voláteis, ou seja, não precisam permanecer energizadas para manter uma informação gravada.</w:t>
+      </w:r>
+    </w:p>
+    <w:p>
+      <w:pPr>
+        <w:pStyle w:val="PargrafodaLista"/>
+        <w:autoSpaceDE w:val="0"/>
+        <w:autoSpaceDN w:val="0"/>
+        <w:adjustRightInd w:val="0"/>
+        <w:spacing w:after="0" w:line="240" w:lineRule="auto"/>
+        <w:jc w:val="both"/>
         <w:rPr>
           <w:rFonts w:ascii="Arial" w:hAnsi="Arial" w:cs="Arial"/>
         </w:rPr>
@@ -3676,6 +3831,7 @@
         <w:autoSpaceDN w:val="0"/>
         <w:adjustRightInd w:val="0"/>
         <w:spacing w:after="0" w:line="240" w:lineRule="auto"/>
+        <w:jc w:val="both"/>
         <w:rPr>
           <w:rFonts w:ascii="Arial" w:hAnsi="Arial" w:cs="Arial"/>
         </w:rPr>
@@ -3685,6 +3841,27 @@
           <w:rFonts w:ascii="Arial" w:hAnsi="Arial" w:cs="Arial"/>
         </w:rPr>
         <w:t>Diferencie Softwares básicos e Softwares aplicativos.</w:t>
+      </w:r>
+    </w:p>
+    <w:p>
+      <w:pPr>
+        <w:pStyle w:val="PargrafodaLista"/>
+        <w:autoSpaceDE w:val="0"/>
+        <w:autoSpaceDN w:val="0"/>
+        <w:adjustRightInd w:val="0"/>
+        <w:spacing w:after="0" w:line="240" w:lineRule="auto"/>
+        <w:jc w:val="both"/>
+        <w:rPr>
+          <w:rFonts w:ascii="Arial" w:hAnsi="Arial" w:cs="Arial"/>
+          <w:color w:val="FF0000"/>
+        </w:rPr>
+      </w:pPr>
+      <w:r>
+        <w:rPr>
+          <w:rFonts w:ascii="Arial" w:hAnsi="Arial" w:cs="Arial"/>
+          <w:color w:val="FF0000"/>
+        </w:rPr>
+        <w:t>R: Um software básico é fundamental para operar um computador, como um sistema operacional que consegue controlar os recursos de uma máquina, por exemplo. Já um software aplicativo é voltado para as necessidades e tarefas de um usuário. Por exemplo, um programa de controle de estoque ou de edição de imagem.</w:t>
       </w:r>
     </w:p>
     <w:p>
@@ -3748,8 +3925,10 @@
         <w:adjustRightInd w:val="0"/>
         <w:spacing w:after="0" w:line="240" w:lineRule="auto"/>
         <w:ind w:firstLine="360"/>
-        <w:rPr>
-          <w:rFonts w:ascii="Arial" w:hAnsi="Arial" w:cs="Arial"/>
+        <w:jc w:val="both"/>
+        <w:rPr>
+          <w:rFonts w:ascii="Arial" w:hAnsi="Arial" w:cs="Arial"/>
+          <w:color w:val="FF0000"/>
         </w:rPr>
       </w:pPr>
       <w:r>
@@ -3758,41 +3937,42 @@
         </w:rPr>
         <w:t>a. Os computadores processam dados controlados por séries de</w:t>
       </w:r>
-    </w:p>
-    <w:p>
-      <w:pPr>
-        <w:autoSpaceDE w:val="0"/>
-        <w:autoSpaceDN w:val="0"/>
-        <w:adjustRightInd w:val="0"/>
-        <w:spacing w:after="0" w:line="240" w:lineRule="auto"/>
-        <w:ind w:firstLine="708"/>
-        <w:rPr>
-          <w:rFonts w:ascii="Arial" w:hAnsi="Arial" w:cs="Arial"/>
-        </w:rPr>
-      </w:pPr>
-      <w:proofErr w:type="gramStart"/>
-      <w:r>
-        <w:rPr>
-          <w:rFonts w:ascii="Arial" w:hAnsi="Arial" w:cs="Arial"/>
-        </w:rPr>
-        <w:t>instruções</w:t>
-      </w:r>
-      <w:proofErr w:type="gramEnd"/>
-      <w:r>
-        <w:rPr>
-          <w:rFonts w:ascii="Arial" w:hAnsi="Arial" w:cs="Arial"/>
-        </w:rPr>
-        <w:t xml:space="preserve"> que são denominadas ___________________.</w:t>
-      </w:r>
-    </w:p>
-    <w:p>
-      <w:pPr>
-        <w:autoSpaceDE w:val="0"/>
-        <w:autoSpaceDN w:val="0"/>
-        <w:adjustRightInd w:val="0"/>
-        <w:spacing w:after="0" w:line="240" w:lineRule="auto"/>
-        <w:rPr>
-          <w:rFonts w:ascii="Arial" w:hAnsi="Arial" w:cs="Arial"/>
+      <w:r>
+        <w:rPr>
+          <w:rFonts w:ascii="Arial" w:hAnsi="Arial" w:cs="Arial"/>
+        </w:rPr>
+        <w:t xml:space="preserve"> </w:t>
+      </w:r>
+      <w:r>
+        <w:rPr>
+          <w:rFonts w:ascii="Arial" w:hAnsi="Arial" w:cs="Arial"/>
+        </w:rPr>
+        <w:t>instruções que são</w:t>
+      </w:r>
+      <w:r>
+        <w:rPr>
+          <w:rFonts w:ascii="Arial" w:hAnsi="Arial" w:cs="Arial"/>
+        </w:rPr>
+        <w:t xml:space="preserve"> denominadas </w:t>
+      </w:r>
+      <w:r>
+        <w:rPr>
+          <w:rFonts w:ascii="Arial" w:hAnsi="Arial" w:cs="Arial"/>
+          <w:color w:val="FF0000"/>
+        </w:rPr>
+        <w:t>programa.</w:t>
+      </w:r>
+    </w:p>
+    <w:p>
+      <w:pPr>
+        <w:autoSpaceDE w:val="0"/>
+        <w:autoSpaceDN w:val="0"/>
+        <w:adjustRightInd w:val="0"/>
+        <w:spacing w:after="0" w:line="240" w:lineRule="auto"/>
+        <w:jc w:val="both"/>
+        <w:rPr>
+          <w:rFonts w:ascii="Arial" w:hAnsi="Arial" w:cs="Arial"/>
+          <w:color w:val="FF0000"/>
         </w:rPr>
       </w:pPr>
       <w:r>
@@ -3807,44 +3987,46 @@
         </w:rPr>
         <w:t>b. As linguagens de programação podem ser divididas nos seguintes</w:t>
       </w:r>
-    </w:p>
-    <w:p>
-      <w:pPr>
-        <w:autoSpaceDE w:val="0"/>
-        <w:autoSpaceDN w:val="0"/>
-        <w:adjustRightInd w:val="0"/>
-        <w:spacing w:after="0" w:line="240" w:lineRule="auto"/>
-        <w:rPr>
-          <w:rFonts w:ascii="Arial" w:hAnsi="Arial" w:cs="Arial"/>
-        </w:rPr>
-      </w:pPr>
-      <w:r>
-        <w:rPr>
-          <w:rFonts w:ascii="Arial" w:hAnsi="Arial" w:cs="Arial"/>
-        </w:rPr>
-        <w:t xml:space="preserve">         </w:t>
-      </w:r>
-      <w:proofErr w:type="gramStart"/>
-      <w:r>
-        <w:rPr>
-          <w:rFonts w:ascii="Arial" w:hAnsi="Arial" w:cs="Arial"/>
-        </w:rPr>
-        <w:t>tipos</w:t>
-      </w:r>
-      <w:proofErr w:type="gramEnd"/>
-      <w:r>
-        <w:rPr>
-          <w:rFonts w:ascii="Arial" w:hAnsi="Arial" w:cs="Arial"/>
-        </w:rPr>
-        <w:t xml:space="preserve"> gerais: de alto nível _____________________.</w:t>
-      </w:r>
-    </w:p>
-    <w:p>
-      <w:pPr>
-        <w:autoSpaceDE w:val="0"/>
-        <w:autoSpaceDN w:val="0"/>
-        <w:adjustRightInd w:val="0"/>
-        <w:spacing w:after="0" w:line="240" w:lineRule="auto"/>
+      <w:r>
+        <w:rPr>
+          <w:rFonts w:ascii="Arial" w:hAnsi="Arial" w:cs="Arial"/>
+        </w:rPr>
+        <w:t xml:space="preserve"> </w:t>
+      </w:r>
+      <w:r>
+        <w:rPr>
+          <w:rFonts w:ascii="Arial" w:hAnsi="Arial" w:cs="Arial"/>
+        </w:rPr>
+        <w:t>tipos gerais: de alto nível</w:t>
+      </w:r>
+      <w:r>
+        <w:rPr>
+          <w:rFonts w:ascii="Arial" w:hAnsi="Arial" w:cs="Arial"/>
+        </w:rPr>
+        <w:t xml:space="preserve">, </w:t>
+      </w:r>
+      <w:r>
+        <w:rPr>
+          <w:rFonts w:ascii="Arial" w:hAnsi="Arial" w:cs="Arial"/>
+          <w:color w:val="FF0000"/>
+        </w:rPr>
+        <w:t>de montagem (montadora) ou da máquina</w:t>
+      </w:r>
+      <w:r>
+        <w:rPr>
+          <w:rFonts w:ascii="Arial" w:hAnsi="Arial" w:cs="Arial"/>
+          <w:color w:val="FF0000"/>
+        </w:rPr>
+        <w:t>.</w:t>
+      </w:r>
+    </w:p>
+    <w:p>
+      <w:pPr>
+        <w:autoSpaceDE w:val="0"/>
+        <w:autoSpaceDN w:val="0"/>
+        <w:adjustRightInd w:val="0"/>
+        <w:spacing w:after="0" w:line="240" w:lineRule="auto"/>
+        <w:jc w:val="both"/>
         <w:rPr>
           <w:rFonts w:ascii="Arial" w:hAnsi="Arial" w:cs="Arial"/>
         </w:rPr>
@@ -3859,46 +4041,47 @@
         <w:rPr>
           <w:rFonts w:ascii="Arial" w:hAnsi="Arial" w:cs="Arial"/>
         </w:rPr>
-        <w:t>c. Um montador traduz um programa em ____________________ para</w:t>
-      </w:r>
-    </w:p>
-    <w:p>
-      <w:pPr>
-        <w:autoSpaceDE w:val="0"/>
-        <w:autoSpaceDN w:val="0"/>
-        <w:adjustRightInd w:val="0"/>
-        <w:spacing w:after="0" w:line="240" w:lineRule="auto"/>
-        <w:rPr>
-          <w:rFonts w:ascii="Arial" w:hAnsi="Arial" w:cs="Arial"/>
-        </w:rPr>
-      </w:pPr>
-      <w:r>
-        <w:rPr>
-          <w:rFonts w:ascii="Arial" w:hAnsi="Arial" w:cs="Arial"/>
-        </w:rPr>
-        <w:t xml:space="preserve">         </w:t>
-      </w:r>
-      <w:proofErr w:type="gramStart"/>
-      <w:r>
-        <w:rPr>
-          <w:rFonts w:ascii="Arial" w:hAnsi="Arial" w:cs="Arial"/>
-        </w:rPr>
-        <w:t>código</w:t>
-      </w:r>
-      <w:proofErr w:type="gramEnd"/>
-      <w:r>
-        <w:rPr>
-          <w:rFonts w:ascii="Arial" w:hAnsi="Arial" w:cs="Arial"/>
-        </w:rPr>
-        <w:t xml:space="preserve"> de máquina.</w:t>
-      </w:r>
-    </w:p>
-    <w:p>
-      <w:pPr>
-        <w:autoSpaceDE w:val="0"/>
-        <w:autoSpaceDN w:val="0"/>
-        <w:adjustRightInd w:val="0"/>
-        <w:spacing w:after="0" w:line="240" w:lineRule="auto"/>
+        <w:t>c. Um montador traduz um programa em</w:t>
+      </w:r>
+      <w:r>
+        <w:rPr>
+          <w:rFonts w:ascii="Arial" w:hAnsi="Arial" w:cs="Arial"/>
+        </w:rPr>
+        <w:t xml:space="preserve"> </w:t>
+      </w:r>
+      <w:r>
+        <w:rPr>
+          <w:rFonts w:ascii="Arial" w:hAnsi="Arial" w:cs="Arial"/>
+          <w:color w:val="FF0000"/>
+        </w:rPr>
+        <w:t xml:space="preserve">linguagem de alto nível </w:t>
+      </w:r>
+      <w:r>
+        <w:rPr>
+          <w:rFonts w:ascii="Arial" w:hAnsi="Arial" w:cs="Arial"/>
+        </w:rPr>
+        <w:t>para</w:t>
+      </w:r>
+      <w:r>
+        <w:rPr>
+          <w:rFonts w:ascii="Arial" w:hAnsi="Arial" w:cs="Arial"/>
+        </w:rPr>
+        <w:t xml:space="preserve"> </w:t>
+      </w:r>
+      <w:r>
+        <w:rPr>
+          <w:rFonts w:ascii="Arial" w:hAnsi="Arial" w:cs="Arial"/>
+        </w:rPr>
+        <w:t>código de máquina.</w:t>
+      </w:r>
+    </w:p>
+    <w:p>
+      <w:pPr>
+        <w:autoSpaceDE w:val="0"/>
+        <w:autoSpaceDN w:val="0"/>
+        <w:adjustRightInd w:val="0"/>
+        <w:spacing w:after="0" w:line="240" w:lineRule="auto"/>
+        <w:jc w:val="both"/>
         <w:rPr>
           <w:rFonts w:ascii="Arial" w:hAnsi="Arial" w:cs="Arial"/>
         </w:rPr>
@@ -3915,67 +4098,45 @@
         </w:rPr>
         <w:t>d. Os programas escritos em linguagem montadora devem ser</w:t>
       </w:r>
-    </w:p>
-    <w:p>
-      <w:pPr>
-        <w:autoSpaceDE w:val="0"/>
-        <w:autoSpaceDN w:val="0"/>
-        <w:adjustRightInd w:val="0"/>
-        <w:spacing w:after="0" w:line="240" w:lineRule="auto"/>
-        <w:rPr>
-          <w:rFonts w:ascii="Arial" w:hAnsi="Arial" w:cs="Arial"/>
-        </w:rPr>
-      </w:pPr>
-      <w:r>
-        <w:rPr>
-          <w:rFonts w:ascii="Arial" w:hAnsi="Arial" w:cs="Arial"/>
-        </w:rPr>
-        <w:t xml:space="preserve">         </w:t>
-      </w:r>
-      <w:r>
-        <w:rPr>
-          <w:rFonts w:ascii="Arial" w:hAnsi="Arial" w:cs="Arial"/>
-        </w:rPr>
-        <w:t>___________________ se forem executados em um computador de</w:t>
-      </w:r>
-    </w:p>
-    <w:p>
-      <w:pPr>
-        <w:autoSpaceDE w:val="0"/>
-        <w:autoSpaceDN w:val="0"/>
-        <w:adjustRightInd w:val="0"/>
-        <w:spacing w:after="0" w:line="240" w:lineRule="auto"/>
-        <w:rPr>
-          <w:rFonts w:ascii="Arial" w:hAnsi="Arial" w:cs="Arial"/>
-        </w:rPr>
-      </w:pPr>
-      <w:r>
-        <w:rPr>
-          <w:rFonts w:ascii="Arial" w:hAnsi="Arial" w:cs="Arial"/>
-        </w:rPr>
-        <w:t xml:space="preserve">         </w:t>
-      </w:r>
-      <w:proofErr w:type="gramStart"/>
-      <w:r>
-        <w:rPr>
-          <w:rFonts w:ascii="Arial" w:hAnsi="Arial" w:cs="Arial"/>
-        </w:rPr>
-        <w:t>arquitetura</w:t>
-      </w:r>
-      <w:proofErr w:type="gramEnd"/>
-      <w:r>
-        <w:rPr>
-          <w:rFonts w:ascii="Arial" w:hAnsi="Arial" w:cs="Arial"/>
-        </w:rPr>
-        <w:t xml:space="preserve"> distinta.</w:t>
-      </w:r>
-    </w:p>
-    <w:p>
-      <w:pPr>
-        <w:autoSpaceDE w:val="0"/>
-        <w:autoSpaceDN w:val="0"/>
-        <w:adjustRightInd w:val="0"/>
-        <w:spacing w:after="0" w:line="240" w:lineRule="auto"/>
+      <w:r>
+        <w:rPr>
+          <w:rFonts w:ascii="Arial" w:hAnsi="Arial" w:cs="Arial"/>
+        </w:rPr>
+        <w:t xml:space="preserve"> </w:t>
+      </w:r>
+      <w:r>
+        <w:rPr>
+          <w:rFonts w:ascii="Arial" w:hAnsi="Arial" w:cs="Arial"/>
+          <w:color w:val="FF0000"/>
+        </w:rPr>
+        <w:t>interpretados</w:t>
+      </w:r>
+      <w:r>
+        <w:rPr>
+          <w:rFonts w:ascii="Arial" w:hAnsi="Arial" w:cs="Arial"/>
+        </w:rPr>
+        <w:t xml:space="preserve"> se forem executados em um computador de</w:t>
+      </w:r>
+      <w:r>
+        <w:rPr>
+          <w:rFonts w:ascii="Arial" w:hAnsi="Arial" w:cs="Arial"/>
+        </w:rPr>
+        <w:t xml:space="preserve"> </w:t>
+      </w:r>
+      <w:r>
+        <w:rPr>
+          <w:rFonts w:ascii="Arial" w:hAnsi="Arial" w:cs="Arial"/>
+        </w:rPr>
+        <w:t>arquitetura distinta.</w:t>
+      </w:r>
+    </w:p>
+    <w:p>
+      <w:pPr>
+        <w:autoSpaceDE w:val="0"/>
+        <w:autoSpaceDN w:val="0"/>
+        <w:adjustRightInd w:val="0"/>
+        <w:spacing w:after="0" w:line="240" w:lineRule="auto"/>
+        <w:jc w:val="both"/>
         <w:rPr>
           <w:rFonts w:ascii="Arial" w:hAnsi="Arial" w:cs="Arial"/>
         </w:rPr>
@@ -3990,38 +4151,20 @@
         <w:rPr>
           <w:rFonts w:ascii="Arial" w:hAnsi="Arial" w:cs="Arial"/>
         </w:rPr>
-        <w:t>e. A memória ______________________ é usada para armazenar os</w:t>
-      </w:r>
-    </w:p>
-    <w:p>
-      <w:pPr>
-        <w:autoSpaceDE w:val="0"/>
-        <w:autoSpaceDN w:val="0"/>
-        <w:adjustRightInd w:val="0"/>
-        <w:spacing w:after="0" w:line="240" w:lineRule="auto"/>
-        <w:rPr>
-          <w:rFonts w:ascii="Arial" w:hAnsi="Arial" w:cs="Arial"/>
-        </w:rPr>
-      </w:pPr>
-      <w:r>
-        <w:rPr>
-          <w:rFonts w:ascii="Arial" w:hAnsi="Arial" w:cs="Arial"/>
-        </w:rPr>
-        <w:t xml:space="preserve">         </w:t>
-      </w:r>
-      <w:proofErr w:type="gramStart"/>
-      <w:r>
-        <w:rPr>
-          <w:rFonts w:ascii="Arial" w:hAnsi="Arial" w:cs="Arial"/>
-        </w:rPr>
-        <w:t>programas</w:t>
-      </w:r>
-      <w:proofErr w:type="gramEnd"/>
-      <w:r>
-        <w:rPr>
-          <w:rFonts w:ascii="Arial" w:hAnsi="Arial" w:cs="Arial"/>
-        </w:rPr>
-        <w:t xml:space="preserve"> enquanto se executa, diferentemente da memória</w:t>
+        <w:t xml:space="preserve">e. A memória </w:t>
+      </w:r>
+      <w:r>
+        <w:rPr>
+          <w:rFonts w:ascii="Arial" w:hAnsi="Arial" w:cs="Arial"/>
+          <w:color w:val="FF0000"/>
+        </w:rPr>
+        <w:t xml:space="preserve">RAM </w:t>
+      </w:r>
+      <w:r>
+        <w:rPr>
+          <w:rFonts w:ascii="Arial" w:hAnsi="Arial" w:cs="Arial"/>
+        </w:rPr>
+        <w:t>é usada para armazenar os</w:t>
       </w:r>
       <w:r>
         <w:rPr>
@@ -4033,37 +4176,36 @@
         <w:rPr>
           <w:rFonts w:ascii="Arial" w:hAnsi="Arial" w:cs="Arial"/>
         </w:rPr>
+        <w:t>programas enquanto se executa, diferentemente da memória</w:t>
+      </w:r>
+      <w:r>
+        <w:rPr>
+          <w:rFonts w:ascii="Arial" w:hAnsi="Arial" w:cs="Arial"/>
+        </w:rPr>
+        <w:t xml:space="preserve"> </w:t>
+      </w:r>
+      <w:r>
+        <w:rPr>
+          <w:rFonts w:ascii="Arial" w:hAnsi="Arial" w:cs="Arial"/>
+        </w:rPr>
         <w:t xml:space="preserve">secundária, que é </w:t>
       </w:r>
       <w:r>
         <w:rPr>
           <w:rFonts w:ascii="Arial" w:hAnsi="Arial" w:cs="Arial"/>
         </w:rPr>
+        <w:t>memória não-volátil usada para armazenar</w:t>
+      </w:r>
+      <w:r>
+        <w:rPr>
+          <w:rFonts w:ascii="Arial" w:hAnsi="Arial" w:cs="Arial"/>
+        </w:rPr>
         <w:t xml:space="preserve"> </w:t>
       </w:r>
       <w:r>
         <w:rPr>
           <w:rFonts w:ascii="Arial" w:hAnsi="Arial" w:cs="Arial"/>
         </w:rPr>
-        <w:br/>
-        <w:t xml:space="preserve">         </w:t>
-      </w:r>
-      <w:r>
-        <w:rPr>
-          <w:rFonts w:ascii="Arial" w:hAnsi="Arial" w:cs="Arial"/>
-        </w:rPr>
-        <w:t>memória não-volátil usada para armazenar</w:t>
-      </w:r>
-      <w:r>
-        <w:rPr>
-          <w:rFonts w:ascii="Arial" w:hAnsi="Arial" w:cs="Arial"/>
-        </w:rPr>
-        <w:t xml:space="preserve"> </w:t>
-      </w:r>
-      <w:r>
-        <w:rPr>
-          <w:rFonts w:ascii="Arial" w:hAnsi="Arial" w:cs="Arial"/>
-        </w:rPr>
         <w:t>programas e dados entre execuções.</w:t>
       </w:r>
     </w:p>
@@ -4073,6 +4215,7 @@
         <w:autoSpaceDN w:val="0"/>
         <w:adjustRightInd w:val="0"/>
         <w:spacing w:after="0" w:line="240" w:lineRule="auto"/>
+        <w:jc w:val="both"/>
         <w:rPr>
           <w:rFonts w:ascii="Arial" w:hAnsi="Arial" w:cs="Arial"/>
         </w:rPr>
@@ -4119,6 +4262,122 @@
         <w:autoSpaceDN w:val="0"/>
         <w:adjustRightInd w:val="0"/>
         <w:spacing w:after="0" w:line="240" w:lineRule="auto"/>
+        <w:jc w:val="both"/>
+        <w:rPr>
+          <w:rFonts w:ascii="Arial" w:hAnsi="Arial" w:cs="Arial"/>
+          <w:color w:val="FF0000"/>
+        </w:rPr>
+      </w:pPr>
+      <w:r>
+        <w:rPr>
+          <w:rFonts w:ascii="Arial" w:hAnsi="Arial" w:cs="Arial"/>
+        </w:rPr>
+        <w:t xml:space="preserve">R: </w:t>
+      </w:r>
+      <w:r>
+        <w:rPr>
+          <w:rFonts w:ascii="Arial" w:hAnsi="Arial" w:cs="Arial"/>
+        </w:rPr>
+        <w:tab/>
+      </w:r>
+      <w:r>
+        <w:rPr>
+          <w:rFonts w:ascii="Arial" w:hAnsi="Arial" w:cs="Arial"/>
+          <w:color w:val="FF0000"/>
+        </w:rPr>
+        <w:t>Linguagem de alto nível: são linguagens de programação que são de fácil entendimento a nós, pois há palavras semelhantes às usadas em um idioma como o inglês, por exemplo. Exemplos: Java, C#, C++, entre outras;</w:t>
+      </w:r>
+    </w:p>
+    <w:p>
+      <w:pPr>
+        <w:pStyle w:val="PargrafodaLista"/>
+        <w:autoSpaceDE w:val="0"/>
+        <w:autoSpaceDN w:val="0"/>
+        <w:adjustRightInd w:val="0"/>
+        <w:spacing w:after="0" w:line="240" w:lineRule="auto"/>
+        <w:jc w:val="both"/>
+        <w:rPr>
+          <w:rFonts w:ascii="Arial" w:hAnsi="Arial" w:cs="Arial"/>
+          <w:color w:val="FF0000"/>
+        </w:rPr>
+      </w:pPr>
+      <w:r>
+        <w:rPr>
+          <w:rFonts w:ascii="Arial" w:hAnsi="Arial" w:cs="Arial"/>
+          <w:color w:val="FF0000"/>
+        </w:rPr>
+        <w:tab/>
+        <w:t>Linguagem de baixo nível ou montadora:  se refere a uma linguagem muito próxima da linguagem da máquina, mas continua sendo legível a nós, seres humanos. Como o Assembly</w:t>
+      </w:r>
+      <w:r>
+        <w:rPr>
+          <w:rFonts w:ascii="Arial" w:hAnsi="Arial" w:cs="Arial"/>
+          <w:color w:val="FF0000"/>
+        </w:rPr>
+        <w:t>, por exemplo;</w:t>
+      </w:r>
+    </w:p>
+    <w:p>
+      <w:pPr>
+        <w:pStyle w:val="PargrafodaLista"/>
+        <w:autoSpaceDE w:val="0"/>
+        <w:autoSpaceDN w:val="0"/>
+        <w:adjustRightInd w:val="0"/>
+        <w:spacing w:after="0" w:line="240" w:lineRule="auto"/>
+        <w:jc w:val="both"/>
+        <w:rPr>
+          <w:rFonts w:ascii="Arial" w:hAnsi="Arial" w:cs="Arial"/>
+          <w:color w:val="FF0000"/>
+        </w:rPr>
+      </w:pPr>
+      <w:r>
+        <w:rPr>
+          <w:rFonts w:ascii="Arial" w:hAnsi="Arial" w:cs="Arial"/>
+          <w:color w:val="FF0000"/>
+        </w:rPr>
+        <w:tab/>
+        <w:t>Linguagem de máquina: É uma linguagem estruturada</w:t>
+      </w:r>
+      <w:r>
+        <w:rPr>
+          <w:rFonts w:ascii="Arial" w:hAnsi="Arial" w:cs="Arial"/>
+          <w:color w:val="FF0000"/>
+        </w:rPr>
+        <w:t xml:space="preserve"> em um formato binário, ou seja, formada de 0 e 1. É o único tipo de linguagem compreendido pela máquina, como o próprio nome </w:t>
+      </w:r>
+      <w:r>
+        <w:rPr>
+          <w:rFonts w:ascii="Arial" w:hAnsi="Arial" w:cs="Arial"/>
+          <w:color w:val="FF0000"/>
+        </w:rPr>
+        <w:t>se refere;</w:t>
+      </w:r>
+    </w:p>
+    <w:p>
+      <w:pPr>
+        <w:pStyle w:val="PargrafodaLista"/>
+        <w:autoSpaceDE w:val="0"/>
+        <w:autoSpaceDN w:val="0"/>
+        <w:adjustRightInd w:val="0"/>
+        <w:spacing w:after="0" w:line="240" w:lineRule="auto"/>
+        <w:rPr>
+          <w:rFonts w:ascii="Arial" w:hAnsi="Arial" w:cs="Arial"/>
+        </w:rPr>
+      </w:pPr>
+      <w:r>
+        <w:rPr>
+          <w:rFonts w:ascii="Arial" w:hAnsi="Arial" w:cs="Arial"/>
+        </w:rPr>
+        <w:tab/>
+      </w:r>
+    </w:p>
+    <w:p>
+      <w:pPr>
+        <w:pStyle w:val="PargrafodaLista"/>
+        <w:autoSpaceDE w:val="0"/>
+        <w:autoSpaceDN w:val="0"/>
+        <w:adjustRightInd w:val="0"/>
+        <w:spacing w:after="0" w:line="240" w:lineRule="auto"/>
         <w:rPr>
           <w:rFonts w:ascii="Arial" w:hAnsi="Arial" w:cs="Arial"/>
         </w:rPr>
@@ -4149,6 +4408,152 @@
     <w:p>
       <w:pPr>
         <w:pStyle w:val="PargrafodaLista"/>
+        <w:numPr>
+          <w:ilvl w:val="1"/>
+          <w:numId w:val="2"/>
+        </w:numPr>
+        <w:autoSpaceDE w:val="0"/>
+        <w:autoSpaceDN w:val="0"/>
+        <w:adjustRightInd w:val="0"/>
+        <w:spacing w:after="0" w:line="240" w:lineRule="auto"/>
+        <w:jc w:val="both"/>
+        <w:rPr>
+          <w:rFonts w:ascii="Arial" w:hAnsi="Arial" w:cs="Arial"/>
+        </w:rPr>
+      </w:pPr>
+      <w:r>
+        <w:rPr>
+          <w:rFonts w:ascii="Arial" w:hAnsi="Arial" w:cs="Arial"/>
+        </w:rPr>
+        <w:t xml:space="preserve">R: </w:t>
+      </w:r>
+      <w:r>
+        <w:rPr>
+          <w:rFonts w:ascii="Arial" w:hAnsi="Arial" w:cs="Arial"/>
+          <w:color w:val="FF0000"/>
+        </w:rPr>
+        <w:t>Um compilador c</w:t>
+      </w:r>
+      <w:r>
+        <w:rPr>
+          <w:rFonts w:ascii="Arial" w:hAnsi="Arial" w:cs="Arial"/>
+          <w:color w:val="FF0000"/>
+        </w:rPr>
+        <w:t xml:space="preserve">onverte a linguagem de </w:t>
+      </w:r>
+      <w:r>
+        <w:rPr>
+          <w:rFonts w:ascii="Arial" w:hAnsi="Arial" w:cs="Arial"/>
+          <w:color w:val="FF0000"/>
+        </w:rPr>
+        <w:t xml:space="preserve">alto nível, </w:t>
+      </w:r>
+      <w:r>
+        <w:rPr>
+          <w:rFonts w:ascii="Arial" w:hAnsi="Arial" w:cs="Arial"/>
+          <w:color w:val="FF0000"/>
+        </w:rPr>
+        <w:t>que é do nosso entendimento</w:t>
+      </w:r>
+      <w:r>
+        <w:rPr>
+          <w:rFonts w:ascii="Arial" w:hAnsi="Arial" w:cs="Arial"/>
+          <w:color w:val="FF0000"/>
+        </w:rPr>
+        <w:t>,</w:t>
+      </w:r>
+      <w:r>
+        <w:rPr>
+          <w:rFonts w:ascii="Arial" w:hAnsi="Arial" w:cs="Arial"/>
+          <w:color w:val="FF0000"/>
+        </w:rPr>
+        <w:t xml:space="preserve"> para a linguagem da máquina, executando as instruçõ</w:t>
+      </w:r>
+      <w:r>
+        <w:rPr>
+          <w:rFonts w:ascii="Arial" w:hAnsi="Arial" w:cs="Arial"/>
+          <w:color w:val="FF0000"/>
+        </w:rPr>
+        <w:t xml:space="preserve">es somente no final do </w:t>
+      </w:r>
+      <w:r>
+        <w:rPr>
+          <w:rFonts w:ascii="Arial" w:hAnsi="Arial" w:cs="Arial"/>
+          <w:color w:val="FF0000"/>
+        </w:rPr>
+        <w:t>p</w:t>
+      </w:r>
+      <w:r>
+        <w:rPr>
+          <w:rFonts w:ascii="Arial" w:hAnsi="Arial" w:cs="Arial"/>
+          <w:color w:val="FF0000"/>
+        </w:rPr>
+        <w:t>rocesso</w:t>
+      </w:r>
+      <w:r>
+        <w:rPr>
+          <w:rFonts w:ascii="Arial" w:hAnsi="Arial" w:cs="Arial"/>
+          <w:color w:val="FF0000"/>
+        </w:rPr>
+        <w:t xml:space="preserve">. Um interpretador é </w:t>
+      </w:r>
+      <w:r>
+        <w:rPr>
+          <w:rFonts w:ascii="Arial" w:hAnsi="Arial" w:cs="Arial"/>
+          <w:color w:val="FF0000"/>
+        </w:rPr>
+        <w:t>semelhante a um c</w:t>
+      </w:r>
+      <w:r>
+        <w:rPr>
+          <w:rFonts w:ascii="Arial" w:hAnsi="Arial" w:cs="Arial"/>
+          <w:color w:val="FF0000"/>
+        </w:rPr>
+        <w:t>ompilador. Porém, as instruções são lidas e executadas ao mesmo tempo</w:t>
+      </w:r>
+      <w:r>
+        <w:rPr>
+          <w:rFonts w:ascii="Arial" w:hAnsi="Arial" w:cs="Arial"/>
+          <w:color w:val="FF0000"/>
+        </w:rPr>
+        <w:t xml:space="preserve">, se </w:t>
+      </w:r>
+      <w:r>
+        <w:rPr>
+          <w:rFonts w:ascii="Arial" w:hAnsi="Arial" w:cs="Arial"/>
+          <w:color w:val="FF0000"/>
+        </w:rPr>
+        <w:t>tornando um</w:t>
+      </w:r>
+      <w:r>
+        <w:rPr>
+          <w:rFonts w:ascii="Arial" w:hAnsi="Arial" w:cs="Arial"/>
+          <w:color w:val="FF0000"/>
+        </w:rPr>
+        <w:t xml:space="preserve"> processo mais lento</w:t>
+      </w:r>
+      <w:r>
+        <w:rPr>
+          <w:rFonts w:ascii="Arial" w:hAnsi="Arial" w:cs="Arial"/>
+        </w:rPr>
+        <w:t>;</w:t>
+      </w:r>
+    </w:p>
+    <w:p>
+      <w:pPr>
+        <w:pStyle w:val="PargrafodaLista"/>
+        <w:autoSpaceDE w:val="0"/>
+        <w:autoSpaceDN w:val="0"/>
+        <w:adjustRightInd w:val="0"/>
+        <w:spacing w:after="0" w:line="240" w:lineRule="auto"/>
+        <w:rPr>
+          <w:rFonts w:ascii="Arial" w:hAnsi="Arial" w:cs="Arial"/>
+        </w:rPr>
+      </w:pPr>
+    </w:p>
+    <w:p>
+      <w:pPr>
+        <w:pStyle w:val="PargrafodaLista"/>
         <w:rPr>
           <w:rFonts w:ascii="Arial" w:hAnsi="Arial" w:cs="Arial"/>
         </w:rPr>
@@ -4185,7 +4590,260 @@
         <w:rPr>
           <w:rFonts w:ascii="Arial" w:hAnsi="Arial" w:cs="Arial"/>
         </w:rPr>
+        <w:lastRenderedPageBreak/>
         <w:t>Descreva o processo da compilação.</w:t>
+      </w:r>
+    </w:p>
+    <w:p>
+      <w:pPr>
+        <w:pStyle w:val="PargrafodaLista"/>
+        <w:autoSpaceDE w:val="0"/>
+        <w:autoSpaceDN w:val="0"/>
+        <w:adjustRightInd w:val="0"/>
+        <w:spacing w:after="0" w:line="240" w:lineRule="auto"/>
+        <w:jc w:val="both"/>
+        <w:rPr>
+          <w:rFonts w:ascii="Arial" w:hAnsi="Arial" w:cs="Arial"/>
+          <w:color w:val="FF0000"/>
+        </w:rPr>
+      </w:pPr>
+      <w:r>
+        <w:rPr>
+          <w:rFonts w:ascii="Arial" w:hAnsi="Arial" w:cs="Arial"/>
+          <w:color w:val="FF0000"/>
+        </w:rPr>
+        <w:t xml:space="preserve">R: </w:t>
+      </w:r>
+      <w:proofErr w:type="gramStart"/>
+      <w:r>
+        <w:rPr>
+          <w:rFonts w:ascii="Arial" w:hAnsi="Arial" w:cs="Arial"/>
+          <w:color w:val="FF0000"/>
+        </w:rPr>
+        <w:tab/>
+      </w:r>
+      <w:r>
+        <w:rPr>
+          <w:rFonts w:ascii="Arial" w:hAnsi="Arial" w:cs="Arial"/>
+          <w:color w:val="FF0000"/>
+        </w:rPr>
+        <w:t>Um</w:t>
+      </w:r>
+      <w:proofErr w:type="gramEnd"/>
+      <w:r>
+        <w:rPr>
+          <w:rFonts w:ascii="Arial" w:hAnsi="Arial" w:cs="Arial"/>
+          <w:color w:val="FF0000"/>
+        </w:rPr>
+        <w:t xml:space="preserve"> processo de compilação é</w:t>
+      </w:r>
+      <w:r>
+        <w:rPr>
+          <w:rFonts w:ascii="Arial" w:hAnsi="Arial" w:cs="Arial"/>
+          <w:color w:val="FF0000"/>
+        </w:rPr>
+        <w:t xml:space="preserve"> dividido em seis</w:t>
+      </w:r>
+      <w:r>
+        <w:rPr>
+          <w:rFonts w:ascii="Arial" w:hAnsi="Arial" w:cs="Arial"/>
+          <w:color w:val="FF0000"/>
+        </w:rPr>
+        <w:t xml:space="preserve"> fases:</w:t>
+      </w:r>
+    </w:p>
+    <w:p>
+      <w:pPr>
+        <w:autoSpaceDE w:val="0"/>
+        <w:autoSpaceDN w:val="0"/>
+        <w:adjustRightInd w:val="0"/>
+        <w:spacing w:after="0" w:line="240" w:lineRule="auto"/>
+        <w:ind w:left="720"/>
+        <w:jc w:val="both"/>
+        <w:rPr>
+          <w:rFonts w:ascii="Arial" w:hAnsi="Arial" w:cs="Arial"/>
+          <w:color w:val="FF0000"/>
+        </w:rPr>
+      </w:pPr>
+      <w:r>
+        <w:rPr>
+          <w:rFonts w:ascii="Arial" w:hAnsi="Arial" w:cs="Arial"/>
+          <w:color w:val="FF0000"/>
+        </w:rPr>
+        <w:tab/>
+        <w:t>1- Análise léxica: o analisador léxico verifica todo o código a fim de produzir símbolos para ser</w:t>
+      </w:r>
+      <w:r>
+        <w:rPr>
+          <w:rFonts w:ascii="Arial" w:hAnsi="Arial" w:cs="Arial"/>
+          <w:color w:val="FF0000"/>
+        </w:rPr>
+        <w:t>em manipulados na fase seguinte;</w:t>
+      </w:r>
+    </w:p>
+    <w:p>
+      <w:pPr>
+        <w:autoSpaceDE w:val="0"/>
+        <w:autoSpaceDN w:val="0"/>
+        <w:adjustRightInd w:val="0"/>
+        <w:spacing w:after="0" w:line="240" w:lineRule="auto"/>
+        <w:ind w:left="720"/>
+        <w:jc w:val="both"/>
+        <w:rPr>
+          <w:rFonts w:ascii="Arial" w:hAnsi="Arial" w:cs="Arial"/>
+          <w:color w:val="FF0000"/>
+        </w:rPr>
+      </w:pPr>
+      <w:r>
+        <w:rPr>
+          <w:rFonts w:ascii="Arial" w:hAnsi="Arial" w:cs="Arial"/>
+          <w:color w:val="FF0000"/>
+        </w:rPr>
+        <w:tab/>
+        <w:t>2- Análise Sintática: é dada às sequências dos símbolos criados</w:t>
+      </w:r>
+      <w:r>
+        <w:rPr>
+          <w:rFonts w:ascii="Arial" w:hAnsi="Arial" w:cs="Arial"/>
+          <w:color w:val="FF0000"/>
+        </w:rPr>
+        <w:t xml:space="preserve"> na etapa anterior;</w:t>
+      </w:r>
+    </w:p>
+    <w:p>
+      <w:pPr>
+        <w:autoSpaceDE w:val="0"/>
+        <w:autoSpaceDN w:val="0"/>
+        <w:adjustRightInd w:val="0"/>
+        <w:spacing w:after="0" w:line="240" w:lineRule="auto"/>
+        <w:ind w:left="720" w:firstLine="696"/>
+        <w:jc w:val="both"/>
+        <w:rPr>
+          <w:rFonts w:ascii="Arial" w:hAnsi="Arial" w:cs="Arial"/>
+          <w:color w:val="FF0000"/>
+        </w:rPr>
+      </w:pPr>
+      <w:r>
+        <w:rPr>
+          <w:rFonts w:ascii="Arial" w:hAnsi="Arial" w:cs="Arial"/>
+          <w:color w:val="FF0000"/>
+        </w:rPr>
+        <w:t>3- Análise Semântica: nesta etapa, é analisado cada elemento do código, tentando encontrar erros como sintaxes incorretas</w:t>
+      </w:r>
+      <w:r>
+        <w:rPr>
+          <w:rFonts w:ascii="Arial" w:hAnsi="Arial" w:cs="Arial"/>
+          <w:color w:val="FF0000"/>
+        </w:rPr>
+        <w:t>;</w:t>
+      </w:r>
+    </w:p>
+    <w:p>
+      <w:pPr>
+        <w:autoSpaceDE w:val="0"/>
+        <w:autoSpaceDN w:val="0"/>
+        <w:adjustRightInd w:val="0"/>
+        <w:spacing w:after="0" w:line="240" w:lineRule="auto"/>
+        <w:ind w:left="720"/>
+        <w:jc w:val="both"/>
+        <w:rPr>
+          <w:rFonts w:ascii="Arial" w:hAnsi="Arial" w:cs="Arial"/>
+          <w:color w:val="FF0000"/>
+        </w:rPr>
+      </w:pPr>
+      <w:r>
+        <w:rPr>
+          <w:rFonts w:ascii="Arial" w:hAnsi="Arial" w:cs="Arial"/>
+          <w:color w:val="FF0000"/>
+        </w:rPr>
+        <w:tab/>
+        <w:t>4- Geração do código intermediário: os símbolos da segunda etapa</w:t>
+      </w:r>
+      <w:r>
+        <w:rPr>
+          <w:rFonts w:ascii="Arial" w:hAnsi="Arial" w:cs="Arial"/>
+          <w:color w:val="FF0000"/>
+        </w:rPr>
+        <w:t xml:space="preserve"> são convertidos para um código-</w:t>
+      </w:r>
+      <w:r>
+        <w:rPr>
+          <w:rFonts w:ascii="Arial" w:hAnsi="Arial" w:cs="Arial"/>
+          <w:color w:val="FF0000"/>
+        </w:rPr>
+        <w:t>fonte intermediário</w:t>
+      </w:r>
+      <w:r>
+        <w:rPr>
+          <w:rFonts w:ascii="Arial" w:hAnsi="Arial" w:cs="Arial"/>
+          <w:color w:val="FF0000"/>
+        </w:rPr>
+        <w:t>;</w:t>
+      </w:r>
+    </w:p>
+    <w:p>
+      <w:pPr>
+        <w:autoSpaceDE w:val="0"/>
+        <w:autoSpaceDN w:val="0"/>
+        <w:adjustRightInd w:val="0"/>
+        <w:spacing w:after="0" w:line="240" w:lineRule="auto"/>
+        <w:ind w:left="720"/>
+        <w:jc w:val="both"/>
+        <w:rPr>
+          <w:rFonts w:ascii="Arial" w:hAnsi="Arial" w:cs="Arial"/>
+          <w:color w:val="FF0000"/>
+        </w:rPr>
+      </w:pPr>
+      <w:r>
+        <w:rPr>
+          <w:rFonts w:ascii="Arial" w:hAnsi="Arial" w:cs="Arial"/>
+          <w:color w:val="FF0000"/>
+        </w:rPr>
+        <w:tab/>
+        <w:t>5- Otimização do código: o código é adaptado para o hardware e pa</w:t>
+      </w:r>
+      <w:r>
+        <w:rPr>
+          <w:rFonts w:ascii="Arial" w:hAnsi="Arial" w:cs="Arial"/>
+          <w:color w:val="FF0000"/>
+        </w:rPr>
+        <w:t>ra o sistema operacional em uso;</w:t>
+      </w:r>
+    </w:p>
+    <w:p>
+      <w:pPr>
+        <w:autoSpaceDE w:val="0"/>
+        <w:autoSpaceDN w:val="0"/>
+        <w:adjustRightInd w:val="0"/>
+        <w:spacing w:after="0" w:line="240" w:lineRule="auto"/>
+        <w:ind w:left="720"/>
+        <w:jc w:val="both"/>
+        <w:rPr>
+          <w:rFonts w:ascii="Arial" w:hAnsi="Arial" w:cs="Arial"/>
+          <w:color w:val="FF0000"/>
+        </w:rPr>
+      </w:pPr>
+      <w:r>
+        <w:rPr>
+          <w:rFonts w:ascii="Arial" w:hAnsi="Arial" w:cs="Arial"/>
+          <w:color w:val="FF0000"/>
+        </w:rPr>
+        <w:tab/>
+        <w:t xml:space="preserve">6- Geração do código final: </w:t>
+      </w:r>
+      <w:r>
+        <w:rPr>
+          <w:rFonts w:ascii="Arial" w:hAnsi="Arial" w:cs="Arial"/>
+          <w:color w:val="FF0000"/>
+        </w:rPr>
+        <w:t>nessa fase, o arquivo executável é criado de acordo com a arqui</w:t>
+      </w:r>
+      <w:r>
+        <w:rPr>
+          <w:rFonts w:ascii="Arial" w:hAnsi="Arial" w:cs="Arial"/>
+          <w:color w:val="FF0000"/>
+        </w:rPr>
+        <w:t>tetura em uso;</w:t>
       </w:r>
     </w:p>
     <w:p>
@@ -4228,6 +4886,56 @@
         <w:autoSpaceDN w:val="0"/>
         <w:adjustRightInd w:val="0"/>
         <w:spacing w:after="0" w:line="240" w:lineRule="auto"/>
+        <w:ind w:left="708"/>
+        <w:jc w:val="both"/>
+        <w:rPr>
+          <w:rFonts w:ascii="Arial" w:hAnsi="Arial" w:cs="Arial"/>
+          <w:color w:val="FF0000"/>
+        </w:rPr>
+      </w:pPr>
+      <w:r>
+        <w:rPr>
+          <w:rFonts w:ascii="Arial" w:hAnsi="Arial" w:cs="Arial"/>
+          <w:color w:val="FF0000"/>
+        </w:rPr>
+        <w:t>R:</w:t>
+      </w:r>
+      <w:r>
+        <w:rPr>
+          <w:rFonts w:ascii="Arial" w:hAnsi="Arial" w:cs="Arial"/>
+          <w:color w:val="FF0000"/>
+        </w:rPr>
+        <w:t xml:space="preserve"> </w:t>
+      </w:r>
+      <w:r>
+        <w:rPr>
+          <w:rFonts w:ascii="Arial" w:hAnsi="Arial" w:cs="Arial"/>
+          <w:color w:val="FF0000"/>
+        </w:rPr>
+        <w:t>Após o programa ser compilado e seu executável ser gerado, o usuário deve dar um comando para que o pro</w:t>
+      </w:r>
+      <w:r>
+        <w:rPr>
+          <w:rFonts w:ascii="Arial" w:hAnsi="Arial" w:cs="Arial"/>
+          <w:color w:val="FF0000"/>
+        </w:rPr>
+        <w:t>grama execute. Em seguida, ele será</w:t>
+      </w:r>
+      <w:r>
+        <w:rPr>
+          <w:rFonts w:ascii="Arial" w:hAnsi="Arial" w:cs="Arial"/>
+          <w:color w:val="FF0000"/>
+        </w:rPr>
+        <w:t xml:space="preserve"> carregado para a memória RAM, já em linguagem de máquina.</w:t>
+      </w:r>
+    </w:p>
+    <w:p>
+      <w:pPr>
+        <w:autoSpaceDE w:val="0"/>
+        <w:autoSpaceDN w:val="0"/>
+        <w:adjustRightInd w:val="0"/>
+        <w:spacing w:after="0" w:line="240" w:lineRule="auto"/>
+        <w:jc w:val="both"/>
         <w:rPr>
           <w:rFonts w:ascii="Arial" w:hAnsi="Arial" w:cs="Arial"/>
         </w:rPr>
@@ -4244,6 +4952,7 @@
         <w:autoSpaceDN w:val="0"/>
         <w:adjustRightInd w:val="0"/>
         <w:spacing w:after="0" w:line="240" w:lineRule="auto"/>
+        <w:jc w:val="both"/>
         <w:rPr>
           <w:rFonts w:ascii="Arial" w:hAnsi="Arial" w:cs="Arial"/>
         </w:rPr>
@@ -4254,6 +4963,161 @@
         </w:rPr>
         <w:t>Como a CPU é dividida? Comente.</w:t>
       </w:r>
+    </w:p>
+    <w:p>
+      <w:pPr>
+        <w:pStyle w:val="PargrafodaLista"/>
+        <w:autoSpaceDE w:val="0"/>
+        <w:autoSpaceDN w:val="0"/>
+        <w:adjustRightInd w:val="0"/>
+        <w:spacing w:after="0" w:line="240" w:lineRule="auto"/>
+        <w:jc w:val="both"/>
+        <w:rPr>
+          <w:rFonts w:ascii="Arial" w:hAnsi="Arial" w:cs="Arial"/>
+          <w:color w:val="FF0000"/>
+        </w:rPr>
+      </w:pPr>
+      <w:r>
+        <w:rPr>
+          <w:rFonts w:ascii="Arial" w:hAnsi="Arial" w:cs="Arial"/>
+        </w:rPr>
+        <w:t xml:space="preserve">R: </w:t>
+      </w:r>
+      <w:proofErr w:type="gramStart"/>
+      <w:r>
+        <w:rPr>
+          <w:rFonts w:ascii="Arial" w:hAnsi="Arial" w:cs="Arial"/>
+        </w:rPr>
+        <w:tab/>
+      </w:r>
+      <w:r>
+        <w:rPr>
+          <w:rFonts w:ascii="Arial" w:hAnsi="Arial" w:cs="Arial"/>
+          <w:color w:val="FF0000"/>
+        </w:rPr>
+        <w:t>Uma</w:t>
+      </w:r>
+      <w:proofErr w:type="gramEnd"/>
+      <w:r>
+        <w:rPr>
+          <w:rFonts w:ascii="Arial" w:hAnsi="Arial" w:cs="Arial"/>
+          <w:color w:val="FF0000"/>
+        </w:rPr>
+        <w:t xml:space="preserve"> CPU ou um processador é dividido em quatro partes principais:</w:t>
+      </w:r>
+    </w:p>
+    <w:p>
+      <w:pPr>
+        <w:pStyle w:val="PargrafodaLista"/>
+        <w:autoSpaceDE w:val="0"/>
+        <w:autoSpaceDN w:val="0"/>
+        <w:adjustRightInd w:val="0"/>
+        <w:spacing w:after="0" w:line="240" w:lineRule="auto"/>
+        <w:ind w:firstLine="696"/>
+        <w:jc w:val="both"/>
+        <w:rPr>
+          <w:rFonts w:ascii="Arial" w:hAnsi="Arial" w:cs="Arial"/>
+          <w:color w:val="FF0000"/>
+        </w:rPr>
+      </w:pPr>
+      <w:r>
+        <w:rPr>
+          <w:rFonts w:ascii="Arial" w:hAnsi="Arial" w:cs="Arial"/>
+          <w:color w:val="FF0000"/>
+        </w:rPr>
+        <w:t>Unidade lógica e aritmética: executa as in</w:t>
+      </w:r>
+      <w:r>
+        <w:rPr>
+          <w:rFonts w:ascii="Arial" w:hAnsi="Arial" w:cs="Arial"/>
+          <w:color w:val="FF0000"/>
+        </w:rPr>
+        <w:t>s</w:t>
+      </w:r>
+      <w:r>
+        <w:rPr>
+          <w:rFonts w:ascii="Arial" w:hAnsi="Arial" w:cs="Arial"/>
+          <w:color w:val="FF0000"/>
+        </w:rPr>
+        <w:t>truções matemáticas;</w:t>
+      </w:r>
+    </w:p>
+    <w:p>
+      <w:pPr>
+        <w:pStyle w:val="PargrafodaLista"/>
+        <w:autoSpaceDE w:val="0"/>
+        <w:autoSpaceDN w:val="0"/>
+        <w:adjustRightInd w:val="0"/>
+        <w:spacing w:after="0" w:line="240" w:lineRule="auto"/>
+        <w:ind w:firstLine="696"/>
+        <w:jc w:val="both"/>
+        <w:rPr>
+          <w:rFonts w:ascii="Arial" w:hAnsi="Arial" w:cs="Arial"/>
+          <w:color w:val="FF0000"/>
+        </w:rPr>
+      </w:pPr>
+      <w:r>
+        <w:rPr>
+          <w:rFonts w:ascii="Arial" w:hAnsi="Arial" w:cs="Arial"/>
+          <w:color w:val="FF0000"/>
+        </w:rPr>
+        <w:t>Unidade de controle: controla as ações do computador e os outros componentes;</w:t>
+      </w:r>
+    </w:p>
+    <w:p>
+      <w:pPr>
+        <w:pStyle w:val="PargrafodaLista"/>
+        <w:autoSpaceDE w:val="0"/>
+        <w:autoSpaceDN w:val="0"/>
+        <w:adjustRightInd w:val="0"/>
+        <w:spacing w:after="0" w:line="240" w:lineRule="auto"/>
+        <w:ind w:firstLine="696"/>
+        <w:jc w:val="both"/>
+        <w:rPr>
+          <w:rFonts w:ascii="Arial" w:hAnsi="Arial" w:cs="Arial"/>
+          <w:color w:val="FF0000"/>
+        </w:rPr>
+      </w:pPr>
+      <w:r>
+        <w:rPr>
+          <w:rFonts w:ascii="Arial" w:hAnsi="Arial" w:cs="Arial"/>
+          <w:color w:val="FF0000"/>
+        </w:rPr>
+        <w:t>Unidade de gerenciamento de memória: administra a memória principal do computador;</w:t>
+      </w:r>
+    </w:p>
+    <w:p>
+      <w:pPr>
+        <w:pStyle w:val="PargrafodaLista"/>
+        <w:autoSpaceDE w:val="0"/>
+        <w:autoSpaceDN w:val="0"/>
+        <w:adjustRightInd w:val="0"/>
+        <w:spacing w:after="0" w:line="240" w:lineRule="auto"/>
+        <w:ind w:firstLine="696"/>
+        <w:jc w:val="both"/>
+        <w:rPr>
+          <w:rFonts w:ascii="Arial" w:hAnsi="Arial" w:cs="Arial"/>
+          <w:color w:val="FF0000"/>
+        </w:rPr>
+      </w:pPr>
+      <w:r>
+        <w:rPr>
+          <w:rFonts w:ascii="Arial" w:hAnsi="Arial" w:cs="Arial"/>
+          <w:color w:val="FF0000"/>
+        </w:rPr>
+        <w:t>Registradores: armazenam valores no processamento de cada instrução;</w:t>
+      </w:r>
+    </w:p>
+    <w:p>
+      <w:pPr>
+        <w:autoSpaceDE w:val="0"/>
+        <w:autoSpaceDN w:val="0"/>
+        <w:adjustRightInd w:val="0"/>
+        <w:spacing w:after="0" w:line="240" w:lineRule="auto"/>
+        <w:rPr>
+          <w:rFonts w:ascii="Arial" w:hAnsi="Arial" w:cs="Arial"/>
+        </w:rPr>
+      </w:pPr>
     </w:p>
     <w:p>
       <w:pPr>
@@ -4290,7 +5154,42 @@
     </w:p>
     <w:p>
       <w:pPr>
-        <w:pStyle w:val="PargrafodaLista"/>
+        <w:autoSpaceDE w:val="0"/>
+        <w:autoSpaceDN w:val="0"/>
+        <w:adjustRightInd w:val="0"/>
+        <w:spacing w:after="0" w:line="240" w:lineRule="auto"/>
+        <w:ind w:left="360" w:firstLine="348"/>
+        <w:jc w:val="both"/>
+        <w:rPr>
+          <w:rFonts w:ascii="Arial" w:hAnsi="Arial" w:cs="Arial"/>
+        </w:rPr>
+      </w:pPr>
+      <w:r>
+        <w:rPr>
+          <w:rFonts w:ascii="Arial" w:hAnsi="Arial" w:cs="Arial"/>
+          <w:color w:val="FF0000"/>
+        </w:rPr>
+        <w:t xml:space="preserve">R: A RAM é a memória principal do computador. É uma memória de armazenamento temporário que armazena dados somente enquanto o computador está ligado. Já a ROM é uma memória de </w:t>
+      </w:r>
+      <w:r>
+        <w:rPr>
+          <w:rFonts w:ascii="Arial" w:hAnsi="Arial" w:cs="Arial"/>
+          <w:color w:val="FF0000"/>
+        </w:rPr>
+        <w:t>leitura. Nela</w:t>
+      </w:r>
+      <w:r>
+        <w:rPr>
+          <w:rFonts w:ascii="Arial" w:hAnsi="Arial" w:cs="Arial"/>
+          <w:color w:val="FF0000"/>
+        </w:rPr>
+        <w:t xml:space="preserve"> há programas de fábrica que não podem ser apagados, como a BIOS, que pode controlar os componentes do hardware.</w:t>
+      </w:r>
+    </w:p>
+    <w:p>
+      <w:pPr>
+        <w:pStyle w:val="PargrafodaLista"/>
+        <w:jc w:val="both"/>
         <w:rPr>
           <w:rFonts w:ascii="Arial" w:hAnsi="Arial" w:cs="Arial"/>
         </w:rPr>
@@ -4354,6 +5253,112 @@
     </w:p>
     <w:p>
       <w:pPr>
+        <w:autoSpaceDE w:val="0"/>
+        <w:autoSpaceDN w:val="0"/>
+        <w:adjustRightInd w:val="0"/>
+        <w:spacing w:after="0" w:line="240" w:lineRule="auto"/>
+        <w:ind w:firstLine="708"/>
+        <w:jc w:val="both"/>
+        <w:rPr>
+          <w:rFonts w:ascii="Arial" w:hAnsi="Arial" w:cs="Arial"/>
+          <w:color w:val="FF0000"/>
+        </w:rPr>
+      </w:pPr>
+      <w:proofErr w:type="gramStart"/>
+      <w:r>
+        <w:rPr>
+          <w:rFonts w:ascii="Arial" w:hAnsi="Arial" w:cs="Arial"/>
+          <w:color w:val="FF0000"/>
+        </w:rPr>
+        <w:t>R</w:t>
+      </w:r>
+      <w:r>
+        <w:rPr>
+          <w:rFonts w:ascii="Arial" w:hAnsi="Arial" w:cs="Arial"/>
+          <w:color w:val="FF0000"/>
+        </w:rPr>
+        <w:t>:</w:t>
+      </w:r>
+      <w:r>
+        <w:rPr>
+          <w:rFonts w:ascii="Arial" w:hAnsi="Arial" w:cs="Arial"/>
+          <w:color w:val="FF0000"/>
+        </w:rPr>
+        <w:tab/>
+      </w:r>
+      <w:proofErr w:type="gramEnd"/>
+      <w:r>
+        <w:rPr>
+          <w:rFonts w:ascii="Arial" w:hAnsi="Arial" w:cs="Arial"/>
+          <w:color w:val="FF0000"/>
+        </w:rPr>
+        <w:t>Periféricos de entrada: teclado, mouse e microfone;</w:t>
+      </w:r>
+    </w:p>
+    <w:p>
+      <w:pPr>
+        <w:pStyle w:val="PargrafodaLista"/>
+        <w:autoSpaceDE w:val="0"/>
+        <w:autoSpaceDN w:val="0"/>
+        <w:adjustRightInd w:val="0"/>
+        <w:spacing w:after="0" w:line="240" w:lineRule="auto"/>
+        <w:jc w:val="both"/>
+        <w:rPr>
+          <w:rFonts w:ascii="Arial" w:hAnsi="Arial" w:cs="Arial"/>
+          <w:color w:val="FF0000"/>
+        </w:rPr>
+      </w:pPr>
+      <w:r>
+        <w:rPr>
+          <w:rFonts w:ascii="Arial" w:hAnsi="Arial" w:cs="Arial"/>
+          <w:color w:val="FF0000"/>
+        </w:rPr>
+        <w:tab/>
+        <w:t>Periféricos de saída: monitor e impressora;</w:t>
+      </w:r>
+    </w:p>
+    <w:p>
+      <w:pPr>
+        <w:pStyle w:val="PargrafodaLista"/>
+        <w:autoSpaceDE w:val="0"/>
+        <w:autoSpaceDN w:val="0"/>
+        <w:adjustRightInd w:val="0"/>
+        <w:spacing w:after="0" w:line="240" w:lineRule="auto"/>
+        <w:jc w:val="both"/>
+        <w:rPr>
+          <w:rFonts w:ascii="Arial" w:hAnsi="Arial" w:cs="Arial"/>
+        </w:rPr>
+      </w:pPr>
+      <w:r>
+        <w:rPr>
+          <w:rFonts w:ascii="Arial" w:hAnsi="Arial" w:cs="Arial"/>
+          <w:color w:val="FF0000"/>
+        </w:rPr>
+        <w:tab/>
+        <w:t>Periféricos de entrada/saída: modem e placa de rede;</w:t>
+      </w:r>
+      <w:r>
+        <w:rPr>
+          <w:rFonts w:ascii="Arial" w:hAnsi="Arial" w:cs="Arial"/>
+        </w:rPr>
+        <w:t xml:space="preserve"> </w:t>
+      </w:r>
+    </w:p>
+    <w:p>
+      <w:pPr>
+        <w:pStyle w:val="PargrafodaLista"/>
+        <w:autoSpaceDE w:val="0"/>
+        <w:autoSpaceDN w:val="0"/>
+        <w:adjustRightInd w:val="0"/>
+        <w:spacing w:after="0" w:line="240" w:lineRule="auto"/>
+        <w:jc w:val="both"/>
+        <w:rPr>
+          <w:rFonts w:ascii="Arial" w:hAnsi="Arial" w:cs="Arial"/>
+        </w:rPr>
+      </w:pPr>
+    </w:p>
+    <w:p>
+      <w:pPr>
         <w:pStyle w:val="PargrafodaLista"/>
         <w:numPr>
           <w:ilvl w:val="0"/>
@@ -4383,6 +5388,64 @@
         <w:spacing w:after="0" w:line="240" w:lineRule="auto"/>
         <w:rPr>
           <w:rFonts w:ascii="Arial" w:hAnsi="Arial" w:cs="Arial"/>
+          <w:color w:val="FF0000"/>
+        </w:rPr>
+      </w:pPr>
+      <w:proofErr w:type="gramStart"/>
+      <w:r>
+        <w:rPr>
+          <w:rFonts w:ascii="Arial" w:hAnsi="Arial" w:cs="Arial"/>
+          <w:color w:val="FF0000"/>
+        </w:rPr>
+        <w:t>R:</w:t>
+      </w:r>
+      <w:r>
+        <w:rPr>
+          <w:rFonts w:ascii="Arial" w:hAnsi="Arial" w:cs="Arial"/>
+          <w:color w:val="FF0000"/>
+        </w:rPr>
+        <w:tab/>
+      </w:r>
+      <w:proofErr w:type="gramEnd"/>
+      <w:r>
+        <w:rPr>
+          <w:rFonts w:ascii="Arial" w:hAnsi="Arial" w:cs="Arial"/>
+          <w:color w:val="FF0000"/>
+        </w:rPr>
+        <w:t>Hardware: parte física do computador; grupo dos componentes eletrônicos e eletromecânicos.</w:t>
+      </w:r>
+    </w:p>
+    <w:p>
+      <w:pPr>
+        <w:pStyle w:val="PargrafodaLista"/>
+        <w:autoSpaceDE w:val="0"/>
+        <w:autoSpaceDN w:val="0"/>
+        <w:adjustRightInd w:val="0"/>
+        <w:spacing w:after="0" w:line="240" w:lineRule="auto"/>
+        <w:rPr>
+          <w:rFonts w:ascii="Arial" w:hAnsi="Arial" w:cs="Arial"/>
+          <w:color w:val="FF0000"/>
+        </w:rPr>
+      </w:pPr>
+      <w:r>
+        <w:rPr>
+          <w:rFonts w:ascii="Arial" w:hAnsi="Arial" w:cs="Arial"/>
+          <w:color w:val="FF0000"/>
+        </w:rPr>
+        <w:tab/>
+        <w:t>Software: conjunto de instruções que dão capacidade ao computador para realizar tarefas.</w:t>
+      </w:r>
+    </w:p>
+    <w:p>
+      <w:pPr>
+        <w:pStyle w:val="PargrafodaLista"/>
+        <w:autoSpaceDE w:val="0"/>
+        <w:autoSpaceDN w:val="0"/>
+        <w:adjustRightInd w:val="0"/>
+        <w:spacing w:after="0" w:line="240" w:lineRule="auto"/>
+        <w:rPr>
+          <w:rFonts w:ascii="Arial" w:hAnsi="Arial" w:cs="Arial"/>
+          <w:color w:val="FF0000"/>
         </w:rPr>
       </w:pPr>
     </w:p>
@@ -4423,10 +5486,26 @@
     <w:p>
       <w:pPr>
         <w:pStyle w:val="PargrafodaLista"/>
-        <w:rPr>
-          <w:rFonts w:ascii="Arial" w:hAnsi="Arial" w:cs="Arial"/>
-        </w:rPr>
-      </w:pPr>
+        <w:jc w:val="both"/>
+        <w:rPr>
+          <w:rFonts w:ascii="Arial" w:hAnsi="Arial" w:cs="Arial"/>
+          <w:color w:val="FF0000"/>
+        </w:rPr>
+      </w:pPr>
+      <w:r>
+        <w:rPr>
+          <w:rFonts w:ascii="Arial" w:hAnsi="Arial" w:cs="Arial"/>
+          <w:color w:val="FF0000"/>
+        </w:rPr>
+        <w:t>R: Os componentes principais do hardware são: processador, memória, periféricos e barramentos.</w:t>
+      </w:r>
+      <w:r>
+        <w:rPr>
+          <w:rFonts w:ascii="Arial" w:hAnsi="Arial" w:cs="Arial"/>
+          <w:color w:val="FF0000"/>
+        </w:rPr>
+        <w:t xml:space="preserve"> Um processador, por exemplo, é construído a partir de uma grande quantidade de componentes internos. É considerado o “cérebro do computador” por realizar todas as instruções. </w:t>
+      </w:r>
     </w:p>
     <w:p>
       <w:pPr>
@@ -4459,6 +5538,7 @@
         <w:rPr>
           <w:rFonts w:ascii="Arial" w:hAnsi="Arial" w:cs="Arial"/>
         </w:rPr>
+        <w:lastRenderedPageBreak/>
         <w:t>Por que não é válida a afirmação: “Um computador com mais poder de</w:t>
       </w:r>
       <w:r>
@@ -4471,8 +5551,84 @@
         <w:rPr>
           <w:rFonts w:ascii="Arial" w:hAnsi="Arial" w:cs="Arial"/>
         </w:rPr>
-        <w:t>processamento pode armazenar mais programas.”?</w:t>
-      </w:r>
+        <w:t xml:space="preserve">processamento pode armazenar mais </w:t>
+      </w:r>
+      <w:r>
+        <w:rPr>
+          <w:rFonts w:ascii="Arial" w:hAnsi="Arial" w:cs="Arial"/>
+        </w:rPr>
+        <w:t>programas. ”</w:t>
+      </w:r>
+      <w:r>
+        <w:rPr>
+          <w:rFonts w:ascii="Arial" w:hAnsi="Arial" w:cs="Arial"/>
+        </w:rPr>
+        <w:t>?</w:t>
+      </w:r>
+    </w:p>
+    <w:p>
+      <w:pPr>
+        <w:pStyle w:val="PargrafodaLista"/>
+        <w:autoSpaceDE w:val="0"/>
+        <w:autoSpaceDN w:val="0"/>
+        <w:adjustRightInd w:val="0"/>
+        <w:spacing w:after="0" w:line="240" w:lineRule="auto"/>
+        <w:jc w:val="both"/>
+        <w:rPr>
+          <w:rFonts w:ascii="Arial" w:hAnsi="Arial" w:cs="Arial"/>
+          <w:color w:val="FF0000"/>
+        </w:rPr>
+      </w:pPr>
+    </w:p>
+    <w:p>
+      <w:pPr>
+        <w:pStyle w:val="PargrafodaLista"/>
+        <w:autoSpaceDE w:val="0"/>
+        <w:autoSpaceDN w:val="0"/>
+        <w:adjustRightInd w:val="0"/>
+        <w:spacing w:after="0" w:line="240" w:lineRule="auto"/>
+        <w:jc w:val="both"/>
+        <w:rPr>
+          <w:rFonts w:ascii="Arial" w:hAnsi="Arial" w:cs="Arial"/>
+          <w:color w:val="FF0000"/>
+        </w:rPr>
+      </w:pPr>
+      <w:r>
+        <w:rPr>
+          <w:rFonts w:ascii="Arial" w:hAnsi="Arial" w:cs="Arial"/>
+          <w:color w:val="FF0000"/>
+        </w:rPr>
+        <w:t xml:space="preserve">R: Pois o armazenamento de programas se refere a memória do computador. Portanto, um computador com mais poder de processamento poderia executar programas com maior efetividade, e não </w:t>
+      </w:r>
+      <w:r>
+        <w:rPr>
+          <w:rFonts w:ascii="Arial" w:hAnsi="Arial" w:cs="Arial"/>
+          <w:color w:val="FF0000"/>
+        </w:rPr>
+        <w:t>em maior q</w:t>
+      </w:r>
+      <w:bookmarkStart w:id="0" w:name="_GoBack"/>
+      <w:bookmarkEnd w:id="0"/>
+      <w:r>
+        <w:rPr>
+          <w:rFonts w:ascii="Arial" w:hAnsi="Arial" w:cs="Arial"/>
+          <w:color w:val="FF0000"/>
+        </w:rPr>
+        <w:t>uantidade, já que isso é algo exclusivo da memória</w:t>
+      </w:r>
+    </w:p>
+    <w:p>
+      <w:pPr>
+        <w:pStyle w:val="PargrafodaLista"/>
+        <w:autoSpaceDE w:val="0"/>
+        <w:autoSpaceDN w:val="0"/>
+        <w:adjustRightInd w:val="0"/>
+        <w:spacing w:after="0" w:line="240" w:lineRule="auto"/>
+        <w:jc w:val="both"/>
+        <w:rPr>
+          <w:rFonts w:ascii="Arial" w:hAnsi="Arial" w:cs="Arial"/>
+        </w:rPr>
+      </w:pPr>
       <w:r>
         <w:rPr>
           <w:rFonts w:ascii="Arial" w:hAnsi="Arial" w:cs="Arial"/>
@@ -4745,7 +5901,6 @@
         <w:rPr>
           <w:rFonts w:ascii="Arial" w:hAnsi="Arial" w:cs="Arial"/>
         </w:rPr>
-        <w:lastRenderedPageBreak/>
         <w:t>a) Memória RAM</w:t>
       </w:r>
     </w:p>
@@ -5949,7 +7104,6 @@
         <w:rPr>
           <w:rFonts w:ascii="Arial" w:hAnsi="Arial" w:cs="Arial"/>
         </w:rPr>
-        <w:lastRenderedPageBreak/>
         <w:t>e) Todas as afirmativas são falsas</w:t>
       </w:r>
     </w:p>
@@ -6033,6 +7187,7 @@
           <w:lang w:val="en-US"/>
         </w:rPr>
       </w:pPr>
+      <w:proofErr w:type="gramStart"/>
       <w:r>
         <w:rPr>
           <w:rFonts w:ascii="Arial" w:hAnsi="Arial" w:cs="Arial"/>
@@ -6049,6 +7204,7 @@
         <w:t>Cd-Rom</w:t>
       </w:r>
       <w:proofErr w:type="spellEnd"/>
+      <w:proofErr w:type="gramEnd"/>
       <w:r>
         <w:rPr>
           <w:rFonts w:ascii="Arial" w:hAnsi="Arial" w:cs="Arial"/>
@@ -7175,7 +8331,6 @@
         <w:rPr>
           <w:rFonts w:ascii="Arial" w:hAnsi="Arial" w:cs="Arial"/>
         </w:rPr>
-        <w:lastRenderedPageBreak/>
         <w:t>( )</w:t>
       </w:r>
       <w:proofErr w:type="gramEnd"/>
@@ -8430,7 +9585,6 @@
         <w:rPr>
           <w:rFonts w:ascii="Arial" w:hAnsi="Arial" w:cs="Arial"/>
         </w:rPr>
-        <w:lastRenderedPageBreak/>
         <w:t>( )</w:t>
       </w:r>
       <w:proofErr w:type="gramEnd"/>
@@ -8816,16 +9970,16 @@
     </w:lvl>
   </w:abstractNum>
   <w:abstractNum w:abstractNumId="2" w15:restartNumberingAfterBreak="0">
-    <w:nsid w:val="399C6431"/>
+    <w:nsid w:val="2ACF7633"/>
     <w:multiLevelType w:val="hybridMultilevel"/>
-    <w:tmpl w:val="F99A191E"/>
-    <w:lvl w:ilvl="0" w:tplc="0416000F">
-      <w:start w:val="43"/>
+    <w:tmpl w:val="5AB68AAC"/>
+    <w:lvl w:ilvl="0" w:tplc="0D78164A">
+      <w:start w:val="1"/>
       <w:numFmt w:val="decimal"/>
       <w:lvlText w:val="%1."/>
       <w:lvlJc w:val="left"/>
       <w:pPr>
-        <w:ind w:left="720" w:hanging="360"/>
+        <w:ind w:left="1080" w:hanging="360"/>
       </w:pPr>
       <w:rPr>
         <w:rFonts w:hint="default"/>
@@ -8837,7 +9991,7 @@
       <w:lvlText w:val="%2."/>
       <w:lvlJc w:val="left"/>
       <w:pPr>
-        <w:ind w:left="1440" w:hanging="360"/>
+        <w:ind w:left="1800" w:hanging="360"/>
       </w:pPr>
     </w:lvl>
     <w:lvl w:ilvl="2" w:tplc="0416001B" w:tentative="1">
@@ -8846,7 +10000,7 @@
       <w:lvlText w:val="%3."/>
       <w:lvlJc w:val="right"/>
       <w:pPr>
-        <w:ind w:left="2160" w:hanging="180"/>
+        <w:ind w:left="2520" w:hanging="180"/>
       </w:pPr>
     </w:lvl>
     <w:lvl w:ilvl="3" w:tplc="0416000F" w:tentative="1">
@@ -8855,7 +10009,7 @@
       <w:lvlText w:val="%4."/>
       <w:lvlJc w:val="left"/>
       <w:pPr>
-        <w:ind w:left="2880" w:hanging="360"/>
+        <w:ind w:left="3240" w:hanging="360"/>
       </w:pPr>
     </w:lvl>
     <w:lvl w:ilvl="4" w:tplc="04160019" w:tentative="1">
@@ -8864,7 +10018,7 @@
       <w:lvlText w:val="%5."/>
       <w:lvlJc w:val="left"/>
       <w:pPr>
-        <w:ind w:left="3600" w:hanging="360"/>
+        <w:ind w:left="3960" w:hanging="360"/>
       </w:pPr>
     </w:lvl>
     <w:lvl w:ilvl="5" w:tplc="0416001B" w:tentative="1">
@@ -8873,7 +10027,7 @@
       <w:lvlText w:val="%6."/>
       <w:lvlJc w:val="right"/>
       <w:pPr>
-        <w:ind w:left="4320" w:hanging="180"/>
+        <w:ind w:left="4680" w:hanging="180"/>
       </w:pPr>
     </w:lvl>
     <w:lvl w:ilvl="6" w:tplc="0416000F" w:tentative="1">
@@ -8882,7 +10036,7 @@
       <w:lvlText w:val="%7."/>
       <w:lvlJc w:val="left"/>
       <w:pPr>
-        <w:ind w:left="5040" w:hanging="360"/>
+        <w:ind w:left="5400" w:hanging="360"/>
       </w:pPr>
     </w:lvl>
     <w:lvl w:ilvl="7" w:tplc="04160019" w:tentative="1">
@@ -8891,7 +10045,7 @@
       <w:lvlText w:val="%8."/>
       <w:lvlJc w:val="left"/>
       <w:pPr>
-        <w:ind w:left="5760" w:hanging="360"/>
+        <w:ind w:left="6120" w:hanging="360"/>
       </w:pPr>
     </w:lvl>
     <w:lvl w:ilvl="8" w:tplc="0416001B" w:tentative="1">
@@ -8900,11 +10054,100 @@
       <w:lvlText w:val="%9."/>
       <w:lvlJc w:val="right"/>
       <w:pPr>
-        <w:ind w:left="6480" w:hanging="180"/>
+        <w:ind w:left="6840" w:hanging="180"/>
       </w:pPr>
     </w:lvl>
   </w:abstractNum>
   <w:abstractNum w:abstractNumId="3" w15:restartNumberingAfterBreak="0">
+    <w:nsid w:val="399C6431"/>
+    <w:multiLevelType w:val="hybridMultilevel"/>
+    <w:tmpl w:val="F99A191E"/>
+    <w:lvl w:ilvl="0" w:tplc="0416000F">
+      <w:start w:val="43"/>
+      <w:numFmt w:val="decimal"/>
+      <w:lvlText w:val="%1."/>
+      <w:lvlJc w:val="left"/>
+      <w:pPr>
+        <w:ind w:left="720" w:hanging="360"/>
+      </w:pPr>
+      <w:rPr>
+        <w:rFonts w:hint="default"/>
+      </w:rPr>
+    </w:lvl>
+    <w:lvl w:ilvl="1" w:tplc="04160019" w:tentative="1">
+      <w:start w:val="1"/>
+      <w:numFmt w:val="lowerLetter"/>
+      <w:lvlText w:val="%2."/>
+      <w:lvlJc w:val="left"/>
+      <w:pPr>
+        <w:ind w:left="1440" w:hanging="360"/>
+      </w:pPr>
+    </w:lvl>
+    <w:lvl w:ilvl="2" w:tplc="0416001B" w:tentative="1">
+      <w:start w:val="1"/>
+      <w:numFmt w:val="lowerRoman"/>
+      <w:lvlText w:val="%3."/>
+      <w:lvlJc w:val="right"/>
+      <w:pPr>
+        <w:ind w:left="2160" w:hanging="180"/>
+      </w:pPr>
+    </w:lvl>
+    <w:lvl w:ilvl="3" w:tplc="0416000F" w:tentative="1">
+      <w:start w:val="1"/>
+      <w:numFmt w:val="decimal"/>
+      <w:lvlText w:val="%4."/>
+      <w:lvlJc w:val="left"/>
+      <w:pPr>
+        <w:ind w:left="2880" w:hanging="360"/>
+      </w:pPr>
+    </w:lvl>
+    <w:lvl w:ilvl="4" w:tplc="04160019" w:tentative="1">
+      <w:start w:val="1"/>
+      <w:numFmt w:val="lowerLetter"/>
+      <w:lvlText w:val="%5."/>
+      <w:lvlJc w:val="left"/>
+      <w:pPr>
+        <w:ind w:left="3600" w:hanging="360"/>
+      </w:pPr>
+    </w:lvl>
+    <w:lvl w:ilvl="5" w:tplc="0416001B" w:tentative="1">
+      <w:start w:val="1"/>
+      <w:numFmt w:val="lowerRoman"/>
+      <w:lvlText w:val="%6."/>
+      <w:lvlJc w:val="right"/>
+      <w:pPr>
+        <w:ind w:left="4320" w:hanging="180"/>
+      </w:pPr>
+    </w:lvl>
+    <w:lvl w:ilvl="6" w:tplc="0416000F" w:tentative="1">
+      <w:start w:val="1"/>
+      <w:numFmt w:val="decimal"/>
+      <w:lvlText w:val="%7."/>
+      <w:lvlJc w:val="left"/>
+      <w:pPr>
+        <w:ind w:left="5040" w:hanging="360"/>
+      </w:pPr>
+    </w:lvl>
+    <w:lvl w:ilvl="7" w:tplc="04160019" w:tentative="1">
+      <w:start w:val="1"/>
+      <w:numFmt w:val="lowerLetter"/>
+      <w:lvlText w:val="%8."/>
+      <w:lvlJc w:val="left"/>
+      <w:pPr>
+        <w:ind w:left="5760" w:hanging="360"/>
+      </w:pPr>
+    </w:lvl>
+    <w:lvl w:ilvl="8" w:tplc="0416001B" w:tentative="1">
+      <w:start w:val="1"/>
+      <w:numFmt w:val="lowerRoman"/>
+      <w:lvlText w:val="%9."/>
+      <w:lvlJc w:val="right"/>
+      <w:pPr>
+        <w:ind w:left="6480" w:hanging="180"/>
+      </w:pPr>
+    </w:lvl>
+  </w:abstractNum>
+  <w:abstractNum w:abstractNumId="4" w15:restartNumberingAfterBreak="0">
     <w:nsid w:val="46917C54"/>
     <w:multiLevelType w:val="hybridMultilevel"/>
     <w:tmpl w:val="FD8C6736"/>
@@ -8990,7 +10233,7 @@
       </w:pPr>
     </w:lvl>
   </w:abstractNum>
-  <w:abstractNum w:abstractNumId="4" w15:restartNumberingAfterBreak="0">
+  <w:abstractNum w:abstractNumId="5" w15:restartNumberingAfterBreak="0">
     <w:nsid w:val="49114581"/>
     <w:multiLevelType w:val="hybridMultilevel"/>
     <w:tmpl w:val="5D8E80E4"/>
@@ -9076,7 +10319,7 @@
       </w:pPr>
     </w:lvl>
   </w:abstractNum>
-  <w:abstractNum w:abstractNumId="5" w15:restartNumberingAfterBreak="0">
+  <w:abstractNum w:abstractNumId="6" w15:restartNumberingAfterBreak="0">
     <w:nsid w:val="65703BED"/>
     <w:multiLevelType w:val="hybridMultilevel"/>
     <w:tmpl w:val="0010ABB8"/>
@@ -9169,7 +10412,7 @@
       </w:pPr>
     </w:lvl>
   </w:abstractNum>
-  <w:abstractNum w:abstractNumId="6" w15:restartNumberingAfterBreak="0">
+  <w:abstractNum w:abstractNumId="7" w15:restartNumberingAfterBreak="0">
     <w:nsid w:val="76171C5D"/>
     <w:multiLevelType w:val="hybridMultilevel"/>
     <w:tmpl w:val="B2CCCB1A"/>
@@ -9259,21 +10502,24 @@
     <w:abstractNumId w:val="1"/>
   </w:num>
   <w:num w:numId="2">
+    <w:abstractNumId w:val="6"/>
+  </w:num>
+  <w:num w:numId="3">
+    <w:abstractNumId w:val="4"/>
+  </w:num>
+  <w:num w:numId="4">
     <w:abstractNumId w:val="5"/>
   </w:num>
-  <w:num w:numId="3">
-    <w:abstractNumId w:val="3"/>
-  </w:num>
-  <w:num w:numId="4">
-    <w:abstractNumId w:val="4"/>
-  </w:num>
   <w:num w:numId="5">
-    <w:abstractNumId w:val="6"/>
+    <w:abstractNumId w:val="7"/>
   </w:num>
   <w:num w:numId="6">
     <w:abstractNumId w:val="0"/>
   </w:num>
   <w:num w:numId="7">
+    <w:abstractNumId w:val="3"/>
+  </w:num>
+  <w:num w:numId="8">
     <w:abstractNumId w:val="2"/>
   </w:num>
 </w:numbering>

</xml_diff>

<commit_message>
Lista de Exercícios 01 - Org. e Arquitetura de Computadores - Exercícios do 1 ao 45 respondidos
</commit_message>
<xml_diff>
--- a/Lista de Exercícios no. 1 - Organização e Arquitetura.docx
+++ b/Lista de Exercícios no. 1 - Organização e Arquitetura.docx
@@ -4474,28 +4474,7 @@
           <w:rFonts w:ascii="Arial" w:hAnsi="Arial" w:cs="Arial"/>
           <w:color w:val="FF0000"/>
         </w:rPr>
-        <w:t xml:space="preserve">es somente no final do </w:t>
-      </w:r>
-      <w:r>
-        <w:rPr>
-          <w:rFonts w:ascii="Arial" w:hAnsi="Arial" w:cs="Arial"/>
-          <w:color w:val="FF0000"/>
-        </w:rPr>
-        <w:t>p</w:t>
-      </w:r>
-      <w:r>
-        <w:rPr>
-          <w:rFonts w:ascii="Arial" w:hAnsi="Arial" w:cs="Arial"/>
-          <w:color w:val="FF0000"/>
-        </w:rPr>
-        <w:t>rocesso</w:t>
-      </w:r>
-      <w:r>
-        <w:rPr>
-          <w:rFonts w:ascii="Arial" w:hAnsi="Arial" w:cs="Arial"/>
-          <w:color w:val="FF0000"/>
-        </w:rPr>
-        <w:t xml:space="preserve">. Um interpretador é </w:t>
+        <w:t xml:space="preserve">es somente no final do processo. Um interpretador é </w:t>
       </w:r>
       <w:r>
         <w:rPr>
@@ -5497,7 +5476,30 @@
           <w:rFonts w:ascii="Arial" w:hAnsi="Arial" w:cs="Arial"/>
           <w:color w:val="FF0000"/>
         </w:rPr>
-        <w:t>R: Os componentes principais do hardware são: processador, memória, periféricos e barramentos.</w:t>
+        <w:t xml:space="preserve">R: </w:t>
+      </w:r>
+      <w:proofErr w:type="gramStart"/>
+      <w:r>
+        <w:rPr>
+          <w:rFonts w:ascii="Arial" w:hAnsi="Arial" w:cs="Arial"/>
+          <w:color w:val="FF0000"/>
+        </w:rPr>
+        <w:tab/>
+      </w:r>
+      <w:r>
+        <w:rPr>
+          <w:rFonts w:ascii="Arial" w:hAnsi="Arial" w:cs="Arial"/>
+          <w:color w:val="FF0000"/>
+        </w:rPr>
+        <w:t>Os</w:t>
+      </w:r>
+      <w:proofErr w:type="gramEnd"/>
+      <w:r>
+        <w:rPr>
+          <w:rFonts w:ascii="Arial" w:hAnsi="Arial" w:cs="Arial"/>
+          <w:color w:val="FF0000"/>
+        </w:rPr>
+        <w:t xml:space="preserve"> componentes principais do hardware são: processador, memória, periféricos e barramentos.</w:t>
       </w:r>
       <w:r>
         <w:rPr>
@@ -5593,12 +5595,28 @@
           <w:color w:val="FF0000"/>
         </w:rPr>
       </w:pPr>
-      <w:r>
-        <w:rPr>
-          <w:rFonts w:ascii="Arial" w:hAnsi="Arial" w:cs="Arial"/>
-          <w:color w:val="FF0000"/>
-        </w:rPr>
-        <w:t xml:space="preserve">R: Pois o armazenamento de programas se refere a memória do computador. Portanto, um computador com mais poder de processamento poderia executar programas com maior efetividade, e não </w:t>
+      <w:proofErr w:type="gramStart"/>
+      <w:r>
+        <w:rPr>
+          <w:rFonts w:ascii="Arial" w:hAnsi="Arial" w:cs="Arial"/>
+          <w:color w:val="FF0000"/>
+        </w:rPr>
+        <w:t>R:</w:t>
+      </w:r>
+      <w:r>
+        <w:rPr>
+          <w:rFonts w:ascii="Arial" w:hAnsi="Arial" w:cs="Arial"/>
+          <w:color w:val="FF0000"/>
+        </w:rPr>
+        <w:tab/>
+      </w:r>
+      <w:proofErr w:type="gramEnd"/>
+      <w:r>
+        <w:rPr>
+          <w:rFonts w:ascii="Arial" w:hAnsi="Arial" w:cs="Arial"/>
+          <w:color w:val="FF0000"/>
+        </w:rPr>
+        <w:t xml:space="preserve">Pois o armazenamento de programas se refere a memória do computador. Portanto, um computador com mais poder de processamento poderia executar programas com maior efetividade, e não </w:t>
       </w:r>
       <w:r>
         <w:rPr>
@@ -5607,8 +5625,6 @@
         </w:rPr>
         <w:t>em maior q</w:t>
       </w:r>
-      <w:bookmarkStart w:id="0" w:name="_GoBack"/>
-      <w:bookmarkEnd w:id="0"/>
       <w:r>
         <w:rPr>
           <w:rFonts w:ascii="Arial" w:hAnsi="Arial" w:cs="Arial"/>
@@ -5701,6 +5717,50 @@
         <w:autoSpaceDN w:val="0"/>
         <w:adjustRightInd w:val="0"/>
         <w:spacing w:after="0" w:line="240" w:lineRule="auto"/>
+        <w:jc w:val="both"/>
+        <w:rPr>
+          <w:rFonts w:ascii="Arial" w:hAnsi="Arial" w:cs="Arial"/>
+          <w:color w:val="FF0000"/>
+        </w:rPr>
+      </w:pPr>
+      <w:proofErr w:type="gramStart"/>
+      <w:r>
+        <w:rPr>
+          <w:rFonts w:ascii="Arial" w:hAnsi="Arial" w:cs="Arial"/>
+          <w:color w:val="FF0000"/>
+        </w:rPr>
+        <w:t>R:</w:t>
+      </w:r>
+      <w:r>
+        <w:rPr>
+          <w:rFonts w:ascii="Arial" w:hAnsi="Arial" w:cs="Arial"/>
+          <w:color w:val="FF0000"/>
+        </w:rPr>
+        <w:tab/>
+      </w:r>
+      <w:proofErr w:type="gramEnd"/>
+      <w:r>
+        <w:rPr>
+          <w:rFonts w:ascii="Arial" w:hAnsi="Arial" w:cs="Arial"/>
+          <w:color w:val="FF0000"/>
+        </w:rPr>
+        <w:t xml:space="preserve"> Pois o acesso aos meios magnéticos é independente da memória RAM, pois é feito pelo processador.</w:t>
+      </w:r>
+      <w:r>
+        <w:rPr>
+          <w:rFonts w:ascii="Arial" w:hAnsi="Arial" w:cs="Arial"/>
+          <w:color w:val="FF0000"/>
+        </w:rPr>
+        <w:t xml:space="preserve"> Logo, um processador mais veloz acessará um HD com mais rapidez.</w:t>
+      </w:r>
+    </w:p>
+    <w:p>
+      <w:pPr>
+        <w:pStyle w:val="PargrafodaLista"/>
+        <w:autoSpaceDE w:val="0"/>
+        <w:autoSpaceDN w:val="0"/>
+        <w:adjustRightInd w:val="0"/>
+        <w:spacing w:after="0" w:line="240" w:lineRule="auto"/>
         <w:rPr>
           <w:rFonts w:ascii="Arial" w:hAnsi="Arial" w:cs="Arial"/>
         </w:rPr>
@@ -5799,12 +5859,144 @@
         </w:rPr>
         <w:t>Justifique cada item acima que a caracteriza.</w:t>
       </w:r>
-      <w:r>
-        <w:rPr>
-          <w:rFonts w:ascii="Arial" w:hAnsi="Arial" w:cs="Arial"/>
+    </w:p>
+    <w:p>
+      <w:pPr>
+        <w:autoSpaceDE w:val="0"/>
+        <w:autoSpaceDN w:val="0"/>
+        <w:adjustRightInd w:val="0"/>
+        <w:spacing w:after="0" w:line="240" w:lineRule="auto"/>
+        <w:ind w:firstLine="708"/>
+        <w:rPr>
+          <w:rFonts w:ascii="Arial" w:hAnsi="Arial" w:cs="Arial"/>
+        </w:rPr>
+      </w:pPr>
+    </w:p>
+    <w:p>
+      <w:pPr>
+        <w:autoSpaceDE w:val="0"/>
+        <w:autoSpaceDN w:val="0"/>
+        <w:adjustRightInd w:val="0"/>
+        <w:spacing w:after="0" w:line="240" w:lineRule="auto"/>
+        <w:ind w:left="1413" w:hanging="705"/>
+        <w:jc w:val="both"/>
+        <w:rPr>
+          <w:rFonts w:ascii="Arial" w:hAnsi="Arial" w:cs="Arial"/>
+          <w:color w:val="FF0000"/>
+        </w:rPr>
+      </w:pPr>
+      <w:r>
+        <w:rPr>
+          <w:rFonts w:ascii="Arial" w:hAnsi="Arial" w:cs="Arial"/>
+          <w:color w:val="FF0000"/>
+        </w:rPr>
+        <w:t xml:space="preserve">R: </w:t>
+      </w:r>
+      <w:r>
+        <w:rPr>
+          <w:rFonts w:ascii="Arial" w:hAnsi="Arial" w:cs="Arial"/>
+          <w:color w:val="FF0000"/>
         </w:rPr>
         <w:tab/>
       </w:r>
+      <w:r>
+        <w:rPr>
+          <w:rFonts w:ascii="Arial" w:hAnsi="Arial" w:cs="Arial"/>
+          <w:color w:val="FF0000"/>
+        </w:rPr>
+        <w:t>a)</w:t>
+      </w:r>
+      <w:r>
+        <w:rPr>
+          <w:rFonts w:ascii="Arial" w:hAnsi="Arial" w:cs="Arial"/>
+          <w:color w:val="FF0000"/>
+        </w:rPr>
+        <w:t xml:space="preserve"> é mais lenta, pois</w:t>
+      </w:r>
+      <w:r>
+        <w:rPr>
+          <w:rFonts w:ascii="Arial" w:hAnsi="Arial" w:cs="Arial"/>
+          <w:color w:val="FF0000"/>
+        </w:rPr>
+        <w:t>, diferente da memória principal, armazena dados a longo prazo.</w:t>
+      </w:r>
+      <w:r>
+        <w:rPr>
+          <w:rFonts w:ascii="Arial" w:hAnsi="Arial" w:cs="Arial"/>
+          <w:color w:val="FF0000"/>
+        </w:rPr>
+        <w:t xml:space="preserve"> </w:t>
+      </w:r>
+    </w:p>
+    <w:p>
+      <w:pPr>
+        <w:autoSpaceDE w:val="0"/>
+        <w:autoSpaceDN w:val="0"/>
+        <w:adjustRightInd w:val="0"/>
+        <w:spacing w:after="0" w:line="240" w:lineRule="auto"/>
+        <w:ind w:left="1413" w:firstLine="3"/>
+        <w:jc w:val="both"/>
+        <w:rPr>
+          <w:rFonts w:ascii="Arial" w:hAnsi="Arial" w:cs="Arial"/>
+          <w:color w:val="FF0000"/>
+        </w:rPr>
+      </w:pPr>
+      <w:r>
+        <w:rPr>
+          <w:rFonts w:ascii="Arial" w:hAnsi="Arial" w:cs="Arial"/>
+          <w:color w:val="FF0000"/>
+        </w:rPr>
+        <w:t>b)</w:t>
+      </w:r>
+      <w:r>
+        <w:rPr>
+          <w:rFonts w:ascii="Arial" w:hAnsi="Arial" w:cs="Arial"/>
+          <w:color w:val="FF0000"/>
+        </w:rPr>
+        <w:t xml:space="preserve"> t</w:t>
+      </w:r>
+      <w:r>
+        <w:rPr>
+          <w:rFonts w:ascii="Arial" w:hAnsi="Arial" w:cs="Arial"/>
+          <w:color w:val="FF0000"/>
+        </w:rPr>
+        <w:t>em maior capacidade, pois como os dados são arm</w:t>
+      </w:r>
+      <w:r>
+        <w:rPr>
+          <w:rFonts w:ascii="Arial" w:hAnsi="Arial" w:cs="Arial"/>
+          <w:color w:val="FF0000"/>
+        </w:rPr>
+        <w:t>azenados por um longo período, uma ampla capacidade é algo fundamental para esse tipo de memória.</w:t>
+      </w:r>
+    </w:p>
+    <w:p>
+      <w:pPr>
+        <w:autoSpaceDE w:val="0"/>
+        <w:autoSpaceDN w:val="0"/>
+        <w:adjustRightInd w:val="0"/>
+        <w:spacing w:after="0" w:line="240" w:lineRule="auto"/>
+        <w:ind w:left="1413" w:firstLine="3"/>
+        <w:jc w:val="both"/>
+        <w:rPr>
+          <w:rFonts w:ascii="Arial" w:hAnsi="Arial" w:cs="Arial"/>
+          <w:color w:val="FF0000"/>
+        </w:rPr>
+      </w:pPr>
+      <w:r>
+        <w:rPr>
+          <w:rFonts w:ascii="Arial" w:hAnsi="Arial" w:cs="Arial"/>
+          <w:color w:val="FF0000"/>
+        </w:rPr>
+        <w:t>c) não</w:t>
+      </w:r>
+      <w:r>
+        <w:rPr>
+          <w:rFonts w:ascii="Arial" w:hAnsi="Arial" w:cs="Arial"/>
+          <w:color w:val="FF0000"/>
+        </w:rPr>
+        <w:t xml:space="preserve"> é volátil, pois seus dados não se perdem caso forem desenergizadas.</w:t>
+      </w:r>
     </w:p>
     <w:p>
       <w:pPr>
@@ -5815,6 +6007,7 @@
         <w:ind w:firstLine="708"/>
         <w:rPr>
           <w:rFonts w:ascii="Arial" w:hAnsi="Arial" w:cs="Arial"/>
+          <w:color w:val="FF0000"/>
         </w:rPr>
       </w:pPr>
     </w:p>
@@ -5849,6 +6042,49 @@
         <w:spacing w:after="0" w:line="240" w:lineRule="auto"/>
         <w:rPr>
           <w:rFonts w:ascii="Arial" w:hAnsi="Arial" w:cs="Arial"/>
+          <w:color w:val="FF0000"/>
+        </w:rPr>
+      </w:pPr>
+      <w:proofErr w:type="gramStart"/>
+      <w:r>
+        <w:rPr>
+          <w:rFonts w:ascii="Arial" w:hAnsi="Arial" w:cs="Arial"/>
+          <w:color w:val="FF0000"/>
+        </w:rPr>
+        <w:t>R:</w:t>
+      </w:r>
+      <w:r>
+        <w:rPr>
+          <w:rFonts w:ascii="Arial" w:hAnsi="Arial" w:cs="Arial"/>
+          <w:color w:val="FF0000"/>
+        </w:rPr>
+        <w:tab/>
+      </w:r>
+      <w:proofErr w:type="gramEnd"/>
+      <w:r>
+        <w:rPr>
+          <w:rFonts w:ascii="Arial" w:hAnsi="Arial" w:cs="Arial"/>
+          <w:color w:val="FF0000"/>
+        </w:rPr>
+        <w:t>Um computador opera</w:t>
+      </w:r>
+      <w:r>
+        <w:rPr>
+          <w:rFonts w:ascii="Arial" w:hAnsi="Arial" w:cs="Arial"/>
+          <w:color w:val="FF0000"/>
+        </w:rPr>
+        <w:t xml:space="preserve"> através do sistema binário. Sua menor unidade é o bit.</w:t>
+      </w:r>
+    </w:p>
+    <w:p>
+      <w:pPr>
+        <w:pStyle w:val="PargrafodaLista"/>
+        <w:autoSpaceDE w:val="0"/>
+        <w:autoSpaceDN w:val="0"/>
+        <w:adjustRightInd w:val="0"/>
+        <w:spacing w:after="0" w:line="240" w:lineRule="auto"/>
+        <w:rPr>
+          <w:rFonts w:ascii="Arial" w:hAnsi="Arial" w:cs="Arial"/>
         </w:rPr>
       </w:pPr>
     </w:p>
@@ -5923,6 +6159,7 @@
       <w:r>
         <w:rPr>
           <w:rFonts w:ascii="Arial" w:hAnsi="Arial" w:cs="Arial"/>
+          <w:color w:val="FF0000"/>
         </w:rPr>
         <w:t>b) Microprocessador</w:t>
       </w:r>
@@ -6062,12 +6299,14 @@
         <w:ind w:firstLine="360"/>
         <w:rPr>
           <w:rFonts w:ascii="Arial" w:hAnsi="Arial" w:cs="Arial"/>
+          <w:color w:val="FF0000"/>
         </w:rPr>
       </w:pPr>
       <w:proofErr w:type="gramStart"/>
       <w:r>
         <w:rPr>
           <w:rFonts w:ascii="Arial" w:hAnsi="Arial" w:cs="Arial"/>
+          <w:color w:val="FF0000"/>
         </w:rPr>
         <w:t>b) É</w:t>
       </w:r>
@@ -6075,6 +6314,7 @@
       <w:r>
         <w:rPr>
           <w:rFonts w:ascii="Arial" w:hAnsi="Arial" w:cs="Arial"/>
+          <w:color w:val="FF0000"/>
         </w:rPr>
         <w:t xml:space="preserve"> responsável pelo processamento, controle e gerenciamento das</w:t>
       </w:r>
@@ -6088,12 +6328,14 @@
         <w:ind w:firstLine="708"/>
         <w:rPr>
           <w:rFonts w:ascii="Arial" w:hAnsi="Arial" w:cs="Arial"/>
+          <w:color w:val="FF0000"/>
         </w:rPr>
       </w:pPr>
       <w:proofErr w:type="gramStart"/>
       <w:r>
         <w:rPr>
           <w:rFonts w:ascii="Arial" w:hAnsi="Arial" w:cs="Arial"/>
+          <w:color w:val="FF0000"/>
         </w:rPr>
         <w:t>informações</w:t>
       </w:r>
@@ -6101,6 +6343,7 @@
       <w:r>
         <w:rPr>
           <w:rFonts w:ascii="Arial" w:hAnsi="Arial" w:cs="Arial"/>
+          <w:color w:val="FF0000"/>
         </w:rPr>
         <w:t>.</w:t>
       </w:r>
@@ -6235,11 +6478,13 @@
         <w:ind w:firstLine="360"/>
         <w:rPr>
           <w:rFonts w:ascii="Arial" w:hAnsi="Arial" w:cs="Arial"/>
-        </w:rPr>
-      </w:pPr>
-      <w:r>
-        <w:rPr>
-          <w:rFonts w:ascii="Arial" w:hAnsi="Arial" w:cs="Arial"/>
+          <w:color w:val="FF0000"/>
+        </w:rPr>
+      </w:pPr>
+      <w:r>
+        <w:rPr>
+          <w:rFonts w:ascii="Arial" w:hAnsi="Arial" w:cs="Arial"/>
+          <w:color w:val="FF0000"/>
         </w:rPr>
         <w:t>b) Microprocessador</w:t>
       </w:r>
@@ -6329,6 +6574,7 @@
         <w:rPr>
           <w:rFonts w:ascii="Arial" w:hAnsi="Arial" w:cs="Arial"/>
         </w:rPr>
+        <w:lastRenderedPageBreak/>
         <w:t>São exemplos de periféricos que acumulam a função de entrada e saída de</w:t>
       </w:r>
       <w:r>
@@ -6470,11 +6716,13 @@
         <w:ind w:firstLine="360"/>
         <w:rPr>
           <w:rFonts w:ascii="Arial" w:hAnsi="Arial" w:cs="Arial"/>
-        </w:rPr>
-      </w:pPr>
-      <w:r>
-        <w:rPr>
-          <w:rFonts w:ascii="Arial" w:hAnsi="Arial" w:cs="Arial"/>
+          <w:color w:val="FF0000"/>
+        </w:rPr>
+      </w:pPr>
+      <w:r>
+        <w:rPr>
+          <w:rFonts w:ascii="Arial" w:hAnsi="Arial" w:cs="Arial"/>
+          <w:color w:val="FF0000"/>
         </w:rPr>
         <w:t>a) As respostas I e II estão corretas</w:t>
       </w:r>
@@ -6576,29 +6824,34 @@
         <w:ind w:firstLine="360"/>
         <w:rPr>
           <w:rFonts w:ascii="Arial" w:hAnsi="Arial" w:cs="Arial"/>
-        </w:rPr>
-      </w:pPr>
-      <w:r>
-        <w:rPr>
-          <w:rFonts w:ascii="Arial" w:hAnsi="Arial" w:cs="Arial"/>
+          <w:color w:val="FF0000"/>
+        </w:rPr>
+      </w:pPr>
+      <w:r>
+        <w:rPr>
+          <w:rFonts w:ascii="Arial" w:hAnsi="Arial" w:cs="Arial"/>
+          <w:color w:val="FF0000"/>
         </w:rPr>
         <w:t>a) Memória somente de leitura de informações que tem como principal</w:t>
       </w:r>
       <w:r>
         <w:rPr>
           <w:rFonts w:ascii="Arial" w:hAnsi="Arial" w:cs="Arial"/>
+          <w:color w:val="FF0000"/>
         </w:rPr>
         <w:t xml:space="preserve"> </w:t>
       </w:r>
       <w:r>
         <w:rPr>
           <w:rFonts w:ascii="Arial" w:hAnsi="Arial" w:cs="Arial"/>
+          <w:color w:val="FF0000"/>
         </w:rPr>
         <w:t xml:space="preserve">função o </w:t>
       </w:r>
       <w:r>
         <w:rPr>
           <w:rFonts w:ascii="Arial" w:hAnsi="Arial" w:cs="Arial"/>
+          <w:color w:val="FF0000"/>
         </w:rPr>
         <w:br/>
         <w:t xml:space="preserve">           </w:t>
@@ -6606,6 +6859,7 @@
       <w:r>
         <w:rPr>
           <w:rFonts w:ascii="Arial" w:hAnsi="Arial" w:cs="Arial"/>
+          <w:color w:val="FF0000"/>
         </w:rPr>
         <w:t>armazenamento de dados.</w:t>
       </w:r>
@@ -6694,37 +6948,29 @@
         </w:rPr>
         <w:t>Memória não volátil, somente para leitura de informações que serve</w:t>
       </w:r>
-    </w:p>
-    <w:p>
-      <w:pPr>
-        <w:autoSpaceDE w:val="0"/>
-        <w:autoSpaceDN w:val="0"/>
-        <w:adjustRightInd w:val="0"/>
-        <w:spacing w:after="0" w:line="240" w:lineRule="auto"/>
-        <w:ind w:firstLine="360"/>
-        <w:rPr>
-          <w:rFonts w:ascii="Arial" w:hAnsi="Arial" w:cs="Arial"/>
-        </w:rPr>
-      </w:pPr>
-      <w:r>
-        <w:rPr>
-          <w:rFonts w:ascii="Arial" w:hAnsi="Arial" w:cs="Arial"/>
-        </w:rPr>
-        <w:t xml:space="preserve">     </w:t>
-      </w:r>
-      <w:proofErr w:type="gramStart"/>
-      <w:r>
-        <w:rPr>
-          <w:rFonts w:ascii="Arial" w:hAnsi="Arial" w:cs="Arial"/>
-        </w:rPr>
-        <w:t>como</w:t>
-      </w:r>
-      <w:proofErr w:type="gramEnd"/>
-      <w:r>
-        <w:rPr>
-          <w:rFonts w:ascii="Arial" w:hAnsi="Arial" w:cs="Arial"/>
-        </w:rPr>
-        <w:t xml:space="preserve"> manual de consulta do computador.</w:t>
+      <w:r>
+        <w:rPr>
+          <w:rFonts w:ascii="Arial" w:hAnsi="Arial" w:cs="Arial"/>
+        </w:rPr>
+        <w:t xml:space="preserve"> </w:t>
+      </w:r>
+      <w:r>
+        <w:rPr>
+          <w:rFonts w:ascii="Arial" w:hAnsi="Arial" w:cs="Arial"/>
+        </w:rPr>
+        <w:t xml:space="preserve">como manual de </w:t>
+      </w:r>
+      <w:r>
+        <w:rPr>
+          <w:rFonts w:ascii="Arial" w:hAnsi="Arial" w:cs="Arial"/>
+        </w:rPr>
+        <w:t>c</w:t>
+      </w:r>
+      <w:r>
+        <w:rPr>
+          <w:rFonts w:ascii="Arial" w:hAnsi="Arial" w:cs="Arial"/>
+        </w:rPr>
+        <w:t>onsulta do computador.</w:t>
       </w:r>
     </w:p>
     <w:p>
@@ -6837,23 +7083,27 @@
         <w:ind w:firstLine="360"/>
         <w:rPr>
           <w:rFonts w:ascii="Arial" w:hAnsi="Arial" w:cs="Arial"/>
-        </w:rPr>
-      </w:pPr>
-      <w:r>
-        <w:rPr>
-          <w:rFonts w:ascii="Arial" w:hAnsi="Arial" w:cs="Arial"/>
+          <w:color w:val="FF0000"/>
+        </w:rPr>
+      </w:pPr>
+      <w:r>
+        <w:rPr>
+          <w:rFonts w:ascii="Arial" w:hAnsi="Arial" w:cs="Arial"/>
+          <w:color w:val="FF0000"/>
         </w:rPr>
         <w:t>b) É responsável pelo processamento, controle e gerenciamento das</w:t>
       </w:r>
       <w:r>
         <w:rPr>
           <w:rFonts w:ascii="Arial" w:hAnsi="Arial" w:cs="Arial"/>
+          <w:color w:val="FF0000"/>
         </w:rPr>
         <w:t xml:space="preserve"> </w:t>
       </w:r>
       <w:r>
         <w:rPr>
           <w:rFonts w:ascii="Arial" w:hAnsi="Arial" w:cs="Arial"/>
+          <w:color w:val="FF0000"/>
         </w:rPr>
         <w:t>informações.</w:t>
       </w:r>
@@ -6963,19 +7213,11 @@
           <w:rFonts w:ascii="Arial" w:hAnsi="Arial" w:cs="Arial"/>
         </w:rPr>
       </w:pPr>
-      <w:proofErr w:type="gramStart"/>
-      <w:r>
-        <w:rPr>
-          <w:rFonts w:ascii="Arial" w:hAnsi="Arial" w:cs="Arial"/>
-        </w:rPr>
-        <w:t>a) Os</w:t>
-      </w:r>
-      <w:proofErr w:type="gramEnd"/>
-      <w:r>
-        <w:rPr>
-          <w:rFonts w:ascii="Arial" w:hAnsi="Arial" w:cs="Arial"/>
-        </w:rPr>
-        <w:t xml:space="preserve"> discos de 3 ½ têm a mesma capacidade do disco de 5 ¼.</w:t>
+      <w:r>
+        <w:rPr>
+          <w:rFonts w:ascii="Arial" w:hAnsi="Arial" w:cs="Arial"/>
+        </w:rPr>
+        <w:t>a) Os discos de 3 ½ têm a mesma capacidade do disco de 5 ¼.</w:t>
       </w:r>
     </w:p>
     <w:p>
@@ -7080,11 +7322,13 @@
         <w:ind w:firstLine="708"/>
         <w:rPr>
           <w:rFonts w:ascii="Arial" w:hAnsi="Arial" w:cs="Arial"/>
-        </w:rPr>
-      </w:pPr>
-      <w:r>
-        <w:rPr>
-          <w:rFonts w:ascii="Arial" w:hAnsi="Arial" w:cs="Arial"/>
+          <w:color w:val="FF0000"/>
+        </w:rPr>
+      </w:pPr>
+      <w:r>
+        <w:rPr>
+          <w:rFonts w:ascii="Arial" w:hAnsi="Arial" w:cs="Arial"/>
+          <w:color w:val="FF0000"/>
         </w:rPr>
         <w:t>d) Todas as afirmativas estão corretas</w:t>
       </w:r>
@@ -7222,12 +7466,14 @@
         <w:ind w:firstLine="360"/>
         <w:rPr>
           <w:rFonts w:ascii="Arial" w:hAnsi="Arial" w:cs="Arial"/>
+          <w:color w:val="FF0000"/>
           <w:lang w:val="en-US"/>
         </w:rPr>
       </w:pPr>
       <w:r>
         <w:rPr>
           <w:rFonts w:ascii="Arial" w:hAnsi="Arial" w:cs="Arial"/>
+          <w:color w:val="FF0000"/>
           <w:lang w:val="en-US"/>
         </w:rPr>
         <w:t>b) Word, Excel, Power Point</w:t>
@@ -7341,11 +7587,13 @@
         <w:ind w:firstLine="360"/>
         <w:rPr>
           <w:rFonts w:ascii="Arial" w:hAnsi="Arial" w:cs="Arial"/>
-        </w:rPr>
-      </w:pPr>
-      <w:r>
-        <w:rPr>
-          <w:rFonts w:ascii="Arial" w:hAnsi="Arial" w:cs="Arial"/>
+          <w:color w:val="FF0000"/>
+        </w:rPr>
+      </w:pPr>
+      <w:r>
+        <w:rPr>
+          <w:rFonts w:ascii="Arial" w:hAnsi="Arial" w:cs="Arial"/>
+          <w:color w:val="FF0000"/>
         </w:rPr>
         <w:t>b) Gravador de CD</w:t>
       </w:r>
@@ -7419,11 +7667,13 @@
         <w:ind w:firstLine="360"/>
         <w:rPr>
           <w:rFonts w:ascii="Arial" w:hAnsi="Arial" w:cs="Arial"/>
-        </w:rPr>
-      </w:pPr>
-      <w:r>
-        <w:rPr>
-          <w:rFonts w:ascii="Arial" w:hAnsi="Arial" w:cs="Arial"/>
+          <w:color w:val="FF0000"/>
+        </w:rPr>
+      </w:pPr>
+      <w:r>
+        <w:rPr>
+          <w:rFonts w:ascii="Arial" w:hAnsi="Arial" w:cs="Arial"/>
+          <w:color w:val="FF0000"/>
         </w:rPr>
         <w:t>a) Microprocessador</w:t>
       </w:r>
@@ -7589,6 +7839,7 @@
         <w:rPr>
           <w:rFonts w:ascii="Arial" w:hAnsi="Arial" w:cs="Arial"/>
         </w:rPr>
+        <w:lastRenderedPageBreak/>
         <w:t>b) É parcialmente apagado</w:t>
       </w:r>
     </w:p>
@@ -7601,11 +7852,13 @@
         <w:ind w:firstLine="708"/>
         <w:rPr>
           <w:rFonts w:ascii="Arial" w:hAnsi="Arial" w:cs="Arial"/>
-        </w:rPr>
-      </w:pPr>
-      <w:r>
-        <w:rPr>
-          <w:rFonts w:ascii="Arial" w:hAnsi="Arial" w:cs="Arial"/>
+          <w:color w:val="FF0000"/>
+        </w:rPr>
+      </w:pPr>
+      <w:r>
+        <w:rPr>
+          <w:rFonts w:ascii="Arial" w:hAnsi="Arial" w:cs="Arial"/>
+          <w:color w:val="FF0000"/>
         </w:rPr>
         <w:t>c) É totalmente perdido</w:t>
       </w:r>
@@ -7737,11 +7990,13 @@
         <w:ind w:firstLine="708"/>
         <w:rPr>
           <w:rFonts w:ascii="Arial" w:hAnsi="Arial" w:cs="Arial"/>
-        </w:rPr>
-      </w:pPr>
-      <w:r>
-        <w:rPr>
-          <w:rFonts w:ascii="Arial" w:hAnsi="Arial" w:cs="Arial"/>
+          <w:color w:val="FF0000"/>
+        </w:rPr>
+      </w:pPr>
+      <w:r>
+        <w:rPr>
+          <w:rFonts w:ascii="Arial" w:hAnsi="Arial" w:cs="Arial"/>
+          <w:color w:val="FF0000"/>
         </w:rPr>
         <w:t>d) Memória principal da máquina, volátil.</w:t>
       </w:r>
@@ -9299,7 +9554,15 @@
         <w:rPr>
           <w:rFonts w:ascii="Arial" w:hAnsi="Arial" w:cs="Arial"/>
         </w:rPr>
-        <w:t>56. O que é uma linguagem de programação?</w:t>
+        <w:t>56. O que é uma linguagem de pro</w:t>
+      </w:r>
+      <w:bookmarkStart w:id="0" w:name="_GoBack"/>
+      <w:bookmarkEnd w:id="0"/>
+      <w:r>
+        <w:rPr>
+          <w:rFonts w:ascii="Arial" w:hAnsi="Arial" w:cs="Arial"/>
+        </w:rPr>
+        <w:t>gramação?</w:t>
       </w:r>
     </w:p>
     <w:p>

</xml_diff>

<commit_message>
Lista de exercícios de arquitetura respondida + 1° Exercício do Calendário de Aplicações para Web terminado
</commit_message>
<xml_diff>
--- a/Lista de Exercícios no. 1 - Organização e Arquitetura.docx
+++ b/Lista de Exercícios no. 1 - Organização e Arquitetura.docx
@@ -16,6 +16,8 @@
           <w:szCs w:val="20"/>
         </w:rPr>
       </w:pPr>
+      <w:bookmarkStart w:id="0" w:name="_GoBack"/>
+      <w:bookmarkEnd w:id="0"/>
       <w:r>
         <w:rPr>
           <w:rFonts w:ascii="Arial" w:hAnsi="Arial" w:cs="Arial"/>
@@ -7746,6 +7748,42 @@
     </w:p>
     <w:p>
       <w:pPr>
+        <w:autoSpaceDE w:val="0"/>
+        <w:autoSpaceDN w:val="0"/>
+        <w:adjustRightInd w:val="0"/>
+        <w:spacing w:after="0" w:line="240" w:lineRule="auto"/>
+        <w:ind w:firstLine="360"/>
+        <w:rPr>
+          <w:rFonts w:ascii="Arial" w:hAnsi="Arial" w:cs="Arial"/>
+        </w:rPr>
+      </w:pPr>
+    </w:p>
+    <w:p>
+      <w:pPr>
+        <w:autoSpaceDE w:val="0"/>
+        <w:autoSpaceDN w:val="0"/>
+        <w:adjustRightInd w:val="0"/>
+        <w:spacing w:after="0" w:line="240" w:lineRule="auto"/>
+        <w:ind w:firstLine="360"/>
+        <w:rPr>
+          <w:rFonts w:ascii="Arial" w:hAnsi="Arial" w:cs="Arial"/>
+        </w:rPr>
+      </w:pPr>
+    </w:p>
+    <w:p>
+      <w:pPr>
+        <w:autoSpaceDE w:val="0"/>
+        <w:autoSpaceDN w:val="0"/>
+        <w:adjustRightInd w:val="0"/>
+        <w:spacing w:after="0" w:line="240" w:lineRule="auto"/>
+        <w:ind w:firstLine="360"/>
+        <w:rPr>
+          <w:rFonts w:ascii="Arial" w:hAnsi="Arial" w:cs="Arial"/>
+        </w:rPr>
+      </w:pPr>
+    </w:p>
+    <w:p>
+      <w:pPr>
         <w:pStyle w:val="PargrafodaLista"/>
         <w:numPr>
           <w:ilvl w:val="0"/>
@@ -7763,6 +7801,7 @@
         <w:rPr>
           <w:rFonts w:ascii="Arial" w:hAnsi="Arial" w:cs="Arial"/>
         </w:rPr>
+        <w:lastRenderedPageBreak/>
         <w:t xml:space="preserve">O que acontece com o conteúdo da memória </w:t>
       </w:r>
       <w:proofErr w:type="spellStart"/>
@@ -7839,8 +7878,1796 @@
         <w:rPr>
           <w:rFonts w:ascii="Arial" w:hAnsi="Arial" w:cs="Arial"/>
         </w:rPr>
+        <w:t>b) É parcialmente apagado</w:t>
+      </w:r>
+    </w:p>
+    <w:p>
+      <w:pPr>
+        <w:autoSpaceDE w:val="0"/>
+        <w:autoSpaceDN w:val="0"/>
+        <w:adjustRightInd w:val="0"/>
+        <w:spacing w:after="0" w:line="240" w:lineRule="auto"/>
+        <w:ind w:firstLine="708"/>
+        <w:rPr>
+          <w:rFonts w:ascii="Arial" w:hAnsi="Arial" w:cs="Arial"/>
+          <w:color w:val="FF0000"/>
+        </w:rPr>
+      </w:pPr>
+      <w:r>
+        <w:rPr>
+          <w:rFonts w:ascii="Arial" w:hAnsi="Arial" w:cs="Arial"/>
+          <w:color w:val="FF0000"/>
+        </w:rPr>
+        <w:t>c) É totalmente perdido</w:t>
+      </w:r>
+    </w:p>
+    <w:p>
+      <w:pPr>
+        <w:autoSpaceDE w:val="0"/>
+        <w:autoSpaceDN w:val="0"/>
+        <w:adjustRightInd w:val="0"/>
+        <w:spacing w:after="0" w:line="240" w:lineRule="auto"/>
+        <w:ind w:firstLine="708"/>
+        <w:rPr>
+          <w:rFonts w:ascii="Arial" w:hAnsi="Arial" w:cs="Arial"/>
+        </w:rPr>
+      </w:pPr>
+      <w:r>
+        <w:rPr>
+          <w:rFonts w:ascii="Arial" w:hAnsi="Arial" w:cs="Arial"/>
+        </w:rPr>
+        <w:t>d) É gravado</w:t>
+      </w:r>
+    </w:p>
+    <w:p>
+      <w:pPr>
+        <w:autoSpaceDE w:val="0"/>
+        <w:autoSpaceDN w:val="0"/>
+        <w:adjustRightInd w:val="0"/>
+        <w:spacing w:after="0" w:line="240" w:lineRule="auto"/>
+        <w:ind w:firstLine="708"/>
+        <w:rPr>
+          <w:rFonts w:ascii="Arial" w:hAnsi="Arial" w:cs="Arial"/>
+        </w:rPr>
+      </w:pPr>
+    </w:p>
+    <w:p>
+      <w:pPr>
+        <w:autoSpaceDE w:val="0"/>
+        <w:autoSpaceDN w:val="0"/>
+        <w:adjustRightInd w:val="0"/>
+        <w:spacing w:after="0" w:line="240" w:lineRule="auto"/>
+        <w:rPr>
+          <w:rFonts w:ascii="Arial" w:hAnsi="Arial" w:cs="Arial"/>
+        </w:rPr>
+      </w:pPr>
+      <w:r>
+        <w:rPr>
+          <w:rFonts w:ascii="Arial" w:hAnsi="Arial" w:cs="Arial"/>
+        </w:rPr>
+        <w:t xml:space="preserve">    </w:t>
+      </w:r>
+      <w:r>
+        <w:rPr>
+          <w:rFonts w:ascii="Arial" w:hAnsi="Arial" w:cs="Arial"/>
+        </w:rPr>
+        <w:t xml:space="preserve">45. </w:t>
+      </w:r>
+      <w:r>
+        <w:rPr>
+          <w:rFonts w:ascii="Arial" w:hAnsi="Arial" w:cs="Arial"/>
+          <w:color w:val="FF0000"/>
+        </w:rPr>
+        <w:t>Quais</w:t>
+      </w:r>
+      <w:r>
+        <w:rPr>
+          <w:rFonts w:ascii="Arial" w:hAnsi="Arial" w:cs="Arial"/>
+        </w:rPr>
+        <w:t xml:space="preserve"> as características da memória RAM?</w:t>
+      </w:r>
+    </w:p>
+    <w:p>
+      <w:pPr>
+        <w:autoSpaceDE w:val="0"/>
+        <w:autoSpaceDN w:val="0"/>
+        <w:adjustRightInd w:val="0"/>
+        <w:spacing w:after="0" w:line="240" w:lineRule="auto"/>
+        <w:rPr>
+          <w:rFonts w:ascii="Arial" w:hAnsi="Arial" w:cs="Arial"/>
+        </w:rPr>
+      </w:pPr>
+      <w:r>
+        <w:rPr>
+          <w:rFonts w:ascii="Arial" w:hAnsi="Arial" w:cs="Arial"/>
+        </w:rPr>
+        <w:t xml:space="preserve">    </w:t>
+      </w:r>
+      <w:r>
+        <w:rPr>
+          <w:rFonts w:ascii="Arial" w:hAnsi="Arial" w:cs="Arial"/>
+        </w:rPr>
+        <w:tab/>
+      </w:r>
+      <w:r>
+        <w:rPr>
+          <w:rFonts w:ascii="Arial" w:hAnsi="Arial" w:cs="Arial"/>
+        </w:rPr>
+        <w:t>a) Memória principal que faz o boot da máquina.</w:t>
+      </w:r>
+    </w:p>
+    <w:p>
+      <w:pPr>
+        <w:autoSpaceDE w:val="0"/>
+        <w:autoSpaceDN w:val="0"/>
+        <w:adjustRightInd w:val="0"/>
+        <w:spacing w:after="0" w:line="240" w:lineRule="auto"/>
+        <w:ind w:firstLine="708"/>
+        <w:rPr>
+          <w:rFonts w:ascii="Arial" w:hAnsi="Arial" w:cs="Arial"/>
+        </w:rPr>
+      </w:pPr>
+      <w:r>
+        <w:rPr>
+          <w:rFonts w:ascii="Arial" w:hAnsi="Arial" w:cs="Arial"/>
+        </w:rPr>
+        <w:t>b) Memória auxiliar, precisa de energia elétrica para funcionar.</w:t>
+      </w:r>
+    </w:p>
+    <w:p>
+      <w:pPr>
+        <w:autoSpaceDE w:val="0"/>
+        <w:autoSpaceDN w:val="0"/>
+        <w:adjustRightInd w:val="0"/>
+        <w:spacing w:after="0" w:line="240" w:lineRule="auto"/>
+        <w:ind w:firstLine="708"/>
+        <w:rPr>
+          <w:rFonts w:ascii="Arial" w:hAnsi="Arial" w:cs="Arial"/>
+        </w:rPr>
+      </w:pPr>
+      <w:r>
+        <w:rPr>
+          <w:rFonts w:ascii="Arial" w:hAnsi="Arial" w:cs="Arial"/>
+        </w:rPr>
+        <w:t>c) Memória somente de leitura, volátil.</w:t>
+      </w:r>
+    </w:p>
+    <w:p>
+      <w:pPr>
+        <w:autoSpaceDE w:val="0"/>
+        <w:autoSpaceDN w:val="0"/>
+        <w:adjustRightInd w:val="0"/>
+        <w:spacing w:after="0" w:line="240" w:lineRule="auto"/>
+        <w:ind w:firstLine="708"/>
+        <w:rPr>
+          <w:rFonts w:ascii="Arial" w:hAnsi="Arial" w:cs="Arial"/>
+          <w:color w:val="FF0000"/>
+        </w:rPr>
+      </w:pPr>
+      <w:r>
+        <w:rPr>
+          <w:rFonts w:ascii="Arial" w:hAnsi="Arial" w:cs="Arial"/>
+          <w:color w:val="FF0000"/>
+        </w:rPr>
+        <w:t>d) Memória principal da máquina, volátil.</w:t>
+      </w:r>
+    </w:p>
+    <w:p>
+      <w:pPr>
+        <w:autoSpaceDE w:val="0"/>
+        <w:autoSpaceDN w:val="0"/>
+        <w:adjustRightInd w:val="0"/>
+        <w:spacing w:after="0" w:line="240" w:lineRule="auto"/>
+        <w:ind w:firstLine="708"/>
+        <w:rPr>
+          <w:rFonts w:ascii="Arial" w:hAnsi="Arial" w:cs="Arial"/>
+        </w:rPr>
+      </w:pPr>
+    </w:p>
+    <w:p>
+      <w:pPr>
+        <w:autoSpaceDE w:val="0"/>
+        <w:autoSpaceDN w:val="0"/>
+        <w:adjustRightInd w:val="0"/>
+        <w:spacing w:after="0" w:line="240" w:lineRule="auto"/>
+        <w:ind w:firstLine="708"/>
+        <w:rPr>
+          <w:rFonts w:ascii="Arial" w:hAnsi="Arial" w:cs="Arial"/>
+        </w:rPr>
+      </w:pPr>
+    </w:p>
+    <w:p>
+      <w:pPr>
+        <w:autoSpaceDE w:val="0"/>
+        <w:autoSpaceDN w:val="0"/>
+        <w:adjustRightInd w:val="0"/>
+        <w:spacing w:after="0" w:line="240" w:lineRule="auto"/>
+        <w:ind w:firstLine="708"/>
+        <w:rPr>
+          <w:rFonts w:ascii="Arial" w:hAnsi="Arial" w:cs="Arial"/>
+        </w:rPr>
+      </w:pPr>
+    </w:p>
+    <w:p>
+      <w:pPr>
+        <w:autoSpaceDE w:val="0"/>
+        <w:autoSpaceDN w:val="0"/>
+        <w:adjustRightInd w:val="0"/>
+        <w:spacing w:after="0" w:line="240" w:lineRule="auto"/>
+        <w:rPr>
+          <w:rFonts w:ascii="Arial" w:hAnsi="Arial" w:cs="Arial"/>
+        </w:rPr>
+      </w:pPr>
+      <w:r>
+        <w:rPr>
+          <w:rFonts w:ascii="Arial" w:hAnsi="Arial" w:cs="Arial"/>
+        </w:rPr>
+        <w:t xml:space="preserve">   </w:t>
+      </w:r>
+      <w:r>
+        <w:rPr>
+          <w:rFonts w:ascii="Arial" w:hAnsi="Arial" w:cs="Arial"/>
+        </w:rPr>
+        <w:t>46. Coloque V (verdadeiro) e F (falso).</w:t>
+      </w:r>
+    </w:p>
+    <w:p>
+      <w:pPr>
+        <w:autoSpaceDE w:val="0"/>
+        <w:autoSpaceDN w:val="0"/>
+        <w:adjustRightInd w:val="0"/>
+        <w:spacing w:after="0" w:line="240" w:lineRule="auto"/>
+        <w:ind w:firstLine="708"/>
+        <w:rPr>
+          <w:rFonts w:ascii="Arial" w:hAnsi="Arial" w:cs="Arial"/>
+        </w:rPr>
+      </w:pPr>
+      <w:r>
+        <w:rPr>
+          <w:rFonts w:ascii="Arial" w:hAnsi="Arial" w:cs="Arial"/>
+        </w:rPr>
+        <w:t>(</w:t>
+      </w:r>
+      <w:r>
+        <w:rPr>
+          <w:rFonts w:ascii="Arial" w:hAnsi="Arial" w:cs="Arial"/>
+          <w:color w:val="FF0000"/>
+        </w:rPr>
+        <w:t>F</w:t>
+      </w:r>
+      <w:r>
+        <w:rPr>
+          <w:rFonts w:ascii="Arial" w:hAnsi="Arial" w:cs="Arial"/>
+        </w:rPr>
+        <w:t>) O Mouse é um dispositivo de saída de dados.</w:t>
+      </w:r>
+    </w:p>
+    <w:p>
+      <w:pPr>
+        <w:autoSpaceDE w:val="0"/>
+        <w:autoSpaceDN w:val="0"/>
+        <w:adjustRightInd w:val="0"/>
+        <w:spacing w:after="0" w:line="240" w:lineRule="auto"/>
+        <w:ind w:firstLine="708"/>
+        <w:rPr>
+          <w:rFonts w:ascii="Arial" w:hAnsi="Arial" w:cs="Arial"/>
+        </w:rPr>
+      </w:pPr>
+      <w:r>
+        <w:rPr>
+          <w:rFonts w:ascii="Arial" w:hAnsi="Arial" w:cs="Arial"/>
+        </w:rPr>
+        <w:t>(</w:t>
+      </w:r>
+      <w:r>
+        <w:rPr>
+          <w:rFonts w:ascii="Arial" w:hAnsi="Arial" w:cs="Arial"/>
+          <w:color w:val="FF0000"/>
+        </w:rPr>
+        <w:t>V</w:t>
+      </w:r>
+      <w:r>
+        <w:rPr>
+          <w:rFonts w:ascii="Arial" w:hAnsi="Arial" w:cs="Arial"/>
+        </w:rPr>
+        <w:t>) A ULA é um dispositivo responsável pelos cálculos e comparações</w:t>
+      </w:r>
+      <w:r>
+        <w:rPr>
+          <w:rFonts w:ascii="Arial" w:hAnsi="Arial" w:cs="Arial"/>
+        </w:rPr>
+        <w:t xml:space="preserve"> </w:t>
+      </w:r>
+      <w:r>
+        <w:rPr>
+          <w:rFonts w:ascii="Arial" w:hAnsi="Arial" w:cs="Arial"/>
+        </w:rPr>
+        <w:t>lógicas.</w:t>
+      </w:r>
+    </w:p>
+    <w:p>
+      <w:pPr>
+        <w:autoSpaceDE w:val="0"/>
+        <w:autoSpaceDN w:val="0"/>
+        <w:adjustRightInd w:val="0"/>
+        <w:spacing w:after="0" w:line="240" w:lineRule="auto"/>
+        <w:ind w:firstLine="708"/>
+        <w:rPr>
+          <w:rFonts w:ascii="Arial" w:hAnsi="Arial" w:cs="Arial"/>
+        </w:rPr>
+      </w:pPr>
+    </w:p>
+    <w:p>
+      <w:pPr>
+        <w:autoSpaceDE w:val="0"/>
+        <w:autoSpaceDN w:val="0"/>
+        <w:adjustRightInd w:val="0"/>
+        <w:spacing w:after="0" w:line="240" w:lineRule="auto"/>
+        <w:rPr>
+          <w:rFonts w:ascii="Arial" w:hAnsi="Arial" w:cs="Arial"/>
+        </w:rPr>
+      </w:pPr>
+      <w:r>
+        <w:rPr>
+          <w:rFonts w:ascii="Arial" w:hAnsi="Arial" w:cs="Arial"/>
+        </w:rPr>
+        <w:t xml:space="preserve">   </w:t>
+      </w:r>
+      <w:r>
+        <w:rPr>
+          <w:rFonts w:ascii="Arial" w:hAnsi="Arial" w:cs="Arial"/>
+        </w:rPr>
+        <w:t>47. Relacione os itens abaixo:</w:t>
+      </w:r>
+    </w:p>
+    <w:p>
+      <w:pPr>
+        <w:autoSpaceDE w:val="0"/>
+        <w:autoSpaceDN w:val="0"/>
+        <w:adjustRightInd w:val="0"/>
+        <w:spacing w:after="0" w:line="240" w:lineRule="auto"/>
+        <w:ind w:firstLine="708"/>
+        <w:rPr>
+          <w:rFonts w:ascii="Arial" w:hAnsi="Arial" w:cs="Arial"/>
+        </w:rPr>
+      </w:pPr>
+      <w:r>
+        <w:rPr>
+          <w:rFonts w:ascii="Arial" w:hAnsi="Arial" w:cs="Arial"/>
+        </w:rPr>
+        <w:t>(1) 1024 KB</w:t>
+      </w:r>
+    </w:p>
+    <w:p>
+      <w:pPr>
+        <w:autoSpaceDE w:val="0"/>
+        <w:autoSpaceDN w:val="0"/>
+        <w:adjustRightInd w:val="0"/>
+        <w:spacing w:after="0" w:line="240" w:lineRule="auto"/>
+        <w:ind w:firstLine="708"/>
+        <w:rPr>
+          <w:rFonts w:ascii="Arial" w:hAnsi="Arial" w:cs="Arial"/>
+        </w:rPr>
+      </w:pPr>
+      <w:r>
+        <w:rPr>
+          <w:rFonts w:ascii="Arial" w:hAnsi="Arial" w:cs="Arial"/>
+        </w:rPr>
+        <w:t>(2) 1024 MB</w:t>
+      </w:r>
+    </w:p>
+    <w:p>
+      <w:pPr>
+        <w:autoSpaceDE w:val="0"/>
+        <w:autoSpaceDN w:val="0"/>
+        <w:adjustRightInd w:val="0"/>
+        <w:spacing w:after="0" w:line="240" w:lineRule="auto"/>
+        <w:ind w:firstLine="708"/>
+        <w:rPr>
+          <w:rFonts w:ascii="Arial" w:hAnsi="Arial" w:cs="Arial"/>
+          <w:lang w:val="en-US"/>
+        </w:rPr>
+      </w:pPr>
+      <w:r>
+        <w:rPr>
+          <w:rFonts w:ascii="Arial" w:hAnsi="Arial" w:cs="Arial"/>
+          <w:lang w:val="en-US"/>
+        </w:rPr>
+        <w:t>(3) 1 Byte</w:t>
+      </w:r>
+    </w:p>
+    <w:p>
+      <w:pPr>
+        <w:autoSpaceDE w:val="0"/>
+        <w:autoSpaceDN w:val="0"/>
+        <w:adjustRightInd w:val="0"/>
+        <w:spacing w:after="0" w:line="240" w:lineRule="auto"/>
+        <w:ind w:firstLine="708"/>
+        <w:rPr>
+          <w:rFonts w:ascii="Arial" w:hAnsi="Arial" w:cs="Arial"/>
+          <w:lang w:val="en-US"/>
+        </w:rPr>
+      </w:pPr>
+      <w:r>
+        <w:rPr>
+          <w:rFonts w:ascii="Arial" w:hAnsi="Arial" w:cs="Arial"/>
+          <w:lang w:val="en-US"/>
+        </w:rPr>
+        <w:t>(</w:t>
+      </w:r>
+      <w:r>
+        <w:rPr>
+          <w:rFonts w:ascii="Arial" w:hAnsi="Arial" w:cs="Arial"/>
+          <w:color w:val="FF0000"/>
+          <w:lang w:val="en-US"/>
+        </w:rPr>
+        <w:t>3</w:t>
+      </w:r>
+      <w:r>
+        <w:rPr>
+          <w:rFonts w:ascii="Arial" w:hAnsi="Arial" w:cs="Arial"/>
+          <w:lang w:val="en-US"/>
+        </w:rPr>
+        <w:t>) 8 bits</w:t>
+      </w:r>
+    </w:p>
+    <w:p>
+      <w:pPr>
+        <w:autoSpaceDE w:val="0"/>
+        <w:autoSpaceDN w:val="0"/>
+        <w:adjustRightInd w:val="0"/>
+        <w:spacing w:after="0" w:line="240" w:lineRule="auto"/>
+        <w:ind w:firstLine="708"/>
+        <w:rPr>
+          <w:rFonts w:ascii="Arial" w:hAnsi="Arial" w:cs="Arial"/>
+          <w:lang w:val="en-US"/>
+        </w:rPr>
+      </w:pPr>
+      <w:r>
+        <w:rPr>
+          <w:rFonts w:ascii="Arial" w:hAnsi="Arial" w:cs="Arial"/>
+          <w:lang w:val="en-US"/>
+        </w:rPr>
+        <w:t>(</w:t>
+      </w:r>
+      <w:r>
+        <w:rPr>
+          <w:rFonts w:ascii="Arial" w:hAnsi="Arial" w:cs="Arial"/>
+          <w:color w:val="FF0000"/>
+          <w:lang w:val="en-US"/>
+        </w:rPr>
+        <w:t>1</w:t>
+      </w:r>
+      <w:r>
+        <w:rPr>
+          <w:rFonts w:ascii="Arial" w:hAnsi="Arial" w:cs="Arial"/>
+          <w:lang w:val="en-US"/>
+        </w:rPr>
+        <w:t>) 1 MB</w:t>
+      </w:r>
+    </w:p>
+    <w:p>
+      <w:pPr>
+        <w:autoSpaceDE w:val="0"/>
+        <w:autoSpaceDN w:val="0"/>
+        <w:adjustRightInd w:val="0"/>
+        <w:spacing w:after="0" w:line="240" w:lineRule="auto"/>
+        <w:ind w:firstLine="708"/>
+        <w:rPr>
+          <w:rFonts w:ascii="Arial" w:hAnsi="Arial" w:cs="Arial"/>
+          <w:lang w:val="en-US"/>
+        </w:rPr>
+      </w:pPr>
+      <w:r>
+        <w:rPr>
+          <w:rFonts w:ascii="Arial" w:hAnsi="Arial" w:cs="Arial"/>
+          <w:lang w:val="en-US"/>
+        </w:rPr>
+        <w:t>(</w:t>
+      </w:r>
+      <w:r>
+        <w:rPr>
+          <w:rFonts w:ascii="Arial" w:hAnsi="Arial" w:cs="Arial"/>
+          <w:color w:val="FF0000"/>
+          <w:lang w:val="en-US"/>
+        </w:rPr>
+        <w:t>2</w:t>
+      </w:r>
+      <w:r>
+        <w:rPr>
+          <w:rFonts w:ascii="Arial" w:hAnsi="Arial" w:cs="Arial"/>
+          <w:lang w:val="en-US"/>
+        </w:rPr>
+        <w:t>) 1 GB</w:t>
+      </w:r>
+    </w:p>
+    <w:p>
+      <w:pPr>
+        <w:autoSpaceDE w:val="0"/>
+        <w:autoSpaceDN w:val="0"/>
+        <w:adjustRightInd w:val="0"/>
+        <w:spacing w:after="0" w:line="240" w:lineRule="auto"/>
+        <w:rPr>
+          <w:rFonts w:ascii="Arial" w:hAnsi="Arial" w:cs="Arial"/>
+          <w:lang w:val="en-US"/>
+        </w:rPr>
+      </w:pPr>
+      <w:r>
+        <w:rPr>
+          <w:rFonts w:ascii="Arial" w:hAnsi="Arial" w:cs="Arial"/>
+          <w:lang w:val="en-US"/>
+        </w:rPr>
+        <w:t xml:space="preserve">   </w:t>
+      </w:r>
+      <w:r>
+        <w:rPr>
+          <w:rFonts w:ascii="Arial" w:hAnsi="Arial" w:cs="Arial"/>
+          <w:lang w:val="en-US"/>
+        </w:rPr>
+        <w:t>48. Complete:</w:t>
+      </w:r>
+    </w:p>
+    <w:p>
+      <w:pPr>
+        <w:autoSpaceDE w:val="0"/>
+        <w:autoSpaceDN w:val="0"/>
+        <w:adjustRightInd w:val="0"/>
+        <w:spacing w:after="0" w:line="240" w:lineRule="auto"/>
+        <w:ind w:firstLine="708"/>
+        <w:rPr>
+          <w:rFonts w:ascii="Arial" w:hAnsi="Arial" w:cs="Arial"/>
+        </w:rPr>
+      </w:pPr>
+      <w:proofErr w:type="gramStart"/>
+      <w:r>
+        <w:rPr>
+          <w:rFonts w:ascii="Arial" w:hAnsi="Arial" w:cs="Arial"/>
+        </w:rPr>
+        <w:t>a) Com</w:t>
+      </w:r>
+      <w:proofErr w:type="gramEnd"/>
+      <w:r>
+        <w:rPr>
+          <w:rFonts w:ascii="Arial" w:hAnsi="Arial" w:cs="Arial"/>
+        </w:rPr>
+        <w:t xml:space="preserve"> um byte podemos representar </w:t>
+      </w:r>
+      <w:r>
+        <w:rPr>
+          <w:rFonts w:ascii="Arial" w:hAnsi="Arial" w:cs="Arial"/>
+          <w:color w:val="FF0000"/>
+        </w:rPr>
+        <w:t>256</w:t>
+      </w:r>
+      <w:r>
+        <w:rPr>
+          <w:rFonts w:ascii="Arial" w:hAnsi="Arial" w:cs="Arial"/>
+        </w:rPr>
+        <w:t xml:space="preserve"> </w:t>
+      </w:r>
+      <w:r>
+        <w:rPr>
+          <w:rFonts w:ascii="Arial" w:hAnsi="Arial" w:cs="Arial"/>
+        </w:rPr>
+        <w:t>caracteres</w:t>
+      </w:r>
+      <w:r>
+        <w:rPr>
+          <w:rFonts w:ascii="Arial" w:hAnsi="Arial" w:cs="Arial"/>
+        </w:rPr>
+        <w:t xml:space="preserve"> </w:t>
+      </w:r>
+      <w:r>
+        <w:rPr>
+          <w:rFonts w:ascii="Arial" w:hAnsi="Arial" w:cs="Arial"/>
+        </w:rPr>
+        <w:t>diferentes.</w:t>
+      </w:r>
+    </w:p>
+    <w:p>
+      <w:pPr>
+        <w:autoSpaceDE w:val="0"/>
+        <w:autoSpaceDN w:val="0"/>
+        <w:adjustRightInd w:val="0"/>
+        <w:spacing w:after="0" w:line="240" w:lineRule="auto"/>
+        <w:ind w:left="708"/>
+        <w:rPr>
+          <w:rFonts w:ascii="Arial" w:hAnsi="Arial" w:cs="Arial"/>
+        </w:rPr>
+      </w:pPr>
+      <w:proofErr w:type="gramStart"/>
+      <w:r>
+        <w:rPr>
+          <w:rFonts w:ascii="Arial" w:hAnsi="Arial" w:cs="Arial"/>
+        </w:rPr>
+        <w:t>b) Os</w:t>
+      </w:r>
+      <w:proofErr w:type="gramEnd"/>
+      <w:r>
+        <w:rPr>
+          <w:rFonts w:ascii="Arial" w:hAnsi="Arial" w:cs="Arial"/>
+        </w:rPr>
+        <w:t xml:space="preserve"> dois estados que um bit pode assumir podem representar-se</w:t>
+      </w:r>
+      <w:r>
+        <w:rPr>
+          <w:rFonts w:ascii="Arial" w:hAnsi="Arial" w:cs="Arial"/>
+        </w:rPr>
+        <w:t xml:space="preserve"> </w:t>
+      </w:r>
+      <w:r>
+        <w:rPr>
+          <w:rFonts w:ascii="Arial" w:hAnsi="Arial" w:cs="Arial"/>
+        </w:rPr>
+        <w:t>simbolicamente pelos</w:t>
+      </w:r>
+      <w:r>
+        <w:rPr>
+          <w:rFonts w:ascii="Arial" w:hAnsi="Arial" w:cs="Arial"/>
+        </w:rPr>
+        <w:t xml:space="preserve"> </w:t>
+      </w:r>
+      <w:r>
+        <w:rPr>
+          <w:rFonts w:ascii="Arial" w:hAnsi="Arial" w:cs="Arial"/>
+        </w:rPr>
+        <w:t>símbolos</w:t>
+      </w:r>
+      <w:r>
+        <w:rPr>
+          <w:rFonts w:ascii="Arial" w:hAnsi="Arial" w:cs="Arial"/>
+        </w:rPr>
+        <w:t xml:space="preserve"> </w:t>
+      </w:r>
+      <w:r>
+        <w:rPr>
+          <w:rFonts w:ascii="Arial" w:hAnsi="Arial" w:cs="Arial"/>
+          <w:color w:val="FF0000"/>
+        </w:rPr>
+        <w:t>0</w:t>
+      </w:r>
+      <w:r>
+        <w:rPr>
+          <w:rFonts w:ascii="Arial" w:hAnsi="Arial" w:cs="Arial"/>
+        </w:rPr>
+        <w:t xml:space="preserve"> e</w:t>
+      </w:r>
+      <w:r>
+        <w:rPr>
+          <w:rFonts w:ascii="Arial" w:hAnsi="Arial" w:cs="Arial"/>
+        </w:rPr>
+        <w:t xml:space="preserve"> </w:t>
+      </w:r>
+      <w:r>
+        <w:rPr>
+          <w:rFonts w:ascii="Arial" w:hAnsi="Arial" w:cs="Arial"/>
+          <w:color w:val="FF0000"/>
+        </w:rPr>
+        <w:t>1</w:t>
+      </w:r>
+      <w:r>
+        <w:rPr>
+          <w:rFonts w:ascii="Arial" w:hAnsi="Arial" w:cs="Arial"/>
+        </w:rPr>
+        <w:t>.</w:t>
+      </w:r>
+    </w:p>
+    <w:p>
+      <w:pPr>
+        <w:autoSpaceDE w:val="0"/>
+        <w:autoSpaceDN w:val="0"/>
+        <w:adjustRightInd w:val="0"/>
+        <w:spacing w:after="0" w:line="240" w:lineRule="auto"/>
+        <w:ind w:firstLine="708"/>
+        <w:rPr>
+          <w:rFonts w:ascii="Arial" w:hAnsi="Arial" w:cs="Arial"/>
+        </w:rPr>
+      </w:pPr>
+      <w:r>
+        <w:rPr>
+          <w:rFonts w:ascii="Arial" w:hAnsi="Arial" w:cs="Arial"/>
+        </w:rPr>
+        <w:t>c</w:t>
+      </w:r>
+      <w:r>
+        <w:rPr>
+          <w:rFonts w:ascii="Arial" w:hAnsi="Arial" w:cs="Arial"/>
+        </w:rPr>
+        <w:t xml:space="preserve">) 1 </w:t>
+      </w:r>
+      <w:proofErr w:type="spellStart"/>
+      <w:r>
+        <w:rPr>
+          <w:rFonts w:ascii="Arial" w:hAnsi="Arial" w:cs="Arial"/>
+        </w:rPr>
+        <w:t>Kbyte</w:t>
+      </w:r>
+      <w:proofErr w:type="spellEnd"/>
+      <w:r>
+        <w:rPr>
+          <w:rFonts w:ascii="Arial" w:hAnsi="Arial" w:cs="Arial"/>
+        </w:rPr>
+        <w:t xml:space="preserve"> corresponde a </w:t>
+      </w:r>
+      <w:r>
+        <w:rPr>
+          <w:rFonts w:ascii="Arial" w:hAnsi="Arial" w:cs="Arial"/>
+          <w:color w:val="FF0000"/>
+        </w:rPr>
+        <w:t>1024</w:t>
+      </w:r>
+      <w:r>
+        <w:rPr>
+          <w:rFonts w:ascii="Arial" w:hAnsi="Arial" w:cs="Arial"/>
+        </w:rPr>
+        <w:t xml:space="preserve"> </w:t>
+      </w:r>
+      <w:r>
+        <w:rPr>
+          <w:rFonts w:ascii="Arial" w:hAnsi="Arial" w:cs="Arial"/>
+        </w:rPr>
+        <w:t>bytes.</w:t>
+      </w:r>
+    </w:p>
+    <w:p>
+      <w:pPr>
+        <w:autoSpaceDE w:val="0"/>
+        <w:autoSpaceDN w:val="0"/>
+        <w:adjustRightInd w:val="0"/>
+        <w:spacing w:after="0" w:line="240" w:lineRule="auto"/>
+        <w:ind w:firstLine="708"/>
+        <w:rPr>
+          <w:rFonts w:ascii="Arial" w:hAnsi="Arial" w:cs="Arial"/>
+        </w:rPr>
+      </w:pPr>
+      <w:r>
+        <w:rPr>
+          <w:rFonts w:ascii="Arial" w:hAnsi="Arial" w:cs="Arial"/>
+        </w:rPr>
+        <w:t xml:space="preserve">d) 1 </w:t>
+      </w:r>
+      <w:proofErr w:type="spellStart"/>
+      <w:r>
+        <w:rPr>
+          <w:rFonts w:ascii="Arial" w:hAnsi="Arial" w:cs="Arial"/>
+        </w:rPr>
+        <w:t>Mbyte</w:t>
+      </w:r>
+      <w:proofErr w:type="spellEnd"/>
+      <w:r>
+        <w:rPr>
+          <w:rFonts w:ascii="Arial" w:hAnsi="Arial" w:cs="Arial"/>
+        </w:rPr>
+        <w:t xml:space="preserve"> corresponde aproximadamente a um </w:t>
+      </w:r>
+      <w:r>
+        <w:rPr>
+          <w:rFonts w:ascii="Arial" w:hAnsi="Arial" w:cs="Arial"/>
+          <w:color w:val="FF0000"/>
+        </w:rPr>
+        <w:t>milhão</w:t>
+      </w:r>
+      <w:r>
+        <w:rPr>
+          <w:rFonts w:ascii="Arial" w:hAnsi="Arial" w:cs="Arial"/>
+        </w:rPr>
+        <w:t xml:space="preserve"> de</w:t>
+      </w:r>
+      <w:r>
+        <w:rPr>
+          <w:rFonts w:ascii="Arial" w:hAnsi="Arial" w:cs="Arial"/>
+        </w:rPr>
+        <w:t xml:space="preserve"> </w:t>
+      </w:r>
+      <w:r>
+        <w:rPr>
+          <w:rFonts w:ascii="Arial" w:hAnsi="Arial" w:cs="Arial"/>
+        </w:rPr>
+        <w:t>bytes.</w:t>
+      </w:r>
+    </w:p>
+    <w:p>
+      <w:pPr>
+        <w:autoSpaceDE w:val="0"/>
+        <w:autoSpaceDN w:val="0"/>
+        <w:adjustRightInd w:val="0"/>
+        <w:spacing w:after="0" w:line="240" w:lineRule="auto"/>
+        <w:ind w:left="708"/>
+        <w:rPr>
+          <w:rFonts w:ascii="Arial" w:hAnsi="Arial" w:cs="Arial"/>
+        </w:rPr>
+      </w:pPr>
+      <w:proofErr w:type="gramStart"/>
+      <w:r>
+        <w:rPr>
+          <w:rFonts w:ascii="Arial" w:hAnsi="Arial" w:cs="Arial"/>
+        </w:rPr>
+        <w:t>e) Um</w:t>
+      </w:r>
+      <w:proofErr w:type="gramEnd"/>
+      <w:r>
+        <w:rPr>
+          <w:rFonts w:ascii="Arial" w:hAnsi="Arial" w:cs="Arial"/>
+        </w:rPr>
+        <w:t xml:space="preserve"> dispositivo que posa armazenar 1 073 741 824 bytes, tem</w:t>
+      </w:r>
+      <w:r>
+        <w:rPr>
+          <w:rFonts w:ascii="Arial" w:hAnsi="Arial" w:cs="Arial"/>
+        </w:rPr>
+        <w:t xml:space="preserve"> </w:t>
+      </w:r>
+      <w:r>
+        <w:rPr>
+          <w:rFonts w:ascii="Arial" w:hAnsi="Arial" w:cs="Arial"/>
+        </w:rPr>
+        <w:t xml:space="preserve">capacidade de </w:t>
+      </w:r>
+      <w:r>
+        <w:rPr>
+          <w:rFonts w:ascii="Arial" w:hAnsi="Arial" w:cs="Arial"/>
+          <w:color w:val="FF0000"/>
+        </w:rPr>
+        <w:t>1</w:t>
+      </w:r>
+      <w:r>
+        <w:rPr>
+          <w:rFonts w:ascii="Arial" w:hAnsi="Arial" w:cs="Arial"/>
+        </w:rPr>
+        <w:t xml:space="preserve"> </w:t>
+      </w:r>
+      <w:proofErr w:type="spellStart"/>
+      <w:r>
+        <w:rPr>
+          <w:rFonts w:ascii="Arial" w:hAnsi="Arial" w:cs="Arial"/>
+          <w:color w:val="FF0000"/>
+        </w:rPr>
+        <w:t>Gbyte</w:t>
+      </w:r>
+      <w:proofErr w:type="spellEnd"/>
+      <w:r>
+        <w:rPr>
+          <w:rFonts w:ascii="Arial" w:hAnsi="Arial" w:cs="Arial"/>
+        </w:rPr>
+        <w:t>.</w:t>
+      </w:r>
+    </w:p>
+    <w:p>
+      <w:pPr>
+        <w:autoSpaceDE w:val="0"/>
+        <w:autoSpaceDN w:val="0"/>
+        <w:adjustRightInd w:val="0"/>
+        <w:spacing w:after="0" w:line="240" w:lineRule="auto"/>
+        <w:rPr>
+          <w:rFonts w:ascii="Arial" w:hAnsi="Arial" w:cs="Arial"/>
+        </w:rPr>
+      </w:pPr>
+      <w:r>
+        <w:rPr>
+          <w:rFonts w:ascii="Arial" w:hAnsi="Arial" w:cs="Arial"/>
+        </w:rPr>
+        <w:t xml:space="preserve">   </w:t>
+      </w:r>
+      <w:r>
+        <w:rPr>
+          <w:rFonts w:ascii="Arial" w:hAnsi="Arial" w:cs="Arial"/>
+        </w:rPr>
+        <w:t>49. Associe aos periféricos:</w:t>
+      </w:r>
+    </w:p>
+    <w:p>
+      <w:pPr>
+        <w:autoSpaceDE w:val="0"/>
+        <w:autoSpaceDN w:val="0"/>
+        <w:adjustRightInd w:val="0"/>
+        <w:spacing w:after="0" w:line="240" w:lineRule="auto"/>
+        <w:ind w:firstLine="708"/>
+        <w:rPr>
+          <w:rFonts w:ascii="Arial" w:hAnsi="Arial" w:cs="Arial"/>
+        </w:rPr>
+      </w:pPr>
+      <w:r>
+        <w:rPr>
+          <w:rFonts w:ascii="Arial" w:hAnsi="Arial" w:cs="Arial"/>
+        </w:rPr>
+        <w:t>(</w:t>
+      </w:r>
+      <w:r>
+        <w:rPr>
+          <w:rFonts w:ascii="Arial" w:hAnsi="Arial" w:cs="Arial"/>
+          <w:color w:val="FF0000"/>
+        </w:rPr>
+        <w:t>1</w:t>
+      </w:r>
+      <w:r>
+        <w:rPr>
+          <w:rFonts w:ascii="Arial" w:hAnsi="Arial" w:cs="Arial"/>
+        </w:rPr>
+        <w:t>) Entrada (2) Entrada e Saída (3) Saída</w:t>
+      </w:r>
+    </w:p>
+    <w:p>
+      <w:pPr>
+        <w:autoSpaceDE w:val="0"/>
+        <w:autoSpaceDN w:val="0"/>
+        <w:adjustRightInd w:val="0"/>
+        <w:spacing w:after="0" w:line="240" w:lineRule="auto"/>
+        <w:ind w:firstLine="708"/>
+        <w:rPr>
+          <w:rFonts w:ascii="Arial" w:hAnsi="Arial" w:cs="Arial"/>
+        </w:rPr>
+      </w:pPr>
+      <w:r>
+        <w:rPr>
+          <w:rFonts w:ascii="Arial" w:hAnsi="Arial" w:cs="Arial"/>
+        </w:rPr>
+        <w:t>(</w:t>
+      </w:r>
+      <w:r>
+        <w:rPr>
+          <w:rFonts w:ascii="Arial" w:hAnsi="Arial" w:cs="Arial"/>
+          <w:color w:val="FF0000"/>
+        </w:rPr>
+        <w:t>1</w:t>
+      </w:r>
+      <w:r>
+        <w:rPr>
+          <w:rFonts w:ascii="Arial" w:hAnsi="Arial" w:cs="Arial"/>
+        </w:rPr>
+        <w:t>) Teclado</w:t>
+      </w:r>
+    </w:p>
+    <w:p>
+      <w:pPr>
+        <w:autoSpaceDE w:val="0"/>
+        <w:autoSpaceDN w:val="0"/>
+        <w:adjustRightInd w:val="0"/>
+        <w:spacing w:after="0" w:line="240" w:lineRule="auto"/>
+        <w:ind w:firstLine="708"/>
+        <w:rPr>
+          <w:rFonts w:ascii="Arial" w:hAnsi="Arial" w:cs="Arial"/>
+        </w:rPr>
+      </w:pPr>
+      <w:r>
+        <w:rPr>
+          <w:rFonts w:ascii="Arial" w:hAnsi="Arial" w:cs="Arial"/>
+        </w:rPr>
+        <w:t>(1</w:t>
+      </w:r>
+      <w:r>
+        <w:rPr>
+          <w:rFonts w:ascii="Arial" w:hAnsi="Arial" w:cs="Arial"/>
+        </w:rPr>
+        <w:t>) Mouse</w:t>
+      </w:r>
+    </w:p>
+    <w:p>
+      <w:pPr>
+        <w:autoSpaceDE w:val="0"/>
+        <w:autoSpaceDN w:val="0"/>
+        <w:adjustRightInd w:val="0"/>
+        <w:spacing w:after="0" w:line="240" w:lineRule="auto"/>
+        <w:ind w:firstLine="708"/>
+        <w:rPr>
+          <w:rFonts w:ascii="Arial" w:hAnsi="Arial" w:cs="Arial"/>
+        </w:rPr>
+      </w:pPr>
+      <w:r>
+        <w:rPr>
+          <w:rFonts w:ascii="Arial" w:hAnsi="Arial" w:cs="Arial"/>
+        </w:rPr>
+        <w:t>(</w:t>
+      </w:r>
+      <w:r>
+        <w:rPr>
+          <w:rFonts w:ascii="Arial" w:hAnsi="Arial" w:cs="Arial"/>
+          <w:color w:val="FF0000"/>
+        </w:rPr>
+        <w:t>1</w:t>
+      </w:r>
+      <w:r>
+        <w:rPr>
+          <w:rFonts w:ascii="Arial" w:hAnsi="Arial" w:cs="Arial"/>
+        </w:rPr>
+        <w:t>) Microfone</w:t>
+      </w:r>
+    </w:p>
+    <w:p>
+      <w:pPr>
+        <w:autoSpaceDE w:val="0"/>
+        <w:autoSpaceDN w:val="0"/>
+        <w:adjustRightInd w:val="0"/>
+        <w:spacing w:after="0" w:line="240" w:lineRule="auto"/>
+        <w:ind w:firstLine="708"/>
+        <w:rPr>
+          <w:rFonts w:ascii="Arial" w:hAnsi="Arial" w:cs="Arial"/>
+        </w:rPr>
+      </w:pPr>
+      <w:r>
+        <w:rPr>
+          <w:rFonts w:ascii="Arial" w:hAnsi="Arial" w:cs="Arial"/>
+        </w:rPr>
+        <w:t>(</w:t>
+      </w:r>
+      <w:r>
+        <w:rPr>
+          <w:rFonts w:ascii="Arial" w:hAnsi="Arial" w:cs="Arial"/>
+          <w:color w:val="FF0000"/>
+        </w:rPr>
+        <w:t>3</w:t>
+      </w:r>
+      <w:r>
+        <w:rPr>
+          <w:rFonts w:ascii="Arial" w:hAnsi="Arial" w:cs="Arial"/>
+        </w:rPr>
+        <w:t>) HD</w:t>
+      </w:r>
+    </w:p>
+    <w:p>
+      <w:pPr>
+        <w:autoSpaceDE w:val="0"/>
+        <w:autoSpaceDN w:val="0"/>
+        <w:adjustRightInd w:val="0"/>
+        <w:spacing w:after="0" w:line="240" w:lineRule="auto"/>
+        <w:ind w:firstLine="708"/>
+        <w:rPr>
+          <w:rFonts w:ascii="Arial" w:hAnsi="Arial" w:cs="Arial"/>
+        </w:rPr>
+      </w:pPr>
+      <w:r>
+        <w:rPr>
+          <w:rFonts w:ascii="Arial" w:hAnsi="Arial" w:cs="Arial"/>
+        </w:rPr>
+        <w:t>(</w:t>
+      </w:r>
+      <w:r>
+        <w:rPr>
+          <w:rFonts w:ascii="Arial" w:hAnsi="Arial" w:cs="Arial"/>
+          <w:color w:val="FF0000"/>
+        </w:rPr>
+        <w:t>2</w:t>
+      </w:r>
+      <w:r>
+        <w:rPr>
+          <w:rFonts w:ascii="Arial" w:hAnsi="Arial" w:cs="Arial"/>
+        </w:rPr>
+        <w:t>) Impressora</w:t>
+      </w:r>
+    </w:p>
+    <w:p>
+      <w:pPr>
+        <w:autoSpaceDE w:val="0"/>
+        <w:autoSpaceDN w:val="0"/>
+        <w:adjustRightInd w:val="0"/>
+        <w:spacing w:after="0" w:line="240" w:lineRule="auto"/>
+        <w:ind w:firstLine="708"/>
+        <w:rPr>
+          <w:rFonts w:ascii="Arial" w:hAnsi="Arial" w:cs="Arial"/>
+        </w:rPr>
+      </w:pPr>
+      <w:r>
+        <w:rPr>
+          <w:rFonts w:ascii="Arial" w:hAnsi="Arial" w:cs="Arial"/>
+        </w:rPr>
+        <w:t>(</w:t>
+      </w:r>
+      <w:r>
+        <w:rPr>
+          <w:rFonts w:ascii="Arial" w:hAnsi="Arial" w:cs="Arial"/>
+          <w:color w:val="FF0000"/>
+        </w:rPr>
+        <w:t>3</w:t>
+      </w:r>
+      <w:r>
+        <w:rPr>
+          <w:rFonts w:ascii="Arial" w:hAnsi="Arial" w:cs="Arial"/>
+        </w:rPr>
+        <w:t>) Modem</w:t>
+      </w:r>
+    </w:p>
+    <w:p>
+      <w:pPr>
+        <w:autoSpaceDE w:val="0"/>
+        <w:autoSpaceDN w:val="0"/>
+        <w:adjustRightInd w:val="0"/>
+        <w:spacing w:after="0" w:line="240" w:lineRule="auto"/>
+        <w:ind w:firstLine="708"/>
+        <w:rPr>
+          <w:rFonts w:ascii="Arial" w:hAnsi="Arial" w:cs="Arial"/>
+          <w:lang w:val="en-US"/>
+        </w:rPr>
+      </w:pPr>
+      <w:r>
+        <w:rPr>
+          <w:rFonts w:ascii="Arial" w:hAnsi="Arial" w:cs="Arial"/>
+          <w:lang w:val="en-US"/>
+        </w:rPr>
+        <w:t>(</w:t>
+      </w:r>
+      <w:r>
+        <w:rPr>
+          <w:rFonts w:ascii="Arial" w:hAnsi="Arial" w:cs="Arial"/>
+          <w:color w:val="FF0000"/>
+          <w:lang w:val="en-US"/>
+        </w:rPr>
+        <w:t>2</w:t>
+      </w:r>
+      <w:r>
+        <w:rPr>
+          <w:rFonts w:ascii="Arial" w:hAnsi="Arial" w:cs="Arial"/>
+          <w:lang w:val="en-US"/>
+        </w:rPr>
+        <w:t>) Monitor</w:t>
+      </w:r>
+    </w:p>
+    <w:p>
+      <w:pPr>
+        <w:autoSpaceDE w:val="0"/>
+        <w:autoSpaceDN w:val="0"/>
+        <w:adjustRightInd w:val="0"/>
+        <w:spacing w:after="0" w:line="240" w:lineRule="auto"/>
+        <w:ind w:firstLine="708"/>
+        <w:rPr>
+          <w:rFonts w:ascii="Arial" w:hAnsi="Arial" w:cs="Arial"/>
+          <w:lang w:val="en-US"/>
+        </w:rPr>
+      </w:pPr>
+      <w:r>
+        <w:rPr>
+          <w:rFonts w:ascii="Arial" w:hAnsi="Arial" w:cs="Arial"/>
+          <w:lang w:val="en-US"/>
+        </w:rPr>
+        <w:t>(</w:t>
+      </w:r>
+      <w:r>
+        <w:rPr>
+          <w:rFonts w:ascii="Arial" w:hAnsi="Arial" w:cs="Arial"/>
+          <w:color w:val="FF0000"/>
+          <w:lang w:val="en-US"/>
+        </w:rPr>
+        <w:t>1</w:t>
+      </w:r>
+      <w:r>
+        <w:rPr>
+          <w:rFonts w:ascii="Arial" w:hAnsi="Arial" w:cs="Arial"/>
+          <w:lang w:val="en-US"/>
+        </w:rPr>
+        <w:t>) Scanner</w:t>
+      </w:r>
+    </w:p>
+    <w:p>
+      <w:pPr>
+        <w:autoSpaceDE w:val="0"/>
+        <w:autoSpaceDN w:val="0"/>
+        <w:adjustRightInd w:val="0"/>
+        <w:spacing w:after="0" w:line="240" w:lineRule="auto"/>
+        <w:ind w:firstLine="708"/>
+        <w:rPr>
+          <w:rFonts w:ascii="Arial" w:hAnsi="Arial" w:cs="Arial"/>
+          <w:lang w:val="en-US"/>
+        </w:rPr>
+      </w:pPr>
+      <w:proofErr w:type="gramStart"/>
+      <w:r>
+        <w:rPr>
+          <w:rFonts w:ascii="Arial" w:hAnsi="Arial" w:cs="Arial"/>
+          <w:lang w:val="en-US"/>
+        </w:rPr>
+        <w:t>(</w:t>
+      </w:r>
+      <w:r>
+        <w:rPr>
+          <w:rFonts w:ascii="Arial" w:hAnsi="Arial" w:cs="Arial"/>
+          <w:color w:val="FF0000"/>
+          <w:lang w:val="en-US"/>
+        </w:rPr>
+        <w:t>1</w:t>
+      </w:r>
+      <w:r>
+        <w:rPr>
+          <w:rFonts w:ascii="Arial" w:hAnsi="Arial" w:cs="Arial"/>
+          <w:lang w:val="en-US"/>
+        </w:rPr>
+        <w:t xml:space="preserve">) </w:t>
+      </w:r>
+      <w:proofErr w:type="spellStart"/>
+      <w:r>
+        <w:rPr>
+          <w:rFonts w:ascii="Arial" w:hAnsi="Arial" w:cs="Arial"/>
+          <w:lang w:val="en-US"/>
+        </w:rPr>
+        <w:t>Cd-Rom</w:t>
+      </w:r>
+      <w:proofErr w:type="spellEnd"/>
+      <w:proofErr w:type="gramEnd"/>
+    </w:p>
+    <w:p>
+      <w:pPr>
+        <w:autoSpaceDE w:val="0"/>
+        <w:autoSpaceDN w:val="0"/>
+        <w:adjustRightInd w:val="0"/>
+        <w:spacing w:after="0" w:line="240" w:lineRule="auto"/>
+        <w:ind w:firstLine="708"/>
+        <w:rPr>
+          <w:rFonts w:ascii="Arial" w:hAnsi="Arial" w:cs="Arial"/>
+          <w:lang w:val="en-US"/>
+        </w:rPr>
+      </w:pPr>
+      <w:r>
+        <w:rPr>
+          <w:rFonts w:ascii="Arial" w:hAnsi="Arial" w:cs="Arial"/>
+          <w:lang w:val="en-US"/>
+        </w:rPr>
+        <w:t>(</w:t>
+      </w:r>
+      <w:r>
+        <w:rPr>
+          <w:rFonts w:ascii="Arial" w:hAnsi="Arial" w:cs="Arial"/>
+          <w:color w:val="FF0000"/>
+          <w:lang w:val="en-US"/>
+        </w:rPr>
+        <w:t>1</w:t>
+      </w:r>
+      <w:r>
+        <w:rPr>
+          <w:rFonts w:ascii="Arial" w:hAnsi="Arial" w:cs="Arial"/>
+          <w:lang w:val="en-US"/>
+        </w:rPr>
+        <w:t>) Plotter</w:t>
+      </w:r>
+    </w:p>
+    <w:p>
+      <w:pPr>
+        <w:autoSpaceDE w:val="0"/>
+        <w:autoSpaceDN w:val="0"/>
+        <w:adjustRightInd w:val="0"/>
+        <w:spacing w:after="0" w:line="240" w:lineRule="auto"/>
+        <w:ind w:firstLine="708"/>
+        <w:rPr>
+          <w:rFonts w:ascii="Arial" w:hAnsi="Arial" w:cs="Arial"/>
+          <w:lang w:val="en-US"/>
+        </w:rPr>
+      </w:pPr>
+      <w:r>
+        <w:rPr>
+          <w:rFonts w:ascii="Arial" w:hAnsi="Arial" w:cs="Arial"/>
+          <w:lang w:val="en-US"/>
+        </w:rPr>
+        <w:t>(</w:t>
+      </w:r>
+      <w:r>
+        <w:rPr>
+          <w:rFonts w:ascii="Arial" w:hAnsi="Arial" w:cs="Arial"/>
+          <w:color w:val="FF0000"/>
+          <w:lang w:val="en-US"/>
+        </w:rPr>
+        <w:t>1</w:t>
+      </w:r>
+      <w:r>
+        <w:rPr>
+          <w:rFonts w:ascii="Arial" w:hAnsi="Arial" w:cs="Arial"/>
+          <w:lang w:val="en-US"/>
+        </w:rPr>
+        <w:t xml:space="preserve">) </w:t>
+      </w:r>
+      <w:proofErr w:type="spellStart"/>
+      <w:r>
+        <w:rPr>
+          <w:rFonts w:ascii="Arial" w:hAnsi="Arial" w:cs="Arial"/>
+          <w:lang w:val="en-US"/>
+        </w:rPr>
+        <w:t>Leitura</w:t>
+      </w:r>
+      <w:proofErr w:type="spellEnd"/>
+      <w:r>
+        <w:rPr>
+          <w:rFonts w:ascii="Arial" w:hAnsi="Arial" w:cs="Arial"/>
+          <w:lang w:val="en-US"/>
+        </w:rPr>
+        <w:t xml:space="preserve"> </w:t>
+      </w:r>
+      <w:proofErr w:type="spellStart"/>
+      <w:r>
+        <w:rPr>
+          <w:rFonts w:ascii="Arial" w:hAnsi="Arial" w:cs="Arial"/>
+          <w:lang w:val="en-US"/>
+        </w:rPr>
+        <w:t>Ótica</w:t>
+      </w:r>
+      <w:proofErr w:type="spellEnd"/>
+    </w:p>
+    <w:p>
+      <w:pPr>
+        <w:autoSpaceDE w:val="0"/>
+        <w:autoSpaceDN w:val="0"/>
+        <w:adjustRightInd w:val="0"/>
+        <w:spacing w:after="0" w:line="240" w:lineRule="auto"/>
+        <w:ind w:firstLine="708"/>
+        <w:rPr>
+          <w:rFonts w:ascii="Arial" w:hAnsi="Arial" w:cs="Arial"/>
+          <w:lang w:val="en-US"/>
+        </w:rPr>
+      </w:pPr>
+      <w:r>
+        <w:rPr>
+          <w:rFonts w:ascii="Arial" w:hAnsi="Arial" w:cs="Arial"/>
+          <w:lang w:val="en-US"/>
+        </w:rPr>
+        <w:t>(</w:t>
+      </w:r>
+      <w:r>
+        <w:rPr>
+          <w:rFonts w:ascii="Arial" w:hAnsi="Arial" w:cs="Arial"/>
+          <w:color w:val="FF0000"/>
+          <w:lang w:val="en-US"/>
+        </w:rPr>
+        <w:t>3</w:t>
+      </w:r>
+      <w:r>
+        <w:rPr>
+          <w:rFonts w:ascii="Arial" w:hAnsi="Arial" w:cs="Arial"/>
+          <w:lang w:val="en-US"/>
+        </w:rPr>
+        <w:t xml:space="preserve">) Kit </w:t>
+      </w:r>
+      <w:proofErr w:type="spellStart"/>
+      <w:r>
+        <w:rPr>
+          <w:rFonts w:ascii="Arial" w:hAnsi="Arial" w:cs="Arial"/>
+          <w:lang w:val="en-US"/>
+        </w:rPr>
+        <w:t>Mutimídia</w:t>
+      </w:r>
+      <w:proofErr w:type="spellEnd"/>
+    </w:p>
+    <w:p>
+      <w:pPr>
+        <w:autoSpaceDE w:val="0"/>
+        <w:autoSpaceDN w:val="0"/>
+        <w:adjustRightInd w:val="0"/>
+        <w:spacing w:after="0" w:line="240" w:lineRule="auto"/>
+        <w:ind w:firstLine="708"/>
+        <w:rPr>
+          <w:rFonts w:ascii="Arial" w:hAnsi="Arial" w:cs="Arial"/>
+        </w:rPr>
+      </w:pPr>
+      <w:r>
+        <w:rPr>
+          <w:rFonts w:ascii="Arial" w:hAnsi="Arial" w:cs="Arial"/>
+        </w:rPr>
+        <w:t>(</w:t>
+      </w:r>
+      <w:r>
+        <w:rPr>
+          <w:rFonts w:ascii="Arial" w:hAnsi="Arial" w:cs="Arial"/>
+          <w:color w:val="FF0000"/>
+        </w:rPr>
+        <w:t>3</w:t>
+      </w:r>
+      <w:r>
+        <w:rPr>
+          <w:rFonts w:ascii="Arial" w:hAnsi="Arial" w:cs="Arial"/>
+        </w:rPr>
+        <w:t>) Disquete</w:t>
+      </w:r>
+    </w:p>
+    <w:p>
+      <w:pPr>
+        <w:autoSpaceDE w:val="0"/>
+        <w:autoSpaceDN w:val="0"/>
+        <w:adjustRightInd w:val="0"/>
+        <w:spacing w:after="0" w:line="240" w:lineRule="auto"/>
+        <w:ind w:firstLine="708"/>
+        <w:rPr>
+          <w:rFonts w:ascii="Arial" w:hAnsi="Arial" w:cs="Arial"/>
+        </w:rPr>
+      </w:pPr>
+      <w:r>
+        <w:rPr>
+          <w:rFonts w:ascii="Arial" w:hAnsi="Arial" w:cs="Arial"/>
+        </w:rPr>
+        <w:t>(</w:t>
+      </w:r>
+      <w:r>
+        <w:rPr>
+          <w:rFonts w:ascii="Arial" w:hAnsi="Arial" w:cs="Arial"/>
+          <w:color w:val="FF0000"/>
+        </w:rPr>
+        <w:t>2</w:t>
+      </w:r>
+      <w:r>
+        <w:rPr>
+          <w:rFonts w:ascii="Arial" w:hAnsi="Arial" w:cs="Arial"/>
+        </w:rPr>
+        <w:t>) Caixa de Som</w:t>
+      </w:r>
+    </w:p>
+    <w:p>
+      <w:pPr>
+        <w:autoSpaceDE w:val="0"/>
+        <w:autoSpaceDN w:val="0"/>
+        <w:adjustRightInd w:val="0"/>
+        <w:spacing w:after="0" w:line="240" w:lineRule="auto"/>
+        <w:ind w:firstLine="708"/>
+        <w:rPr>
+          <w:rFonts w:ascii="Arial" w:hAnsi="Arial" w:cs="Arial"/>
+        </w:rPr>
+      </w:pPr>
+    </w:p>
+    <w:p>
+      <w:pPr>
+        <w:autoSpaceDE w:val="0"/>
+        <w:autoSpaceDN w:val="0"/>
+        <w:adjustRightInd w:val="0"/>
+        <w:spacing w:after="0" w:line="240" w:lineRule="auto"/>
+        <w:rPr>
+          <w:rFonts w:ascii="Arial" w:hAnsi="Arial" w:cs="Arial"/>
+        </w:rPr>
+      </w:pPr>
+      <w:r>
+        <w:rPr>
+          <w:rFonts w:ascii="Arial" w:hAnsi="Arial" w:cs="Arial"/>
+        </w:rPr>
+        <w:t xml:space="preserve">   </w:t>
+      </w:r>
+      <w:r>
+        <w:rPr>
+          <w:rFonts w:ascii="Arial" w:hAnsi="Arial" w:cs="Arial"/>
+        </w:rPr>
+        <w:t>50. Que diferença existe entre o software básico e o aplicativo?</w:t>
+      </w:r>
+    </w:p>
+    <w:p>
+      <w:pPr>
+        <w:autoSpaceDE w:val="0"/>
+        <w:autoSpaceDN w:val="0"/>
+        <w:adjustRightInd w:val="0"/>
+        <w:spacing w:after="0" w:line="240" w:lineRule="auto"/>
+        <w:jc w:val="both"/>
+        <w:rPr>
+          <w:rFonts w:ascii="Arial" w:hAnsi="Arial" w:cs="Arial"/>
+        </w:rPr>
+      </w:pPr>
+      <w:r>
+        <w:rPr>
+          <w:rFonts w:ascii="Arial" w:hAnsi="Arial" w:cs="Arial"/>
+          <w:color w:val="FF0000"/>
+        </w:rPr>
+        <w:tab/>
+        <w:t>R: Um software básico é um programa essencial para o funcionamento do computador, como um sistema operacional</w:t>
+      </w:r>
+      <w:r>
+        <w:rPr>
+          <w:rFonts w:ascii="Arial" w:hAnsi="Arial" w:cs="Arial"/>
+          <w:color w:val="FF0000"/>
+        </w:rPr>
+        <w:t xml:space="preserve">, por exemplo, que controla funções de diferentes </w:t>
+      </w:r>
+      <w:r>
+        <w:rPr>
+          <w:rFonts w:ascii="Arial" w:hAnsi="Arial" w:cs="Arial"/>
+          <w:color w:val="FF0000"/>
+        </w:rPr>
         <w:lastRenderedPageBreak/>
-        <w:t>b) É parcialmente apagado</w:t>
+        <w:t>componentes. Um software aplicativo é voltado para as tarefas de um usuário, como um editor de imagem e texto, gravador de som, entre outros.</w:t>
+      </w:r>
+      <w:r>
+        <w:rPr>
+          <w:rFonts w:ascii="Arial" w:hAnsi="Arial" w:cs="Arial"/>
+        </w:rPr>
+        <w:t xml:space="preserve"> </w:t>
+      </w:r>
+    </w:p>
+    <w:p>
+      <w:pPr>
+        <w:autoSpaceDE w:val="0"/>
+        <w:autoSpaceDN w:val="0"/>
+        <w:adjustRightInd w:val="0"/>
+        <w:spacing w:after="0" w:line="240" w:lineRule="auto"/>
+        <w:rPr>
+          <w:rFonts w:ascii="Arial" w:hAnsi="Arial" w:cs="Arial"/>
+        </w:rPr>
+      </w:pPr>
+    </w:p>
+    <w:p>
+      <w:pPr>
+        <w:autoSpaceDE w:val="0"/>
+        <w:autoSpaceDN w:val="0"/>
+        <w:adjustRightInd w:val="0"/>
+        <w:spacing w:after="0" w:line="240" w:lineRule="auto"/>
+        <w:rPr>
+          <w:rFonts w:ascii="Arial" w:hAnsi="Arial" w:cs="Arial"/>
+        </w:rPr>
+      </w:pPr>
+      <w:r>
+        <w:rPr>
+          <w:rFonts w:ascii="Arial" w:hAnsi="Arial" w:cs="Arial"/>
+        </w:rPr>
+        <w:t xml:space="preserve">   </w:t>
+      </w:r>
+    </w:p>
+    <w:p>
+      <w:pPr>
+        <w:autoSpaceDE w:val="0"/>
+        <w:autoSpaceDN w:val="0"/>
+        <w:adjustRightInd w:val="0"/>
+        <w:spacing w:after="0" w:line="240" w:lineRule="auto"/>
+        <w:rPr>
+          <w:rFonts w:ascii="Arial" w:hAnsi="Arial" w:cs="Arial"/>
+        </w:rPr>
+      </w:pPr>
+      <w:r>
+        <w:rPr>
+          <w:rFonts w:ascii="Arial" w:hAnsi="Arial" w:cs="Arial"/>
+        </w:rPr>
+        <w:t>51. Quais os grupos de programas que compõem um Sistema Operacional?</w:t>
+      </w:r>
+    </w:p>
+    <w:p>
+      <w:pPr>
+        <w:autoSpaceDE w:val="0"/>
+        <w:autoSpaceDN w:val="0"/>
+        <w:adjustRightInd w:val="0"/>
+        <w:spacing w:after="0" w:line="240" w:lineRule="auto"/>
+        <w:jc w:val="both"/>
+        <w:rPr>
+          <w:rFonts w:ascii="Arial" w:hAnsi="Arial" w:cs="Arial"/>
+          <w:color w:val="FF0000"/>
+        </w:rPr>
+      </w:pPr>
+      <w:r>
+        <w:rPr>
+          <w:rFonts w:ascii="Arial" w:hAnsi="Arial" w:cs="Arial"/>
+          <w:color w:val="FF0000"/>
+        </w:rPr>
+        <w:tab/>
+        <w:t xml:space="preserve">R: </w:t>
+      </w:r>
+      <w:r>
+        <w:rPr>
+          <w:rFonts w:ascii="Arial" w:hAnsi="Arial" w:cs="Arial"/>
+          <w:color w:val="FF0000"/>
+        </w:rPr>
+        <w:t>Um sistema operacional é composto por aplicativos, esses se dividem em dois grupos:</w:t>
+      </w:r>
+    </w:p>
+    <w:p>
+      <w:pPr>
+        <w:autoSpaceDE w:val="0"/>
+        <w:autoSpaceDN w:val="0"/>
+        <w:adjustRightInd w:val="0"/>
+        <w:spacing w:after="0" w:line="240" w:lineRule="auto"/>
+        <w:jc w:val="both"/>
+        <w:rPr>
+          <w:rFonts w:ascii="Arial" w:hAnsi="Arial" w:cs="Arial"/>
+          <w:color w:val="FF0000"/>
+        </w:rPr>
+      </w:pPr>
+      <w:r>
+        <w:rPr>
+          <w:rFonts w:ascii="Arial" w:hAnsi="Arial" w:cs="Arial"/>
+          <w:color w:val="FF0000"/>
+        </w:rPr>
+        <w:tab/>
+        <w:t>Uso geral: aplicativos para tarefas rotineiras, tais como: editores de textos e imagens, navegadores e visualizadores de imagens.</w:t>
+      </w:r>
+    </w:p>
+    <w:p>
+      <w:pPr>
+        <w:autoSpaceDE w:val="0"/>
+        <w:autoSpaceDN w:val="0"/>
+        <w:adjustRightInd w:val="0"/>
+        <w:spacing w:after="0" w:line="240" w:lineRule="auto"/>
+        <w:jc w:val="both"/>
+        <w:rPr>
+          <w:rFonts w:ascii="Arial" w:hAnsi="Arial" w:cs="Arial"/>
+          <w:color w:val="FF0000"/>
+        </w:rPr>
+      </w:pPr>
+      <w:r>
+        <w:rPr>
+          <w:rFonts w:ascii="Arial" w:hAnsi="Arial" w:cs="Arial"/>
+          <w:color w:val="FF0000"/>
+        </w:rPr>
+        <w:tab/>
+        <w:t>Uso específico: aplicativos que geralmente são encomendados por empresas terceiras, são utilizados em situações mais restritas, geralmente empresarias. Por exemplo: aplicativos para administração, educação, análises científicas.</w:t>
+      </w:r>
+    </w:p>
+    <w:p>
+      <w:pPr>
+        <w:autoSpaceDE w:val="0"/>
+        <w:autoSpaceDN w:val="0"/>
+        <w:adjustRightInd w:val="0"/>
+        <w:spacing w:after="0" w:line="240" w:lineRule="auto"/>
+        <w:rPr>
+          <w:rFonts w:ascii="Arial" w:hAnsi="Arial" w:cs="Arial"/>
+        </w:rPr>
+      </w:pPr>
+    </w:p>
+    <w:p>
+      <w:pPr>
+        <w:autoSpaceDE w:val="0"/>
+        <w:autoSpaceDN w:val="0"/>
+        <w:adjustRightInd w:val="0"/>
+        <w:spacing w:after="0" w:line="240" w:lineRule="auto"/>
+        <w:rPr>
+          <w:rFonts w:ascii="Arial" w:hAnsi="Arial" w:cs="Arial"/>
+        </w:rPr>
+      </w:pPr>
+      <w:r>
+        <w:rPr>
+          <w:rFonts w:ascii="Arial" w:hAnsi="Arial" w:cs="Arial"/>
+        </w:rPr>
+        <w:t xml:space="preserve">   </w:t>
+      </w:r>
+      <w:r>
+        <w:rPr>
+          <w:rFonts w:ascii="Arial" w:hAnsi="Arial" w:cs="Arial"/>
+        </w:rPr>
+        <w:t>52. Qual o elemento necessário para o funcionamento do hardware?</w:t>
+      </w:r>
+    </w:p>
+    <w:p>
+      <w:pPr>
+        <w:autoSpaceDE w:val="0"/>
+        <w:autoSpaceDN w:val="0"/>
+        <w:adjustRightInd w:val="0"/>
+        <w:spacing w:after="0" w:line="240" w:lineRule="auto"/>
+        <w:ind w:left="705"/>
+        <w:rPr>
+          <w:rFonts w:ascii="Arial" w:hAnsi="Arial" w:cs="Arial"/>
+          <w:color w:val="FF0000"/>
+        </w:rPr>
+      </w:pPr>
+      <w:r>
+        <w:rPr>
+          <w:rFonts w:ascii="Arial" w:hAnsi="Arial" w:cs="Arial"/>
+          <w:color w:val="FF0000"/>
+        </w:rPr>
+        <w:t xml:space="preserve">R: </w:t>
+      </w:r>
+      <w:r>
+        <w:rPr>
+          <w:rFonts w:ascii="Arial" w:hAnsi="Arial" w:cs="Arial"/>
+          <w:color w:val="FF0000"/>
+        </w:rPr>
+        <w:t>É o capacitor, pois regula a voltagem de qualquer circuito, permitindo a energização da máquina.</w:t>
+      </w:r>
+    </w:p>
+    <w:p>
+      <w:pPr>
+        <w:autoSpaceDE w:val="0"/>
+        <w:autoSpaceDN w:val="0"/>
+        <w:adjustRightInd w:val="0"/>
+        <w:spacing w:after="0" w:line="240" w:lineRule="auto"/>
+        <w:rPr>
+          <w:rFonts w:ascii="Arial" w:hAnsi="Arial" w:cs="Arial"/>
+        </w:rPr>
+      </w:pPr>
+    </w:p>
+    <w:p>
+      <w:pPr>
+        <w:autoSpaceDE w:val="0"/>
+        <w:autoSpaceDN w:val="0"/>
+        <w:adjustRightInd w:val="0"/>
+        <w:spacing w:after="0" w:line="240" w:lineRule="auto"/>
+        <w:jc w:val="both"/>
+        <w:rPr>
+          <w:rFonts w:ascii="Arial" w:hAnsi="Arial" w:cs="Arial"/>
+          <w:color w:val="FF0000"/>
+        </w:rPr>
+      </w:pPr>
+      <w:r>
+        <w:rPr>
+          <w:rFonts w:ascii="Arial" w:hAnsi="Arial" w:cs="Arial"/>
+        </w:rPr>
+        <w:t xml:space="preserve">   </w:t>
+      </w:r>
+      <w:r>
+        <w:rPr>
+          <w:rFonts w:ascii="Arial" w:hAnsi="Arial" w:cs="Arial"/>
+        </w:rPr>
+        <w:t>53. Para você, o que é um sistema operacional?</w:t>
+      </w:r>
+    </w:p>
+    <w:p>
+      <w:pPr>
+        <w:autoSpaceDE w:val="0"/>
+        <w:autoSpaceDN w:val="0"/>
+        <w:adjustRightInd w:val="0"/>
+        <w:spacing w:after="0" w:line="240" w:lineRule="auto"/>
+        <w:ind w:left="705"/>
+        <w:jc w:val="both"/>
+        <w:rPr>
+          <w:rFonts w:ascii="Arial" w:hAnsi="Arial" w:cs="Arial"/>
+          <w:color w:val="FF0000"/>
+        </w:rPr>
+      </w:pPr>
+      <w:r>
+        <w:rPr>
+          <w:rFonts w:ascii="Arial" w:hAnsi="Arial" w:cs="Arial"/>
+          <w:color w:val="FF0000"/>
+        </w:rPr>
+        <w:t xml:space="preserve">R: É um conjunto de softwares aplicativos e programas que fazem comunicação </w:t>
+      </w:r>
+      <w:r>
+        <w:rPr>
+          <w:rFonts w:ascii="Arial" w:hAnsi="Arial" w:cs="Arial"/>
+          <w:color w:val="FF0000"/>
+        </w:rPr>
+        <w:t xml:space="preserve">com </w:t>
+      </w:r>
+      <w:r>
+        <w:rPr>
+          <w:rFonts w:ascii="Arial" w:hAnsi="Arial" w:cs="Arial"/>
+          <w:color w:val="FF0000"/>
+        </w:rPr>
+        <w:tab/>
+      </w:r>
+      <w:r>
+        <w:rPr>
+          <w:rFonts w:ascii="Arial" w:hAnsi="Arial" w:cs="Arial"/>
+          <w:color w:val="FF0000"/>
+        </w:rPr>
+        <w:t>outros componentes do hardware. É apresentado através de uma interface para o usuário</w:t>
+      </w:r>
+      <w:r>
+        <w:rPr>
+          <w:rFonts w:ascii="Arial" w:hAnsi="Arial" w:cs="Arial"/>
+          <w:color w:val="FF0000"/>
+        </w:rPr>
+        <w:t>.</w:t>
+      </w:r>
+    </w:p>
+    <w:p>
+      <w:pPr>
+        <w:autoSpaceDE w:val="0"/>
+        <w:autoSpaceDN w:val="0"/>
+        <w:adjustRightInd w:val="0"/>
+        <w:spacing w:after="0" w:line="240" w:lineRule="auto"/>
+        <w:rPr>
+          <w:rFonts w:ascii="Arial" w:hAnsi="Arial" w:cs="Arial"/>
+        </w:rPr>
+      </w:pPr>
+      <w:r>
+        <w:rPr>
+          <w:rFonts w:ascii="Arial" w:hAnsi="Arial" w:cs="Arial"/>
+        </w:rPr>
+        <w:tab/>
+      </w:r>
+    </w:p>
+    <w:p>
+      <w:pPr>
+        <w:autoSpaceDE w:val="0"/>
+        <w:autoSpaceDN w:val="0"/>
+        <w:adjustRightInd w:val="0"/>
+        <w:spacing w:after="0" w:line="240" w:lineRule="auto"/>
+        <w:rPr>
+          <w:rFonts w:ascii="Arial" w:hAnsi="Arial" w:cs="Arial"/>
+        </w:rPr>
+      </w:pPr>
+    </w:p>
+    <w:p>
+      <w:pPr>
+        <w:autoSpaceDE w:val="0"/>
+        <w:autoSpaceDN w:val="0"/>
+        <w:adjustRightInd w:val="0"/>
+        <w:spacing w:after="0" w:line="240" w:lineRule="auto"/>
+        <w:rPr>
+          <w:rFonts w:ascii="Arial" w:hAnsi="Arial" w:cs="Arial"/>
+        </w:rPr>
+      </w:pPr>
+      <w:r>
+        <w:rPr>
+          <w:rFonts w:ascii="Arial" w:hAnsi="Arial" w:cs="Arial"/>
+        </w:rPr>
+        <w:t xml:space="preserve">   </w:t>
+      </w:r>
+      <w:r>
+        <w:rPr>
+          <w:rFonts w:ascii="Arial" w:hAnsi="Arial" w:cs="Arial"/>
+        </w:rPr>
+        <w:t>54. O que é Software?</w:t>
       </w:r>
     </w:p>
     <w:p>
@@ -7852,15 +9679,13 @@
         <w:ind w:firstLine="708"/>
         <w:rPr>
           <w:rFonts w:ascii="Arial" w:hAnsi="Arial" w:cs="Arial"/>
-          <w:color w:val="FF0000"/>
-        </w:rPr>
-      </w:pPr>
-      <w:r>
-        <w:rPr>
-          <w:rFonts w:ascii="Arial" w:hAnsi="Arial" w:cs="Arial"/>
-          <w:color w:val="FF0000"/>
-        </w:rPr>
-        <w:t>c) É totalmente perdido</w:t>
+        </w:rPr>
+      </w:pPr>
+      <w:r>
+        <w:rPr>
+          <w:rFonts w:ascii="Arial" w:hAnsi="Arial" w:cs="Arial"/>
+        </w:rPr>
+        <w:t>a) É um periférico que exibe resultados na tela do computador.</w:t>
       </w:r>
     </w:p>
     <w:p>
@@ -7872,1256 +9697,27 @@
         <w:ind w:firstLine="708"/>
         <w:rPr>
           <w:rFonts w:ascii="Arial" w:hAnsi="Arial" w:cs="Arial"/>
-        </w:rPr>
-      </w:pPr>
-      <w:r>
-        <w:rPr>
-          <w:rFonts w:ascii="Arial" w:hAnsi="Arial" w:cs="Arial"/>
-        </w:rPr>
-        <w:t>d) É gravado</w:t>
-      </w:r>
-    </w:p>
-    <w:p>
-      <w:pPr>
-        <w:autoSpaceDE w:val="0"/>
-        <w:autoSpaceDN w:val="0"/>
-        <w:adjustRightInd w:val="0"/>
-        <w:spacing w:after="0" w:line="240" w:lineRule="auto"/>
-        <w:ind w:firstLine="708"/>
-        <w:rPr>
-          <w:rFonts w:ascii="Arial" w:hAnsi="Arial" w:cs="Arial"/>
-        </w:rPr>
-      </w:pPr>
-    </w:p>
-    <w:p>
-      <w:pPr>
-        <w:autoSpaceDE w:val="0"/>
-        <w:autoSpaceDN w:val="0"/>
-        <w:adjustRightInd w:val="0"/>
-        <w:spacing w:after="0" w:line="240" w:lineRule="auto"/>
-        <w:rPr>
-          <w:rFonts w:ascii="Arial" w:hAnsi="Arial" w:cs="Arial"/>
-        </w:rPr>
-      </w:pPr>
-      <w:r>
-        <w:rPr>
-          <w:rFonts w:ascii="Arial" w:hAnsi="Arial" w:cs="Arial"/>
-        </w:rPr>
-        <w:t xml:space="preserve">    </w:t>
-      </w:r>
-      <w:r>
-        <w:rPr>
-          <w:rFonts w:ascii="Arial" w:hAnsi="Arial" w:cs="Arial"/>
-        </w:rPr>
-        <w:t>45. Quais as características da memória RAM?</w:t>
-      </w:r>
-    </w:p>
-    <w:p>
-      <w:pPr>
-        <w:autoSpaceDE w:val="0"/>
-        <w:autoSpaceDN w:val="0"/>
-        <w:adjustRightInd w:val="0"/>
-        <w:spacing w:after="0" w:line="240" w:lineRule="auto"/>
-        <w:rPr>
-          <w:rFonts w:ascii="Arial" w:hAnsi="Arial" w:cs="Arial"/>
-        </w:rPr>
-      </w:pPr>
-      <w:r>
-        <w:rPr>
-          <w:rFonts w:ascii="Arial" w:hAnsi="Arial" w:cs="Arial"/>
-        </w:rPr>
-        <w:t xml:space="preserve">    </w:t>
-      </w:r>
-      <w:r>
-        <w:rPr>
-          <w:rFonts w:ascii="Arial" w:hAnsi="Arial" w:cs="Arial"/>
-        </w:rPr>
-        <w:tab/>
-      </w:r>
-      <w:r>
-        <w:rPr>
-          <w:rFonts w:ascii="Arial" w:hAnsi="Arial" w:cs="Arial"/>
-        </w:rPr>
-        <w:t>a) Memória principal que faz o boot da máquina.</w:t>
-      </w:r>
-    </w:p>
-    <w:p>
-      <w:pPr>
-        <w:autoSpaceDE w:val="0"/>
-        <w:autoSpaceDN w:val="0"/>
-        <w:adjustRightInd w:val="0"/>
-        <w:spacing w:after="0" w:line="240" w:lineRule="auto"/>
-        <w:ind w:firstLine="708"/>
-        <w:rPr>
-          <w:rFonts w:ascii="Arial" w:hAnsi="Arial" w:cs="Arial"/>
-        </w:rPr>
-      </w:pPr>
-      <w:r>
-        <w:rPr>
-          <w:rFonts w:ascii="Arial" w:hAnsi="Arial" w:cs="Arial"/>
-        </w:rPr>
-        <w:t>b) Memória auxiliar, precisa de energia elétrica para funcionar.</w:t>
-      </w:r>
-    </w:p>
-    <w:p>
-      <w:pPr>
-        <w:autoSpaceDE w:val="0"/>
-        <w:autoSpaceDN w:val="0"/>
-        <w:adjustRightInd w:val="0"/>
-        <w:spacing w:after="0" w:line="240" w:lineRule="auto"/>
-        <w:ind w:firstLine="708"/>
-        <w:rPr>
-          <w:rFonts w:ascii="Arial" w:hAnsi="Arial" w:cs="Arial"/>
-        </w:rPr>
-      </w:pPr>
-      <w:r>
-        <w:rPr>
-          <w:rFonts w:ascii="Arial" w:hAnsi="Arial" w:cs="Arial"/>
-        </w:rPr>
-        <w:t>c) Memória somente de leitura, volátil.</w:t>
-      </w:r>
-    </w:p>
-    <w:p>
-      <w:pPr>
-        <w:autoSpaceDE w:val="0"/>
-        <w:autoSpaceDN w:val="0"/>
-        <w:adjustRightInd w:val="0"/>
-        <w:spacing w:after="0" w:line="240" w:lineRule="auto"/>
-        <w:ind w:firstLine="708"/>
-        <w:rPr>
-          <w:rFonts w:ascii="Arial" w:hAnsi="Arial" w:cs="Arial"/>
-          <w:color w:val="FF0000"/>
-        </w:rPr>
-      </w:pPr>
-      <w:r>
-        <w:rPr>
-          <w:rFonts w:ascii="Arial" w:hAnsi="Arial" w:cs="Arial"/>
-          <w:color w:val="FF0000"/>
-        </w:rPr>
-        <w:t>d) Memória principal da máquina, volátil.</w:t>
-      </w:r>
-    </w:p>
-    <w:p>
-      <w:pPr>
-        <w:autoSpaceDE w:val="0"/>
-        <w:autoSpaceDN w:val="0"/>
-        <w:adjustRightInd w:val="0"/>
-        <w:spacing w:after="0" w:line="240" w:lineRule="auto"/>
-        <w:ind w:firstLine="708"/>
-        <w:rPr>
-          <w:rFonts w:ascii="Arial" w:hAnsi="Arial" w:cs="Arial"/>
-        </w:rPr>
-      </w:pPr>
-    </w:p>
-    <w:p>
-      <w:pPr>
-        <w:autoSpaceDE w:val="0"/>
-        <w:autoSpaceDN w:val="0"/>
-        <w:adjustRightInd w:val="0"/>
-        <w:spacing w:after="0" w:line="240" w:lineRule="auto"/>
-        <w:ind w:firstLine="708"/>
-        <w:rPr>
-          <w:rFonts w:ascii="Arial" w:hAnsi="Arial" w:cs="Arial"/>
-        </w:rPr>
-      </w:pPr>
-    </w:p>
-    <w:p>
-      <w:pPr>
-        <w:autoSpaceDE w:val="0"/>
-        <w:autoSpaceDN w:val="0"/>
-        <w:adjustRightInd w:val="0"/>
-        <w:spacing w:after="0" w:line="240" w:lineRule="auto"/>
-        <w:ind w:firstLine="708"/>
-        <w:rPr>
-          <w:rFonts w:ascii="Arial" w:hAnsi="Arial" w:cs="Arial"/>
-        </w:rPr>
-      </w:pPr>
-    </w:p>
-    <w:p>
-      <w:pPr>
-        <w:autoSpaceDE w:val="0"/>
-        <w:autoSpaceDN w:val="0"/>
-        <w:adjustRightInd w:val="0"/>
-        <w:spacing w:after="0" w:line="240" w:lineRule="auto"/>
-        <w:rPr>
-          <w:rFonts w:ascii="Arial" w:hAnsi="Arial" w:cs="Arial"/>
-        </w:rPr>
-      </w:pPr>
-      <w:r>
-        <w:rPr>
-          <w:rFonts w:ascii="Arial" w:hAnsi="Arial" w:cs="Arial"/>
-        </w:rPr>
-        <w:t xml:space="preserve">   </w:t>
-      </w:r>
-      <w:r>
-        <w:rPr>
-          <w:rFonts w:ascii="Arial" w:hAnsi="Arial" w:cs="Arial"/>
-        </w:rPr>
-        <w:t>46. Coloque V (verdadeiro) e F (falso).</w:t>
-      </w:r>
-    </w:p>
-    <w:p>
-      <w:pPr>
-        <w:autoSpaceDE w:val="0"/>
-        <w:autoSpaceDN w:val="0"/>
-        <w:adjustRightInd w:val="0"/>
-        <w:spacing w:after="0" w:line="240" w:lineRule="auto"/>
-        <w:ind w:firstLine="708"/>
-        <w:rPr>
-          <w:rFonts w:ascii="Arial" w:hAnsi="Arial" w:cs="Arial"/>
-        </w:rPr>
-      </w:pPr>
-      <w:proofErr w:type="gramStart"/>
-      <w:r>
-        <w:rPr>
-          <w:rFonts w:ascii="Arial" w:hAnsi="Arial" w:cs="Arial"/>
-        </w:rPr>
-        <w:t>( )</w:t>
-      </w:r>
-      <w:proofErr w:type="gramEnd"/>
-      <w:r>
-        <w:rPr>
-          <w:rFonts w:ascii="Arial" w:hAnsi="Arial" w:cs="Arial"/>
-        </w:rPr>
-        <w:t xml:space="preserve"> O Mouse é um dispositivo de saída de dados.</w:t>
-      </w:r>
-    </w:p>
-    <w:p>
-      <w:pPr>
-        <w:autoSpaceDE w:val="0"/>
-        <w:autoSpaceDN w:val="0"/>
-        <w:adjustRightInd w:val="0"/>
-        <w:spacing w:after="0" w:line="240" w:lineRule="auto"/>
-        <w:ind w:firstLine="708"/>
-        <w:rPr>
-          <w:rFonts w:ascii="Arial" w:hAnsi="Arial" w:cs="Arial"/>
-        </w:rPr>
-      </w:pPr>
-      <w:proofErr w:type="gramStart"/>
-      <w:r>
-        <w:rPr>
-          <w:rFonts w:ascii="Arial" w:hAnsi="Arial" w:cs="Arial"/>
-        </w:rPr>
-        <w:t>( )</w:t>
-      </w:r>
-      <w:proofErr w:type="gramEnd"/>
-      <w:r>
-        <w:rPr>
-          <w:rFonts w:ascii="Arial" w:hAnsi="Arial" w:cs="Arial"/>
-        </w:rPr>
-        <w:t xml:space="preserve"> A ULA é um dispositivo responsável pelos cálculos e comparações</w:t>
-      </w:r>
-      <w:r>
-        <w:rPr>
-          <w:rFonts w:ascii="Arial" w:hAnsi="Arial" w:cs="Arial"/>
+          <w:color w:val="FF0000"/>
+        </w:rPr>
+      </w:pPr>
+      <w:r>
+        <w:rPr>
+          <w:rFonts w:ascii="Arial" w:hAnsi="Arial" w:cs="Arial"/>
+          <w:color w:val="FF0000"/>
+        </w:rPr>
+        <w:t>b) Conjunto de instruções, códigos numéricos que o micro interpreta e</w:t>
+      </w:r>
+      <w:r>
+        <w:rPr>
+          <w:rFonts w:ascii="Arial" w:hAnsi="Arial" w:cs="Arial"/>
+          <w:color w:val="FF0000"/>
         </w:rPr>
         <w:t xml:space="preserve"> </w:t>
       </w:r>
       <w:r>
         <w:rPr>
           <w:rFonts w:ascii="Arial" w:hAnsi="Arial" w:cs="Arial"/>
-        </w:rPr>
-        <w:t>lógicas.</w:t>
-      </w:r>
-    </w:p>
-    <w:p>
-      <w:pPr>
-        <w:autoSpaceDE w:val="0"/>
-        <w:autoSpaceDN w:val="0"/>
-        <w:adjustRightInd w:val="0"/>
-        <w:spacing w:after="0" w:line="240" w:lineRule="auto"/>
-        <w:ind w:firstLine="708"/>
-        <w:rPr>
-          <w:rFonts w:ascii="Arial" w:hAnsi="Arial" w:cs="Arial"/>
-        </w:rPr>
-      </w:pPr>
-    </w:p>
-    <w:p>
-      <w:pPr>
-        <w:autoSpaceDE w:val="0"/>
-        <w:autoSpaceDN w:val="0"/>
-        <w:adjustRightInd w:val="0"/>
-        <w:spacing w:after="0" w:line="240" w:lineRule="auto"/>
-        <w:rPr>
-          <w:rFonts w:ascii="Arial" w:hAnsi="Arial" w:cs="Arial"/>
-        </w:rPr>
-      </w:pPr>
-      <w:r>
-        <w:rPr>
-          <w:rFonts w:ascii="Arial" w:hAnsi="Arial" w:cs="Arial"/>
-        </w:rPr>
-        <w:t xml:space="preserve">   </w:t>
-      </w:r>
-      <w:r>
-        <w:rPr>
-          <w:rFonts w:ascii="Arial" w:hAnsi="Arial" w:cs="Arial"/>
-        </w:rPr>
-        <w:t>47. Relacione os itens abaixo:</w:t>
-      </w:r>
-    </w:p>
-    <w:p>
-      <w:pPr>
-        <w:autoSpaceDE w:val="0"/>
-        <w:autoSpaceDN w:val="0"/>
-        <w:adjustRightInd w:val="0"/>
-        <w:spacing w:after="0" w:line="240" w:lineRule="auto"/>
-        <w:ind w:firstLine="708"/>
-        <w:rPr>
-          <w:rFonts w:ascii="Arial" w:hAnsi="Arial" w:cs="Arial"/>
-        </w:rPr>
-      </w:pPr>
-      <w:r>
-        <w:rPr>
-          <w:rFonts w:ascii="Arial" w:hAnsi="Arial" w:cs="Arial"/>
-        </w:rPr>
-        <w:t>(1) 1024 KB</w:t>
-      </w:r>
-    </w:p>
-    <w:p>
-      <w:pPr>
-        <w:autoSpaceDE w:val="0"/>
-        <w:autoSpaceDN w:val="0"/>
-        <w:adjustRightInd w:val="0"/>
-        <w:spacing w:after="0" w:line="240" w:lineRule="auto"/>
-        <w:ind w:firstLine="708"/>
-        <w:rPr>
-          <w:rFonts w:ascii="Arial" w:hAnsi="Arial" w:cs="Arial"/>
-        </w:rPr>
-      </w:pPr>
-      <w:r>
-        <w:rPr>
-          <w:rFonts w:ascii="Arial" w:hAnsi="Arial" w:cs="Arial"/>
-        </w:rPr>
-        <w:t>(2) 1024 MB</w:t>
-      </w:r>
-    </w:p>
-    <w:p>
-      <w:pPr>
-        <w:autoSpaceDE w:val="0"/>
-        <w:autoSpaceDN w:val="0"/>
-        <w:adjustRightInd w:val="0"/>
-        <w:spacing w:after="0" w:line="240" w:lineRule="auto"/>
-        <w:ind w:firstLine="708"/>
-        <w:rPr>
-          <w:rFonts w:ascii="Arial" w:hAnsi="Arial" w:cs="Arial"/>
-          <w:lang w:val="en-US"/>
-        </w:rPr>
-      </w:pPr>
-      <w:r>
-        <w:rPr>
-          <w:rFonts w:ascii="Arial" w:hAnsi="Arial" w:cs="Arial"/>
-          <w:lang w:val="en-US"/>
-        </w:rPr>
-        <w:t>(3) 1 Byte</w:t>
-      </w:r>
-    </w:p>
-    <w:p>
-      <w:pPr>
-        <w:autoSpaceDE w:val="0"/>
-        <w:autoSpaceDN w:val="0"/>
-        <w:adjustRightInd w:val="0"/>
-        <w:spacing w:after="0" w:line="240" w:lineRule="auto"/>
-        <w:ind w:firstLine="708"/>
-        <w:rPr>
-          <w:rFonts w:ascii="Arial" w:hAnsi="Arial" w:cs="Arial"/>
-          <w:lang w:val="en-US"/>
-        </w:rPr>
-      </w:pPr>
-      <w:r>
-        <w:rPr>
-          <w:rFonts w:ascii="Arial" w:hAnsi="Arial" w:cs="Arial"/>
-          <w:lang w:val="en-US"/>
-        </w:rPr>
-        <w:t>( ) 8 bits</w:t>
-      </w:r>
-    </w:p>
-    <w:p>
-      <w:pPr>
-        <w:autoSpaceDE w:val="0"/>
-        <w:autoSpaceDN w:val="0"/>
-        <w:adjustRightInd w:val="0"/>
-        <w:spacing w:after="0" w:line="240" w:lineRule="auto"/>
-        <w:ind w:firstLine="708"/>
-        <w:rPr>
-          <w:rFonts w:ascii="Arial" w:hAnsi="Arial" w:cs="Arial"/>
-          <w:lang w:val="en-US"/>
-        </w:rPr>
-      </w:pPr>
-      <w:r>
-        <w:rPr>
-          <w:rFonts w:ascii="Arial" w:hAnsi="Arial" w:cs="Arial"/>
-          <w:lang w:val="en-US"/>
-        </w:rPr>
-        <w:t>( ) 1 MB</w:t>
-      </w:r>
-    </w:p>
-    <w:p>
-      <w:pPr>
-        <w:autoSpaceDE w:val="0"/>
-        <w:autoSpaceDN w:val="0"/>
-        <w:adjustRightInd w:val="0"/>
-        <w:spacing w:after="0" w:line="240" w:lineRule="auto"/>
-        <w:ind w:firstLine="708"/>
-        <w:rPr>
-          <w:rFonts w:ascii="Arial" w:hAnsi="Arial" w:cs="Arial"/>
-          <w:lang w:val="en-US"/>
-        </w:rPr>
-      </w:pPr>
-      <w:r>
-        <w:rPr>
-          <w:rFonts w:ascii="Arial" w:hAnsi="Arial" w:cs="Arial"/>
-          <w:lang w:val="en-US"/>
-        </w:rPr>
-        <w:t>( ) 1 GB</w:t>
-      </w:r>
-    </w:p>
-    <w:p>
-      <w:pPr>
-        <w:autoSpaceDE w:val="0"/>
-        <w:autoSpaceDN w:val="0"/>
-        <w:adjustRightInd w:val="0"/>
-        <w:spacing w:after="0" w:line="240" w:lineRule="auto"/>
-        <w:rPr>
-          <w:rFonts w:ascii="Arial" w:hAnsi="Arial" w:cs="Arial"/>
-          <w:lang w:val="en-US"/>
-        </w:rPr>
-      </w:pPr>
-      <w:r>
-        <w:rPr>
-          <w:rFonts w:ascii="Arial" w:hAnsi="Arial" w:cs="Arial"/>
-          <w:lang w:val="en-US"/>
-        </w:rPr>
-        <w:t xml:space="preserve">   </w:t>
-      </w:r>
-      <w:r>
-        <w:rPr>
-          <w:rFonts w:ascii="Arial" w:hAnsi="Arial" w:cs="Arial"/>
-          <w:lang w:val="en-US"/>
-        </w:rPr>
-        <w:t>48. Complete:</w:t>
-      </w:r>
-    </w:p>
-    <w:p>
-      <w:pPr>
-        <w:autoSpaceDE w:val="0"/>
-        <w:autoSpaceDN w:val="0"/>
-        <w:adjustRightInd w:val="0"/>
-        <w:spacing w:after="0" w:line="240" w:lineRule="auto"/>
-        <w:ind w:firstLine="708"/>
-        <w:rPr>
-          <w:rFonts w:ascii="Arial" w:hAnsi="Arial" w:cs="Arial"/>
-        </w:rPr>
-      </w:pPr>
-      <w:proofErr w:type="gramStart"/>
-      <w:r>
-        <w:rPr>
-          <w:rFonts w:ascii="Arial" w:hAnsi="Arial" w:cs="Arial"/>
-        </w:rPr>
-        <w:t>a) Com</w:t>
-      </w:r>
-      <w:proofErr w:type="gramEnd"/>
-      <w:r>
-        <w:rPr>
-          <w:rFonts w:ascii="Arial" w:hAnsi="Arial" w:cs="Arial"/>
-        </w:rPr>
-        <w:t xml:space="preserve"> um byte podemos representar ____________ caracteres</w:t>
-      </w:r>
-      <w:r>
-        <w:rPr>
-          <w:rFonts w:ascii="Arial" w:hAnsi="Arial" w:cs="Arial"/>
-        </w:rPr>
-        <w:t xml:space="preserve"> </w:t>
-      </w:r>
-      <w:r>
-        <w:rPr>
-          <w:rFonts w:ascii="Arial" w:hAnsi="Arial" w:cs="Arial"/>
-        </w:rPr>
-        <w:t>diferentes.</w:t>
-      </w:r>
-    </w:p>
-    <w:p>
-      <w:pPr>
-        <w:autoSpaceDE w:val="0"/>
-        <w:autoSpaceDN w:val="0"/>
-        <w:adjustRightInd w:val="0"/>
-        <w:spacing w:after="0" w:line="240" w:lineRule="auto"/>
-        <w:ind w:left="708"/>
-        <w:rPr>
-          <w:rFonts w:ascii="Arial" w:hAnsi="Arial" w:cs="Arial"/>
-        </w:rPr>
-      </w:pPr>
-      <w:r>
-        <w:rPr>
-          <w:rFonts w:ascii="Arial" w:hAnsi="Arial" w:cs="Arial"/>
-        </w:rPr>
-        <w:t>b) Os dois estados que um bit pode assumir podem representar-se</w:t>
-      </w:r>
-      <w:r>
-        <w:rPr>
-          <w:rFonts w:ascii="Arial" w:hAnsi="Arial" w:cs="Arial"/>
-        </w:rPr>
-        <w:t xml:space="preserve"> </w:t>
-      </w:r>
-      <w:r>
-        <w:rPr>
-          <w:rFonts w:ascii="Arial" w:hAnsi="Arial" w:cs="Arial"/>
-        </w:rPr>
-        <w:t>simbolicamente pelos</w:t>
-      </w:r>
-      <w:r>
-        <w:rPr>
-          <w:rFonts w:ascii="Arial" w:hAnsi="Arial" w:cs="Arial"/>
-        </w:rPr>
-        <w:t xml:space="preserve"> </w:t>
-      </w:r>
-      <w:r>
-        <w:rPr>
-          <w:rFonts w:ascii="Arial" w:hAnsi="Arial" w:cs="Arial"/>
-        </w:rPr>
-        <w:t>símbolos ______ e _____</w:t>
-      </w:r>
-      <w:proofErr w:type="gramStart"/>
-      <w:r>
-        <w:rPr>
-          <w:rFonts w:ascii="Arial" w:hAnsi="Arial" w:cs="Arial"/>
-        </w:rPr>
-        <w:t>_ .</w:t>
-      </w:r>
-      <w:proofErr w:type="gramEnd"/>
-    </w:p>
-    <w:p>
-      <w:pPr>
-        <w:autoSpaceDE w:val="0"/>
-        <w:autoSpaceDN w:val="0"/>
-        <w:adjustRightInd w:val="0"/>
-        <w:spacing w:after="0" w:line="240" w:lineRule="auto"/>
-        <w:ind w:firstLine="708"/>
-        <w:rPr>
-          <w:rFonts w:ascii="Arial" w:hAnsi="Arial" w:cs="Arial"/>
-        </w:rPr>
-      </w:pPr>
-      <w:r>
-        <w:rPr>
-          <w:rFonts w:ascii="Arial" w:hAnsi="Arial" w:cs="Arial"/>
-        </w:rPr>
-        <w:t xml:space="preserve">c) 1 </w:t>
-      </w:r>
-      <w:proofErr w:type="spellStart"/>
-      <w:r>
-        <w:rPr>
-          <w:rFonts w:ascii="Arial" w:hAnsi="Arial" w:cs="Arial"/>
-        </w:rPr>
-        <w:t>Kbyte</w:t>
-      </w:r>
-      <w:proofErr w:type="spellEnd"/>
-      <w:r>
-        <w:rPr>
-          <w:rFonts w:ascii="Arial" w:hAnsi="Arial" w:cs="Arial"/>
-        </w:rPr>
-        <w:t xml:space="preserve"> corresponde a ________ bytes.</w:t>
-      </w:r>
-    </w:p>
-    <w:p>
-      <w:pPr>
-        <w:autoSpaceDE w:val="0"/>
-        <w:autoSpaceDN w:val="0"/>
-        <w:adjustRightInd w:val="0"/>
-        <w:spacing w:after="0" w:line="240" w:lineRule="auto"/>
-        <w:ind w:firstLine="708"/>
-        <w:rPr>
-          <w:rFonts w:ascii="Arial" w:hAnsi="Arial" w:cs="Arial"/>
-        </w:rPr>
-      </w:pPr>
-      <w:r>
-        <w:rPr>
-          <w:rFonts w:ascii="Arial" w:hAnsi="Arial" w:cs="Arial"/>
-        </w:rPr>
-        <w:t xml:space="preserve">d) 1 </w:t>
-      </w:r>
-      <w:proofErr w:type="spellStart"/>
-      <w:r>
-        <w:rPr>
-          <w:rFonts w:ascii="Arial" w:hAnsi="Arial" w:cs="Arial"/>
-        </w:rPr>
-        <w:t>Mbyte</w:t>
-      </w:r>
-      <w:proofErr w:type="spellEnd"/>
-      <w:r>
-        <w:rPr>
-          <w:rFonts w:ascii="Arial" w:hAnsi="Arial" w:cs="Arial"/>
-        </w:rPr>
-        <w:t xml:space="preserve"> corresponde aproximadamente a um _____________ de</w:t>
-      </w:r>
-      <w:r>
-        <w:rPr>
-          <w:rFonts w:ascii="Arial" w:hAnsi="Arial" w:cs="Arial"/>
-        </w:rPr>
-        <w:t xml:space="preserve"> </w:t>
-      </w:r>
-      <w:r>
-        <w:rPr>
-          <w:rFonts w:ascii="Arial" w:hAnsi="Arial" w:cs="Arial"/>
-        </w:rPr>
-        <w:t>bytes.</w:t>
-      </w:r>
-    </w:p>
-    <w:p>
-      <w:pPr>
-        <w:autoSpaceDE w:val="0"/>
-        <w:autoSpaceDN w:val="0"/>
-        <w:adjustRightInd w:val="0"/>
-        <w:spacing w:after="0" w:line="240" w:lineRule="auto"/>
-        <w:ind w:left="708"/>
-        <w:rPr>
-          <w:rFonts w:ascii="Arial" w:hAnsi="Arial" w:cs="Arial"/>
-        </w:rPr>
-      </w:pPr>
-      <w:proofErr w:type="gramStart"/>
-      <w:r>
-        <w:rPr>
-          <w:rFonts w:ascii="Arial" w:hAnsi="Arial" w:cs="Arial"/>
-        </w:rPr>
-        <w:t>e) Um</w:t>
-      </w:r>
-      <w:proofErr w:type="gramEnd"/>
-      <w:r>
-        <w:rPr>
-          <w:rFonts w:ascii="Arial" w:hAnsi="Arial" w:cs="Arial"/>
-        </w:rPr>
-        <w:t xml:space="preserve"> dispositivo que posa armazenar 1 073 741 824 bytes, tem</w:t>
-      </w:r>
-      <w:r>
-        <w:rPr>
-          <w:rFonts w:ascii="Arial" w:hAnsi="Arial" w:cs="Arial"/>
-        </w:rPr>
-        <w:t xml:space="preserve"> </w:t>
-      </w:r>
-      <w:r>
-        <w:rPr>
-          <w:rFonts w:ascii="Arial" w:hAnsi="Arial" w:cs="Arial"/>
-        </w:rPr>
-        <w:t>capacidade de ________.</w:t>
-      </w:r>
-    </w:p>
-    <w:p>
-      <w:pPr>
-        <w:autoSpaceDE w:val="0"/>
-        <w:autoSpaceDN w:val="0"/>
-        <w:adjustRightInd w:val="0"/>
-        <w:spacing w:after="0" w:line="240" w:lineRule="auto"/>
-        <w:rPr>
-          <w:rFonts w:ascii="Arial" w:hAnsi="Arial" w:cs="Arial"/>
-        </w:rPr>
-      </w:pPr>
-      <w:r>
-        <w:rPr>
-          <w:rFonts w:ascii="Arial" w:hAnsi="Arial" w:cs="Arial"/>
-        </w:rPr>
-        <w:t xml:space="preserve">   </w:t>
-      </w:r>
-      <w:r>
-        <w:rPr>
-          <w:rFonts w:ascii="Arial" w:hAnsi="Arial" w:cs="Arial"/>
-        </w:rPr>
-        <w:t>49. Associe aos periféricos:</w:t>
-      </w:r>
-    </w:p>
-    <w:p>
-      <w:pPr>
-        <w:autoSpaceDE w:val="0"/>
-        <w:autoSpaceDN w:val="0"/>
-        <w:adjustRightInd w:val="0"/>
-        <w:spacing w:after="0" w:line="240" w:lineRule="auto"/>
-        <w:ind w:firstLine="708"/>
-        <w:rPr>
-          <w:rFonts w:ascii="Arial" w:hAnsi="Arial" w:cs="Arial"/>
-        </w:rPr>
-      </w:pPr>
-      <w:r>
-        <w:rPr>
-          <w:rFonts w:ascii="Arial" w:hAnsi="Arial" w:cs="Arial"/>
-        </w:rPr>
-        <w:t>(1) Entrada (2) Entrada e Saída (3) Saída</w:t>
-      </w:r>
-    </w:p>
-    <w:p>
-      <w:pPr>
-        <w:autoSpaceDE w:val="0"/>
-        <w:autoSpaceDN w:val="0"/>
-        <w:adjustRightInd w:val="0"/>
-        <w:spacing w:after="0" w:line="240" w:lineRule="auto"/>
-        <w:ind w:firstLine="708"/>
-        <w:rPr>
-          <w:rFonts w:ascii="Arial" w:hAnsi="Arial" w:cs="Arial"/>
-        </w:rPr>
-      </w:pPr>
-      <w:proofErr w:type="gramStart"/>
-      <w:r>
-        <w:rPr>
-          <w:rFonts w:ascii="Arial" w:hAnsi="Arial" w:cs="Arial"/>
-        </w:rPr>
-        <w:t>( )</w:t>
-      </w:r>
-      <w:proofErr w:type="gramEnd"/>
-      <w:r>
-        <w:rPr>
-          <w:rFonts w:ascii="Arial" w:hAnsi="Arial" w:cs="Arial"/>
-        </w:rPr>
-        <w:t xml:space="preserve"> Teclado</w:t>
-      </w:r>
-    </w:p>
-    <w:p>
-      <w:pPr>
-        <w:autoSpaceDE w:val="0"/>
-        <w:autoSpaceDN w:val="0"/>
-        <w:adjustRightInd w:val="0"/>
-        <w:spacing w:after="0" w:line="240" w:lineRule="auto"/>
-        <w:ind w:firstLine="708"/>
-        <w:rPr>
-          <w:rFonts w:ascii="Arial" w:hAnsi="Arial" w:cs="Arial"/>
-        </w:rPr>
-      </w:pPr>
-      <w:proofErr w:type="gramStart"/>
-      <w:r>
-        <w:rPr>
-          <w:rFonts w:ascii="Arial" w:hAnsi="Arial" w:cs="Arial"/>
-        </w:rPr>
-        <w:t>( )</w:t>
-      </w:r>
-      <w:proofErr w:type="gramEnd"/>
-      <w:r>
-        <w:rPr>
-          <w:rFonts w:ascii="Arial" w:hAnsi="Arial" w:cs="Arial"/>
-        </w:rPr>
-        <w:t xml:space="preserve"> Mouse</w:t>
-      </w:r>
-    </w:p>
-    <w:p>
-      <w:pPr>
-        <w:autoSpaceDE w:val="0"/>
-        <w:autoSpaceDN w:val="0"/>
-        <w:adjustRightInd w:val="0"/>
-        <w:spacing w:after="0" w:line="240" w:lineRule="auto"/>
-        <w:ind w:firstLine="708"/>
-        <w:rPr>
-          <w:rFonts w:ascii="Arial" w:hAnsi="Arial" w:cs="Arial"/>
-        </w:rPr>
-      </w:pPr>
-      <w:proofErr w:type="gramStart"/>
-      <w:r>
-        <w:rPr>
-          <w:rFonts w:ascii="Arial" w:hAnsi="Arial" w:cs="Arial"/>
-        </w:rPr>
-        <w:t>( )</w:t>
-      </w:r>
-      <w:proofErr w:type="gramEnd"/>
-      <w:r>
-        <w:rPr>
-          <w:rFonts w:ascii="Arial" w:hAnsi="Arial" w:cs="Arial"/>
-        </w:rPr>
-        <w:t xml:space="preserve"> Microfone</w:t>
-      </w:r>
-    </w:p>
-    <w:p>
-      <w:pPr>
-        <w:autoSpaceDE w:val="0"/>
-        <w:autoSpaceDN w:val="0"/>
-        <w:adjustRightInd w:val="0"/>
-        <w:spacing w:after="0" w:line="240" w:lineRule="auto"/>
-        <w:ind w:firstLine="708"/>
-        <w:rPr>
-          <w:rFonts w:ascii="Arial" w:hAnsi="Arial" w:cs="Arial"/>
-        </w:rPr>
-      </w:pPr>
-      <w:proofErr w:type="gramStart"/>
-      <w:r>
-        <w:rPr>
-          <w:rFonts w:ascii="Arial" w:hAnsi="Arial" w:cs="Arial"/>
-        </w:rPr>
-        <w:t>( )</w:t>
-      </w:r>
-      <w:proofErr w:type="gramEnd"/>
-      <w:r>
-        <w:rPr>
-          <w:rFonts w:ascii="Arial" w:hAnsi="Arial" w:cs="Arial"/>
-        </w:rPr>
-        <w:t xml:space="preserve"> HD</w:t>
-      </w:r>
-    </w:p>
-    <w:p>
-      <w:pPr>
-        <w:autoSpaceDE w:val="0"/>
-        <w:autoSpaceDN w:val="0"/>
-        <w:adjustRightInd w:val="0"/>
-        <w:spacing w:after="0" w:line="240" w:lineRule="auto"/>
-        <w:ind w:firstLine="708"/>
-        <w:rPr>
-          <w:rFonts w:ascii="Arial" w:hAnsi="Arial" w:cs="Arial"/>
-        </w:rPr>
-      </w:pPr>
-      <w:proofErr w:type="gramStart"/>
-      <w:r>
-        <w:rPr>
-          <w:rFonts w:ascii="Arial" w:hAnsi="Arial" w:cs="Arial"/>
-        </w:rPr>
-        <w:t>( )</w:t>
-      </w:r>
-      <w:proofErr w:type="gramEnd"/>
-      <w:r>
-        <w:rPr>
-          <w:rFonts w:ascii="Arial" w:hAnsi="Arial" w:cs="Arial"/>
-        </w:rPr>
-        <w:t xml:space="preserve"> Impressora</w:t>
-      </w:r>
-    </w:p>
-    <w:p>
-      <w:pPr>
-        <w:autoSpaceDE w:val="0"/>
-        <w:autoSpaceDN w:val="0"/>
-        <w:adjustRightInd w:val="0"/>
-        <w:spacing w:after="0" w:line="240" w:lineRule="auto"/>
-        <w:ind w:firstLine="708"/>
-        <w:rPr>
-          <w:rFonts w:ascii="Arial" w:hAnsi="Arial" w:cs="Arial"/>
-        </w:rPr>
-      </w:pPr>
-      <w:proofErr w:type="gramStart"/>
-      <w:r>
-        <w:rPr>
-          <w:rFonts w:ascii="Arial" w:hAnsi="Arial" w:cs="Arial"/>
-        </w:rPr>
-        <w:t>( )</w:t>
-      </w:r>
-      <w:proofErr w:type="gramEnd"/>
-      <w:r>
-        <w:rPr>
-          <w:rFonts w:ascii="Arial" w:hAnsi="Arial" w:cs="Arial"/>
-        </w:rPr>
-        <w:t xml:space="preserve"> Modem</w:t>
-      </w:r>
-    </w:p>
-    <w:p>
-      <w:pPr>
-        <w:autoSpaceDE w:val="0"/>
-        <w:autoSpaceDN w:val="0"/>
-        <w:adjustRightInd w:val="0"/>
-        <w:spacing w:after="0" w:line="240" w:lineRule="auto"/>
-        <w:ind w:firstLine="708"/>
-        <w:rPr>
-          <w:rFonts w:ascii="Arial" w:hAnsi="Arial" w:cs="Arial"/>
-          <w:lang w:val="en-US"/>
-        </w:rPr>
-      </w:pPr>
-      <w:r>
-        <w:rPr>
-          <w:rFonts w:ascii="Arial" w:hAnsi="Arial" w:cs="Arial"/>
-          <w:lang w:val="en-US"/>
-        </w:rPr>
-        <w:t>( ) Monitor</w:t>
-      </w:r>
-    </w:p>
-    <w:p>
-      <w:pPr>
-        <w:autoSpaceDE w:val="0"/>
-        <w:autoSpaceDN w:val="0"/>
-        <w:adjustRightInd w:val="0"/>
-        <w:spacing w:after="0" w:line="240" w:lineRule="auto"/>
-        <w:ind w:firstLine="708"/>
-        <w:rPr>
-          <w:rFonts w:ascii="Arial" w:hAnsi="Arial" w:cs="Arial"/>
-          <w:lang w:val="en-US"/>
-        </w:rPr>
-      </w:pPr>
-      <w:r>
-        <w:rPr>
-          <w:rFonts w:ascii="Arial" w:hAnsi="Arial" w:cs="Arial"/>
-          <w:lang w:val="en-US"/>
-        </w:rPr>
-        <w:t>( ) Scanner</w:t>
-      </w:r>
-    </w:p>
-    <w:p>
-      <w:pPr>
-        <w:autoSpaceDE w:val="0"/>
-        <w:autoSpaceDN w:val="0"/>
-        <w:adjustRightInd w:val="0"/>
-        <w:spacing w:after="0" w:line="240" w:lineRule="auto"/>
-        <w:ind w:firstLine="708"/>
-        <w:rPr>
-          <w:rFonts w:ascii="Arial" w:hAnsi="Arial" w:cs="Arial"/>
-          <w:lang w:val="en-US"/>
-        </w:rPr>
-      </w:pPr>
-      <w:r>
-        <w:rPr>
-          <w:rFonts w:ascii="Arial" w:hAnsi="Arial" w:cs="Arial"/>
-          <w:lang w:val="en-US"/>
-        </w:rPr>
-        <w:t xml:space="preserve">( ) </w:t>
-      </w:r>
-      <w:proofErr w:type="spellStart"/>
-      <w:r>
-        <w:rPr>
-          <w:rFonts w:ascii="Arial" w:hAnsi="Arial" w:cs="Arial"/>
-          <w:lang w:val="en-US"/>
-        </w:rPr>
-        <w:t>Cd-Rom</w:t>
-      </w:r>
-      <w:proofErr w:type="spellEnd"/>
-    </w:p>
-    <w:p>
-      <w:pPr>
-        <w:autoSpaceDE w:val="0"/>
-        <w:autoSpaceDN w:val="0"/>
-        <w:adjustRightInd w:val="0"/>
-        <w:spacing w:after="0" w:line="240" w:lineRule="auto"/>
-        <w:ind w:firstLine="708"/>
-        <w:rPr>
-          <w:rFonts w:ascii="Arial" w:hAnsi="Arial" w:cs="Arial"/>
-        </w:rPr>
-      </w:pPr>
-      <w:proofErr w:type="gramStart"/>
-      <w:r>
-        <w:rPr>
-          <w:rFonts w:ascii="Arial" w:hAnsi="Arial" w:cs="Arial"/>
-        </w:rPr>
-        <w:t>( )</w:t>
-      </w:r>
-      <w:proofErr w:type="gramEnd"/>
-      <w:r>
-        <w:rPr>
-          <w:rFonts w:ascii="Arial" w:hAnsi="Arial" w:cs="Arial"/>
-        </w:rPr>
-        <w:t xml:space="preserve"> Plotter</w:t>
-      </w:r>
-    </w:p>
-    <w:p>
-      <w:pPr>
-        <w:autoSpaceDE w:val="0"/>
-        <w:autoSpaceDN w:val="0"/>
-        <w:adjustRightInd w:val="0"/>
-        <w:spacing w:after="0" w:line="240" w:lineRule="auto"/>
-        <w:ind w:firstLine="708"/>
-        <w:rPr>
-          <w:rFonts w:ascii="Arial" w:hAnsi="Arial" w:cs="Arial"/>
-        </w:rPr>
-      </w:pPr>
-      <w:proofErr w:type="gramStart"/>
-      <w:r>
-        <w:rPr>
-          <w:rFonts w:ascii="Arial" w:hAnsi="Arial" w:cs="Arial"/>
-        </w:rPr>
-        <w:t>( )</w:t>
-      </w:r>
-      <w:proofErr w:type="gramEnd"/>
-      <w:r>
-        <w:rPr>
-          <w:rFonts w:ascii="Arial" w:hAnsi="Arial" w:cs="Arial"/>
-        </w:rPr>
-        <w:t xml:space="preserve"> Leitura Ótica</w:t>
-      </w:r>
-    </w:p>
-    <w:p>
-      <w:pPr>
-        <w:autoSpaceDE w:val="0"/>
-        <w:autoSpaceDN w:val="0"/>
-        <w:adjustRightInd w:val="0"/>
-        <w:spacing w:after="0" w:line="240" w:lineRule="auto"/>
-        <w:ind w:firstLine="708"/>
-        <w:rPr>
-          <w:rFonts w:ascii="Arial" w:hAnsi="Arial" w:cs="Arial"/>
-        </w:rPr>
-      </w:pPr>
-      <w:proofErr w:type="gramStart"/>
-      <w:r>
-        <w:rPr>
-          <w:rFonts w:ascii="Arial" w:hAnsi="Arial" w:cs="Arial"/>
-        </w:rPr>
-        <w:t>( )</w:t>
-      </w:r>
-      <w:proofErr w:type="gramEnd"/>
-      <w:r>
-        <w:rPr>
-          <w:rFonts w:ascii="Arial" w:hAnsi="Arial" w:cs="Arial"/>
-        </w:rPr>
-        <w:t xml:space="preserve"> Kit </w:t>
-      </w:r>
-      <w:proofErr w:type="spellStart"/>
-      <w:r>
-        <w:rPr>
-          <w:rFonts w:ascii="Arial" w:hAnsi="Arial" w:cs="Arial"/>
-        </w:rPr>
-        <w:t>Mutimídia</w:t>
-      </w:r>
-      <w:proofErr w:type="spellEnd"/>
-    </w:p>
-    <w:p>
-      <w:pPr>
-        <w:autoSpaceDE w:val="0"/>
-        <w:autoSpaceDN w:val="0"/>
-        <w:adjustRightInd w:val="0"/>
-        <w:spacing w:after="0" w:line="240" w:lineRule="auto"/>
-        <w:ind w:firstLine="708"/>
-        <w:rPr>
-          <w:rFonts w:ascii="Arial" w:hAnsi="Arial" w:cs="Arial"/>
-        </w:rPr>
-      </w:pPr>
-      <w:proofErr w:type="gramStart"/>
-      <w:r>
-        <w:rPr>
-          <w:rFonts w:ascii="Arial" w:hAnsi="Arial" w:cs="Arial"/>
-        </w:rPr>
-        <w:t>( )</w:t>
-      </w:r>
-      <w:proofErr w:type="gramEnd"/>
-      <w:r>
-        <w:rPr>
-          <w:rFonts w:ascii="Arial" w:hAnsi="Arial" w:cs="Arial"/>
-        </w:rPr>
-        <w:t xml:space="preserve"> Disquete</w:t>
-      </w:r>
-    </w:p>
-    <w:p>
-      <w:pPr>
-        <w:autoSpaceDE w:val="0"/>
-        <w:autoSpaceDN w:val="0"/>
-        <w:adjustRightInd w:val="0"/>
-        <w:spacing w:after="0" w:line="240" w:lineRule="auto"/>
-        <w:ind w:firstLine="708"/>
-        <w:rPr>
-          <w:rFonts w:ascii="Arial" w:hAnsi="Arial" w:cs="Arial"/>
-        </w:rPr>
-      </w:pPr>
-      <w:proofErr w:type="gramStart"/>
-      <w:r>
-        <w:rPr>
-          <w:rFonts w:ascii="Arial" w:hAnsi="Arial" w:cs="Arial"/>
-        </w:rPr>
-        <w:t>( )</w:t>
-      </w:r>
-      <w:proofErr w:type="gramEnd"/>
-      <w:r>
-        <w:rPr>
-          <w:rFonts w:ascii="Arial" w:hAnsi="Arial" w:cs="Arial"/>
-        </w:rPr>
-        <w:t xml:space="preserve"> Caixa de Som</w:t>
-      </w:r>
-    </w:p>
-    <w:p>
-      <w:pPr>
-        <w:autoSpaceDE w:val="0"/>
-        <w:autoSpaceDN w:val="0"/>
-        <w:adjustRightInd w:val="0"/>
-        <w:spacing w:after="0" w:line="240" w:lineRule="auto"/>
-        <w:ind w:firstLine="708"/>
-        <w:rPr>
-          <w:rFonts w:ascii="Arial" w:hAnsi="Arial" w:cs="Arial"/>
-        </w:rPr>
-      </w:pPr>
-    </w:p>
-    <w:p>
-      <w:pPr>
-        <w:autoSpaceDE w:val="0"/>
-        <w:autoSpaceDN w:val="0"/>
-        <w:adjustRightInd w:val="0"/>
-        <w:spacing w:after="0" w:line="240" w:lineRule="auto"/>
-        <w:rPr>
-          <w:rFonts w:ascii="Arial" w:hAnsi="Arial" w:cs="Arial"/>
-        </w:rPr>
-      </w:pPr>
-      <w:r>
-        <w:rPr>
-          <w:rFonts w:ascii="Arial" w:hAnsi="Arial" w:cs="Arial"/>
-        </w:rPr>
-        <w:t xml:space="preserve">   </w:t>
-      </w:r>
-      <w:r>
-        <w:rPr>
-          <w:rFonts w:ascii="Arial" w:hAnsi="Arial" w:cs="Arial"/>
-        </w:rPr>
-        <w:t>50. Que diferença existe entre o software básico e o aplicativo?</w:t>
-      </w:r>
-    </w:p>
-    <w:p>
-      <w:pPr>
-        <w:autoSpaceDE w:val="0"/>
-        <w:autoSpaceDN w:val="0"/>
-        <w:adjustRightInd w:val="0"/>
-        <w:spacing w:after="0" w:line="240" w:lineRule="auto"/>
-        <w:rPr>
-          <w:rFonts w:ascii="Arial" w:hAnsi="Arial" w:cs="Arial"/>
-        </w:rPr>
-      </w:pPr>
-    </w:p>
-    <w:p>
-      <w:pPr>
-        <w:autoSpaceDE w:val="0"/>
-        <w:autoSpaceDN w:val="0"/>
-        <w:adjustRightInd w:val="0"/>
-        <w:spacing w:after="0" w:line="240" w:lineRule="auto"/>
-        <w:rPr>
-          <w:rFonts w:ascii="Arial" w:hAnsi="Arial" w:cs="Arial"/>
-        </w:rPr>
-      </w:pPr>
-      <w:r>
-        <w:rPr>
-          <w:rFonts w:ascii="Arial" w:hAnsi="Arial" w:cs="Arial"/>
-        </w:rPr>
-        <w:t xml:space="preserve">   </w:t>
-      </w:r>
-      <w:r>
-        <w:rPr>
-          <w:rFonts w:ascii="Arial" w:hAnsi="Arial" w:cs="Arial"/>
-        </w:rPr>
-        <w:t>51. Quais os grupos de programas que compõem um Sistema Operacional?</w:t>
-      </w:r>
-    </w:p>
-    <w:p>
-      <w:pPr>
-        <w:autoSpaceDE w:val="0"/>
-        <w:autoSpaceDN w:val="0"/>
-        <w:adjustRightInd w:val="0"/>
-        <w:spacing w:after="0" w:line="240" w:lineRule="auto"/>
-        <w:rPr>
-          <w:rFonts w:ascii="Arial" w:hAnsi="Arial" w:cs="Arial"/>
-        </w:rPr>
-      </w:pPr>
-    </w:p>
-    <w:p>
-      <w:pPr>
-        <w:autoSpaceDE w:val="0"/>
-        <w:autoSpaceDN w:val="0"/>
-        <w:adjustRightInd w:val="0"/>
-        <w:spacing w:after="0" w:line="240" w:lineRule="auto"/>
-        <w:rPr>
-          <w:rFonts w:ascii="Arial" w:hAnsi="Arial" w:cs="Arial"/>
-        </w:rPr>
-      </w:pPr>
-      <w:r>
-        <w:rPr>
-          <w:rFonts w:ascii="Arial" w:hAnsi="Arial" w:cs="Arial"/>
-        </w:rPr>
-        <w:t xml:space="preserve">   </w:t>
-      </w:r>
-      <w:r>
-        <w:rPr>
-          <w:rFonts w:ascii="Arial" w:hAnsi="Arial" w:cs="Arial"/>
-        </w:rPr>
-        <w:t>52. Qual o elemento necessário para o funcionamento do hardware?</w:t>
-      </w:r>
-    </w:p>
-    <w:p>
-      <w:pPr>
-        <w:autoSpaceDE w:val="0"/>
-        <w:autoSpaceDN w:val="0"/>
-        <w:adjustRightInd w:val="0"/>
-        <w:spacing w:after="0" w:line="240" w:lineRule="auto"/>
-        <w:rPr>
-          <w:rFonts w:ascii="Arial" w:hAnsi="Arial" w:cs="Arial"/>
-        </w:rPr>
-      </w:pPr>
-    </w:p>
-    <w:p>
-      <w:pPr>
-        <w:autoSpaceDE w:val="0"/>
-        <w:autoSpaceDN w:val="0"/>
-        <w:adjustRightInd w:val="0"/>
-        <w:spacing w:after="0" w:line="240" w:lineRule="auto"/>
-        <w:rPr>
-          <w:rFonts w:ascii="Arial" w:hAnsi="Arial" w:cs="Arial"/>
-        </w:rPr>
-      </w:pPr>
-      <w:r>
-        <w:rPr>
-          <w:rFonts w:ascii="Arial" w:hAnsi="Arial" w:cs="Arial"/>
-        </w:rPr>
-        <w:t xml:space="preserve">   </w:t>
-      </w:r>
-      <w:r>
-        <w:rPr>
-          <w:rFonts w:ascii="Arial" w:hAnsi="Arial" w:cs="Arial"/>
-        </w:rPr>
-        <w:t>53. Para você, o que é um sistema operacional?</w:t>
-      </w:r>
-    </w:p>
-    <w:p>
-      <w:pPr>
-        <w:autoSpaceDE w:val="0"/>
-        <w:autoSpaceDN w:val="0"/>
-        <w:adjustRightInd w:val="0"/>
-        <w:spacing w:after="0" w:line="240" w:lineRule="auto"/>
-        <w:rPr>
-          <w:rFonts w:ascii="Arial" w:hAnsi="Arial" w:cs="Arial"/>
-        </w:rPr>
-      </w:pPr>
-    </w:p>
-    <w:p>
-      <w:pPr>
-        <w:autoSpaceDE w:val="0"/>
-        <w:autoSpaceDN w:val="0"/>
-        <w:adjustRightInd w:val="0"/>
-        <w:spacing w:after="0" w:line="240" w:lineRule="auto"/>
-        <w:rPr>
-          <w:rFonts w:ascii="Arial" w:hAnsi="Arial" w:cs="Arial"/>
-        </w:rPr>
-      </w:pPr>
-      <w:r>
-        <w:rPr>
-          <w:rFonts w:ascii="Arial" w:hAnsi="Arial" w:cs="Arial"/>
-        </w:rPr>
-        <w:t xml:space="preserve">   </w:t>
-      </w:r>
-      <w:r>
-        <w:rPr>
-          <w:rFonts w:ascii="Arial" w:hAnsi="Arial" w:cs="Arial"/>
-        </w:rPr>
-        <w:t>54. O que é Software?</w:t>
-      </w:r>
-    </w:p>
-    <w:p>
-      <w:pPr>
-        <w:autoSpaceDE w:val="0"/>
-        <w:autoSpaceDN w:val="0"/>
-        <w:adjustRightInd w:val="0"/>
-        <w:spacing w:after="0" w:line="240" w:lineRule="auto"/>
-        <w:ind w:firstLine="708"/>
-        <w:rPr>
-          <w:rFonts w:ascii="Arial" w:hAnsi="Arial" w:cs="Arial"/>
-        </w:rPr>
-      </w:pPr>
-      <w:r>
-        <w:rPr>
-          <w:rFonts w:ascii="Arial" w:hAnsi="Arial" w:cs="Arial"/>
-        </w:rPr>
-        <w:t>a) É um periférico que exibe resultados na tela do computador.</w:t>
-      </w:r>
-    </w:p>
-    <w:p>
-      <w:pPr>
-        <w:autoSpaceDE w:val="0"/>
-        <w:autoSpaceDN w:val="0"/>
-        <w:adjustRightInd w:val="0"/>
-        <w:spacing w:after="0" w:line="240" w:lineRule="auto"/>
-        <w:ind w:firstLine="708"/>
-        <w:rPr>
-          <w:rFonts w:ascii="Arial" w:hAnsi="Arial" w:cs="Arial"/>
-        </w:rPr>
-      </w:pPr>
-      <w:r>
-        <w:rPr>
-          <w:rFonts w:ascii="Arial" w:hAnsi="Arial" w:cs="Arial"/>
-        </w:rPr>
-        <w:t>b) Conjunto de instruções, códigos numéricos que o micro interpreta e</w:t>
-      </w:r>
-      <w:r>
-        <w:rPr>
-          <w:rFonts w:ascii="Arial" w:hAnsi="Arial" w:cs="Arial"/>
-        </w:rPr>
-        <w:t xml:space="preserve"> </w:t>
-      </w:r>
-      <w:r>
-        <w:rPr>
-          <w:rFonts w:ascii="Arial" w:hAnsi="Arial" w:cs="Arial"/>
+          <w:color w:val="FF0000"/>
         </w:rPr>
         <w:t>executa para</w:t>
       </w:r>
@@ -9134,17 +9730,20 @@
         <w:spacing w:after="0" w:line="240" w:lineRule="auto"/>
         <w:rPr>
           <w:rFonts w:ascii="Arial" w:hAnsi="Arial" w:cs="Arial"/>
-        </w:rPr>
-      </w:pPr>
-      <w:r>
-        <w:rPr>
-          <w:rFonts w:ascii="Arial" w:hAnsi="Arial" w:cs="Arial"/>
+          <w:color w:val="FF0000"/>
+        </w:rPr>
+      </w:pPr>
+      <w:r>
+        <w:rPr>
+          <w:rFonts w:ascii="Arial" w:hAnsi="Arial" w:cs="Arial"/>
+          <w:color w:val="FF0000"/>
         </w:rPr>
         <w:t xml:space="preserve">  </w:t>
       </w:r>
       <w:r>
         <w:rPr>
           <w:rFonts w:ascii="Arial" w:hAnsi="Arial" w:cs="Arial"/>
+          <w:color w:val="FF0000"/>
         </w:rPr>
         <w:tab/>
         <w:t xml:space="preserve">    </w:t>
@@ -9153,6 +9752,7 @@
       <w:r>
         <w:rPr>
           <w:rFonts w:ascii="Arial" w:hAnsi="Arial" w:cs="Arial"/>
+          <w:color w:val="FF0000"/>
         </w:rPr>
         <w:t>realizar</w:t>
       </w:r>
@@ -9160,6 +9760,7 @@
       <w:r>
         <w:rPr>
           <w:rFonts w:ascii="Arial" w:hAnsi="Arial" w:cs="Arial"/>
+          <w:color w:val="FF0000"/>
         </w:rPr>
         <w:t xml:space="preserve"> tarefas.</w:t>
       </w:r>
@@ -9373,19 +9974,24 @@
           <w:rFonts w:ascii="Arial" w:hAnsi="Arial" w:cs="Arial"/>
         </w:rPr>
       </w:pPr>
-      <w:proofErr w:type="gramStart"/>
-      <w:r>
-        <w:rPr>
-          <w:rFonts w:ascii="Arial" w:hAnsi="Arial" w:cs="Arial"/>
-        </w:rPr>
-        <w:t>( )</w:t>
-      </w:r>
-      <w:proofErr w:type="gramEnd"/>
-      <w:r>
-        <w:rPr>
-          <w:rFonts w:ascii="Arial" w:hAnsi="Arial" w:cs="Arial"/>
-        </w:rPr>
-        <w:t xml:space="preserve"> Word, Excel, Controle de Estoque</w:t>
+      <w:r>
+        <w:rPr>
+          <w:rFonts w:ascii="Arial" w:hAnsi="Arial" w:cs="Arial"/>
+        </w:rPr>
+        <w:t>(</w:t>
+      </w:r>
+      <w:r>
+        <w:rPr>
+          <w:rFonts w:ascii="Arial" w:hAnsi="Arial" w:cs="Arial"/>
+          <w:color w:val="FF0000"/>
+        </w:rPr>
+        <w:t>3</w:t>
+      </w:r>
+      <w:r>
+        <w:rPr>
+          <w:rFonts w:ascii="Arial" w:hAnsi="Arial" w:cs="Arial"/>
+        </w:rPr>
+        <w:t>) Word, Excel, Controle de Estoque</w:t>
       </w:r>
     </w:p>
     <w:p>
@@ -9399,19 +10005,24 @@
           <w:rFonts w:ascii="Arial" w:hAnsi="Arial" w:cs="Arial"/>
         </w:rPr>
       </w:pPr>
-      <w:proofErr w:type="gramStart"/>
-      <w:r>
-        <w:rPr>
-          <w:rFonts w:ascii="Arial" w:hAnsi="Arial" w:cs="Arial"/>
-        </w:rPr>
-        <w:t>( )</w:t>
-      </w:r>
-      <w:proofErr w:type="gramEnd"/>
-      <w:r>
-        <w:rPr>
-          <w:rFonts w:ascii="Arial" w:hAnsi="Arial" w:cs="Arial"/>
-        </w:rPr>
-        <w:t xml:space="preserve"> Scandisk, </w:t>
+      <w:r>
+        <w:rPr>
+          <w:rFonts w:ascii="Arial" w:hAnsi="Arial" w:cs="Arial"/>
+        </w:rPr>
+        <w:t>(</w:t>
+      </w:r>
+      <w:r>
+        <w:rPr>
+          <w:rFonts w:ascii="Arial" w:hAnsi="Arial" w:cs="Arial"/>
+          <w:color w:val="FF0000"/>
+        </w:rPr>
+        <w:t>4</w:t>
+      </w:r>
+      <w:r>
+        <w:rPr>
+          <w:rFonts w:ascii="Arial" w:hAnsi="Arial" w:cs="Arial"/>
+        </w:rPr>
+        <w:t xml:space="preserve">) Scandisk, </w:t>
       </w:r>
       <w:proofErr w:type="spellStart"/>
       <w:r>
@@ -9439,19 +10050,24 @@
           <w:rFonts w:ascii="Arial" w:hAnsi="Arial" w:cs="Arial"/>
         </w:rPr>
       </w:pPr>
-      <w:proofErr w:type="gramStart"/>
-      <w:r>
-        <w:rPr>
-          <w:rFonts w:ascii="Arial" w:hAnsi="Arial" w:cs="Arial"/>
-        </w:rPr>
-        <w:t>( )</w:t>
-      </w:r>
-      <w:proofErr w:type="gramEnd"/>
-      <w:r>
-        <w:rPr>
-          <w:rFonts w:ascii="Arial" w:hAnsi="Arial" w:cs="Arial"/>
-        </w:rPr>
-        <w:t xml:space="preserve"> Windows, Unix, </w:t>
+      <w:r>
+        <w:rPr>
+          <w:rFonts w:ascii="Arial" w:hAnsi="Arial" w:cs="Arial"/>
+        </w:rPr>
+        <w:t>(</w:t>
+      </w:r>
+      <w:r>
+        <w:rPr>
+          <w:rFonts w:ascii="Arial" w:hAnsi="Arial" w:cs="Arial"/>
+          <w:color w:val="FF0000"/>
+        </w:rPr>
+        <w:t>1</w:t>
+      </w:r>
+      <w:r>
+        <w:rPr>
+          <w:rFonts w:ascii="Arial" w:hAnsi="Arial" w:cs="Arial"/>
+        </w:rPr>
+        <w:t xml:space="preserve">) Windows, Unix, </w:t>
       </w:r>
       <w:proofErr w:type="spellStart"/>
       <w:r>
@@ -9479,56 +10095,267 @@
           <w:rFonts w:ascii="Arial" w:hAnsi="Arial" w:cs="Arial"/>
         </w:rPr>
       </w:pPr>
-      <w:proofErr w:type="gramStart"/>
-      <w:r>
-        <w:rPr>
-          <w:rFonts w:ascii="Arial" w:hAnsi="Arial" w:cs="Arial"/>
-        </w:rPr>
-        <w:t>( )</w:t>
-      </w:r>
-      <w:proofErr w:type="gramEnd"/>
+      <w:r>
+        <w:rPr>
+          <w:rFonts w:ascii="Arial" w:hAnsi="Arial" w:cs="Arial"/>
+        </w:rPr>
+        <w:t>(</w:t>
+      </w:r>
+      <w:r>
+        <w:rPr>
+          <w:rFonts w:ascii="Arial" w:hAnsi="Arial" w:cs="Arial"/>
+          <w:color w:val="FF0000"/>
+        </w:rPr>
+        <w:t>2</w:t>
+      </w:r>
+      <w:r>
+        <w:rPr>
+          <w:rFonts w:ascii="Arial" w:hAnsi="Arial" w:cs="Arial"/>
+        </w:rPr>
+        <w:t xml:space="preserve">) </w:t>
+      </w:r>
+      <w:proofErr w:type="spellStart"/>
+      <w:r>
+        <w:rPr>
+          <w:rFonts w:ascii="Arial" w:hAnsi="Arial" w:cs="Arial"/>
+        </w:rPr>
+        <w:t>Cobol</w:t>
+      </w:r>
+      <w:proofErr w:type="spellEnd"/>
+      <w:r>
+        <w:rPr>
+          <w:rFonts w:ascii="Arial" w:hAnsi="Arial" w:cs="Arial"/>
+        </w:rPr>
+        <w:t xml:space="preserve">, </w:t>
+      </w:r>
+      <w:proofErr w:type="spellStart"/>
+      <w:r>
+        <w:rPr>
+          <w:rFonts w:ascii="Arial" w:hAnsi="Arial" w:cs="Arial"/>
+        </w:rPr>
+        <w:t>Básic</w:t>
+      </w:r>
+      <w:proofErr w:type="spellEnd"/>
+      <w:r>
+        <w:rPr>
+          <w:rFonts w:ascii="Arial" w:hAnsi="Arial" w:cs="Arial"/>
+        </w:rPr>
+        <w:t>, Delphi</w:t>
+      </w:r>
+    </w:p>
+    <w:p>
+      <w:pPr>
+        <w:autoSpaceDE w:val="0"/>
+        <w:autoSpaceDN w:val="0"/>
+        <w:adjustRightInd w:val="0"/>
+        <w:spacing w:after="0" w:line="240" w:lineRule="auto"/>
+        <w:ind w:firstLine="708"/>
+        <w:rPr>
+          <w:rFonts w:ascii="Arial" w:hAnsi="Arial" w:cs="Arial"/>
+        </w:rPr>
+      </w:pPr>
+    </w:p>
+    <w:p>
+      <w:pPr>
+        <w:autoSpaceDE w:val="0"/>
+        <w:autoSpaceDN w:val="0"/>
+        <w:adjustRightInd w:val="0"/>
+        <w:spacing w:after="0" w:line="240" w:lineRule="auto"/>
+        <w:rPr>
+          <w:rFonts w:ascii="Arial" w:hAnsi="Arial" w:cs="Arial"/>
+        </w:rPr>
+      </w:pPr>
+      <w:r>
+        <w:rPr>
+          <w:rFonts w:ascii="Arial" w:hAnsi="Arial" w:cs="Arial"/>
+        </w:rPr>
+        <w:t xml:space="preserve">   </w:t>
+      </w:r>
+      <w:r>
+        <w:rPr>
+          <w:rFonts w:ascii="Arial" w:hAnsi="Arial" w:cs="Arial"/>
+        </w:rPr>
+        <w:t>56. O que é uma linguagem de programação?</w:t>
+      </w:r>
+    </w:p>
+    <w:p>
+      <w:pPr>
+        <w:autoSpaceDE w:val="0"/>
+        <w:autoSpaceDN w:val="0"/>
+        <w:adjustRightInd w:val="0"/>
+        <w:spacing w:after="0" w:line="240" w:lineRule="auto"/>
+        <w:ind w:left="705"/>
+        <w:jc w:val="both"/>
+        <w:rPr>
+          <w:rFonts w:ascii="Arial" w:hAnsi="Arial" w:cs="Arial"/>
+          <w:color w:val="FF0000"/>
+        </w:rPr>
+      </w:pPr>
+      <w:r>
+        <w:rPr>
+          <w:rFonts w:ascii="Arial" w:hAnsi="Arial" w:cs="Arial"/>
+          <w:color w:val="FF0000"/>
+        </w:rPr>
+        <w:t xml:space="preserve">R: É um método com uma sintaxe padronizada a fim de informar instruções ao computador para que execute uma operação ou um conjunto de operações. </w:t>
+      </w:r>
+    </w:p>
+    <w:p>
+      <w:pPr>
+        <w:autoSpaceDE w:val="0"/>
+        <w:autoSpaceDN w:val="0"/>
+        <w:adjustRightInd w:val="0"/>
+        <w:spacing w:after="0" w:line="240" w:lineRule="auto"/>
+        <w:rPr>
+          <w:rFonts w:ascii="Arial" w:hAnsi="Arial" w:cs="Arial"/>
+        </w:rPr>
+      </w:pPr>
+    </w:p>
+    <w:p>
+      <w:pPr>
+        <w:autoSpaceDE w:val="0"/>
+        <w:autoSpaceDN w:val="0"/>
+        <w:adjustRightInd w:val="0"/>
+        <w:spacing w:after="0" w:line="240" w:lineRule="auto"/>
+        <w:rPr>
+          <w:rFonts w:ascii="Arial" w:hAnsi="Arial" w:cs="Arial"/>
+        </w:rPr>
+      </w:pPr>
+      <w:r>
+        <w:rPr>
+          <w:rFonts w:ascii="Arial" w:hAnsi="Arial" w:cs="Arial"/>
+        </w:rPr>
+        <w:t xml:space="preserve">   </w:t>
+      </w:r>
+      <w:r>
+        <w:rPr>
+          <w:rFonts w:ascii="Arial" w:hAnsi="Arial" w:cs="Arial"/>
+        </w:rPr>
+        <w:t>57. Quais os principais tipos de linguagens de programação e as diferenças entre</w:t>
+      </w:r>
       <w:r>
         <w:rPr>
           <w:rFonts w:ascii="Arial" w:hAnsi="Arial" w:cs="Arial"/>
         </w:rPr>
         <w:t xml:space="preserve"> </w:t>
       </w:r>
-      <w:proofErr w:type="spellStart"/>
-      <w:r>
-        <w:rPr>
-          <w:rFonts w:ascii="Arial" w:hAnsi="Arial" w:cs="Arial"/>
-        </w:rPr>
-        <w:t>Cobol</w:t>
-      </w:r>
-      <w:proofErr w:type="spellEnd"/>
-      <w:r>
-        <w:rPr>
-          <w:rFonts w:ascii="Arial" w:hAnsi="Arial" w:cs="Arial"/>
-        </w:rPr>
-        <w:t xml:space="preserve">, </w:t>
-      </w:r>
-      <w:proofErr w:type="spellStart"/>
-      <w:r>
-        <w:rPr>
-          <w:rFonts w:ascii="Arial" w:hAnsi="Arial" w:cs="Arial"/>
-        </w:rPr>
-        <w:t>Básic</w:t>
-      </w:r>
-      <w:proofErr w:type="spellEnd"/>
-      <w:r>
-        <w:rPr>
-          <w:rFonts w:ascii="Arial" w:hAnsi="Arial" w:cs="Arial"/>
-        </w:rPr>
-        <w:t>, Delphi</w:t>
-      </w:r>
-    </w:p>
-    <w:p>
-      <w:pPr>
-        <w:autoSpaceDE w:val="0"/>
-        <w:autoSpaceDN w:val="0"/>
-        <w:adjustRightInd w:val="0"/>
-        <w:spacing w:after="0" w:line="240" w:lineRule="auto"/>
-        <w:ind w:firstLine="708"/>
+      <w:r>
+        <w:rPr>
+          <w:rFonts w:ascii="Arial" w:hAnsi="Arial" w:cs="Arial"/>
+        </w:rPr>
+        <w:t>eles?</w:t>
+      </w:r>
+    </w:p>
+    <w:p>
+      <w:pPr>
+        <w:autoSpaceDE w:val="0"/>
+        <w:autoSpaceDN w:val="0"/>
+        <w:adjustRightInd w:val="0"/>
+        <w:spacing w:after="0" w:line="240" w:lineRule="auto"/>
+        <w:jc w:val="both"/>
+        <w:rPr>
+          <w:rFonts w:ascii="Arial" w:hAnsi="Arial" w:cs="Arial"/>
+          <w:color w:val="FF0000"/>
+        </w:rPr>
+      </w:pPr>
+      <w:r>
+        <w:rPr>
+          <w:rFonts w:ascii="Arial" w:hAnsi="Arial" w:cs="Arial"/>
+          <w:color w:val="FF0000"/>
+        </w:rPr>
+        <w:tab/>
+      </w:r>
+      <w:r>
+        <w:rPr>
+          <w:rFonts w:ascii="Arial" w:hAnsi="Arial" w:cs="Arial"/>
+          <w:color w:val="FF0000"/>
+        </w:rPr>
+        <w:t xml:space="preserve">R: </w:t>
+      </w:r>
+      <w:r>
+        <w:rPr>
+          <w:rFonts w:ascii="Arial" w:hAnsi="Arial" w:cs="Arial"/>
+          <w:color w:val="FF0000"/>
+        </w:rPr>
+        <w:t>Há três classificações principais para linguagens de programação:</w:t>
+      </w:r>
+    </w:p>
+    <w:p>
+      <w:pPr>
+        <w:autoSpaceDE w:val="0"/>
+        <w:autoSpaceDN w:val="0"/>
+        <w:adjustRightInd w:val="0"/>
+        <w:spacing w:after="0" w:line="240" w:lineRule="auto"/>
+        <w:jc w:val="both"/>
+        <w:rPr>
+          <w:rFonts w:ascii="Arial" w:hAnsi="Arial" w:cs="Arial"/>
+          <w:color w:val="FF0000"/>
+        </w:rPr>
+      </w:pPr>
+      <w:r>
+        <w:rPr>
+          <w:rFonts w:ascii="Arial" w:hAnsi="Arial" w:cs="Arial"/>
+          <w:color w:val="FF0000"/>
+        </w:rPr>
+        <w:tab/>
+        <w:t>Linguagem de máquina: é estruturada no sistema numérico binário e é inteligível a nós, seres humanos. É a linguagem que a máquina realiza processos.</w:t>
+      </w:r>
+    </w:p>
+    <w:p>
+      <w:pPr>
+        <w:autoSpaceDE w:val="0"/>
+        <w:autoSpaceDN w:val="0"/>
+        <w:adjustRightInd w:val="0"/>
+        <w:spacing w:after="0" w:line="240" w:lineRule="auto"/>
+        <w:jc w:val="both"/>
+        <w:rPr>
+          <w:rFonts w:ascii="Arial" w:hAnsi="Arial" w:cs="Arial"/>
+          <w:color w:val="FF0000"/>
+        </w:rPr>
+      </w:pPr>
+      <w:r>
+        <w:rPr>
+          <w:rFonts w:ascii="Arial" w:hAnsi="Arial" w:cs="Arial"/>
+          <w:color w:val="FF0000"/>
+        </w:rPr>
+        <w:tab/>
+        <w:t>Linguagem de montagem (baixo nível): é a intermediária entre a linguagem de máquina e de alto nível. Mesmo sendo inteligível para uma pessoa, ainda é muito próxima da linguagem de máquina.</w:t>
+      </w:r>
+    </w:p>
+    <w:p>
+      <w:pPr>
+        <w:autoSpaceDE w:val="0"/>
+        <w:autoSpaceDN w:val="0"/>
+        <w:adjustRightInd w:val="0"/>
+        <w:spacing w:after="0" w:line="240" w:lineRule="auto"/>
+        <w:jc w:val="both"/>
+        <w:rPr>
+          <w:rFonts w:ascii="Arial" w:hAnsi="Arial" w:cs="Arial"/>
+          <w:color w:val="FF0000"/>
+        </w:rPr>
+      </w:pPr>
+      <w:r>
+        <w:rPr>
+          <w:rFonts w:ascii="Arial" w:hAnsi="Arial" w:cs="Arial"/>
+          <w:color w:val="FF0000"/>
+        </w:rPr>
+        <w:lastRenderedPageBreak/>
+        <w:tab/>
+        <w:t xml:space="preserve">Linguagem de alto nível: é a mais inteligível para nós. É </w:t>
+      </w:r>
+      <w:r>
+        <w:rPr>
+          <w:rFonts w:ascii="Arial" w:hAnsi="Arial" w:cs="Arial"/>
+          <w:color w:val="FF0000"/>
+        </w:rPr>
+        <w:t>a mais utilizada para a criação de programas, pois possui palavras parecidas com os idiomas que falamos</w:t>
+      </w:r>
+    </w:p>
+    <w:p>
+      <w:pPr>
+        <w:autoSpaceDE w:val="0"/>
+        <w:autoSpaceDN w:val="0"/>
+        <w:adjustRightInd w:val="0"/>
+        <w:spacing w:after="0" w:line="240" w:lineRule="auto"/>
         <w:rPr>
           <w:rFonts w:ascii="Arial" w:hAnsi="Arial" w:cs="Arial"/>
         </w:rPr>
@@ -9550,99 +10377,55 @@
         </w:rPr>
         <w:t xml:space="preserve">   </w:t>
       </w:r>
-      <w:r>
-        <w:rPr>
-          <w:rFonts w:ascii="Arial" w:hAnsi="Arial" w:cs="Arial"/>
-        </w:rPr>
-        <w:t>56. O que é uma linguagem de pro</w:t>
-      </w:r>
-      <w:bookmarkStart w:id="0" w:name="_GoBack"/>
-      <w:bookmarkEnd w:id="0"/>
-      <w:r>
-        <w:rPr>
-          <w:rFonts w:ascii="Arial" w:hAnsi="Arial" w:cs="Arial"/>
-        </w:rPr>
-        <w:t>gramação?</w:t>
-      </w:r>
-    </w:p>
-    <w:p>
-      <w:pPr>
-        <w:autoSpaceDE w:val="0"/>
-        <w:autoSpaceDN w:val="0"/>
-        <w:adjustRightInd w:val="0"/>
-        <w:spacing w:after="0" w:line="240" w:lineRule="auto"/>
-        <w:rPr>
-          <w:rFonts w:ascii="Arial" w:hAnsi="Arial" w:cs="Arial"/>
-        </w:rPr>
-      </w:pPr>
-    </w:p>
-    <w:p>
-      <w:pPr>
-        <w:autoSpaceDE w:val="0"/>
-        <w:autoSpaceDN w:val="0"/>
-        <w:adjustRightInd w:val="0"/>
-        <w:spacing w:after="0" w:line="240" w:lineRule="auto"/>
-        <w:rPr>
-          <w:rFonts w:ascii="Arial" w:hAnsi="Arial" w:cs="Arial"/>
-        </w:rPr>
-      </w:pPr>
-      <w:r>
-        <w:rPr>
-          <w:rFonts w:ascii="Arial" w:hAnsi="Arial" w:cs="Arial"/>
-        </w:rPr>
-        <w:t xml:space="preserve">   </w:t>
-      </w:r>
-      <w:r>
-        <w:rPr>
-          <w:rFonts w:ascii="Arial" w:hAnsi="Arial" w:cs="Arial"/>
-        </w:rPr>
-        <w:t>57. Quais os principais tipos de linguagens de programação e as diferenças entre</w:t>
-      </w:r>
-      <w:r>
-        <w:rPr>
-          <w:rFonts w:ascii="Arial" w:hAnsi="Arial" w:cs="Arial"/>
-        </w:rPr>
-        <w:t xml:space="preserve"> </w:t>
-      </w:r>
-      <w:r>
-        <w:rPr>
-          <w:rFonts w:ascii="Arial" w:hAnsi="Arial" w:cs="Arial"/>
-        </w:rPr>
-        <w:t>eles?</w:t>
-      </w:r>
-    </w:p>
-    <w:p>
-      <w:pPr>
-        <w:autoSpaceDE w:val="0"/>
-        <w:autoSpaceDN w:val="0"/>
-        <w:adjustRightInd w:val="0"/>
-        <w:spacing w:after="0" w:line="240" w:lineRule="auto"/>
-        <w:rPr>
-          <w:rFonts w:ascii="Arial" w:hAnsi="Arial" w:cs="Arial"/>
-        </w:rPr>
-      </w:pPr>
-    </w:p>
-    <w:p>
-      <w:pPr>
-        <w:autoSpaceDE w:val="0"/>
-        <w:autoSpaceDN w:val="0"/>
-        <w:adjustRightInd w:val="0"/>
-        <w:spacing w:after="0" w:line="240" w:lineRule="auto"/>
-        <w:rPr>
-          <w:rFonts w:ascii="Arial" w:hAnsi="Arial" w:cs="Arial"/>
-        </w:rPr>
-      </w:pPr>
-      <w:r>
-        <w:rPr>
-          <w:rFonts w:ascii="Arial" w:hAnsi="Arial" w:cs="Arial"/>
-        </w:rPr>
-        <w:t xml:space="preserve">   </w:t>
-      </w:r>
+    </w:p>
+    <w:p>
+      <w:pPr>
+        <w:autoSpaceDE w:val="0"/>
+        <w:autoSpaceDN w:val="0"/>
+        <w:adjustRightInd w:val="0"/>
+        <w:spacing w:after="0" w:line="240" w:lineRule="auto"/>
+        <w:rPr>
+          <w:rFonts w:ascii="Arial" w:hAnsi="Arial" w:cs="Arial"/>
+        </w:rPr>
+      </w:pPr>
+    </w:p>
+    <w:p>
+      <w:pPr>
+        <w:autoSpaceDE w:val="0"/>
+        <w:autoSpaceDN w:val="0"/>
+        <w:adjustRightInd w:val="0"/>
+        <w:spacing w:after="0" w:line="240" w:lineRule="auto"/>
+        <w:rPr>
+          <w:rFonts w:ascii="Arial" w:hAnsi="Arial" w:cs="Arial"/>
+        </w:rPr>
+      </w:pPr>
       <w:r>
         <w:rPr>
           <w:rFonts w:ascii="Arial" w:hAnsi="Arial" w:cs="Arial"/>
         </w:rPr>
         <w:t>58. Quais as desvantagens encontradas em uma linguagem de máquina?</w:t>
+      </w:r>
+    </w:p>
+    <w:p>
+      <w:pPr>
+        <w:autoSpaceDE w:val="0"/>
+        <w:autoSpaceDN w:val="0"/>
+        <w:adjustRightInd w:val="0"/>
+        <w:spacing w:after="0" w:line="240" w:lineRule="auto"/>
+        <w:jc w:val="both"/>
+        <w:rPr>
+          <w:rFonts w:ascii="Arial" w:hAnsi="Arial" w:cs="Arial"/>
+          <w:color w:val="FF0000"/>
+          <w:u w:val="single"/>
+        </w:rPr>
+      </w:pPr>
+      <w:r>
+        <w:rPr>
+          <w:rFonts w:ascii="Arial" w:hAnsi="Arial" w:cs="Arial"/>
+          <w:color w:val="FF0000"/>
+        </w:rPr>
+        <w:tab/>
+        <w:t>R: É inteligível a nós, seres humanos. Além disso, leva muito tempo para desenvolver um programa através da linguagem de máquina, pois se trata de uma estrutura binária.</w:t>
       </w:r>
     </w:p>
     <w:p>
@@ -9728,6 +10511,38 @@
         <w:autoSpaceDN w:val="0"/>
         <w:adjustRightInd w:val="0"/>
         <w:spacing w:after="0" w:line="240" w:lineRule="auto"/>
+        <w:ind w:left="705"/>
+        <w:rPr>
+          <w:rFonts w:ascii="Arial" w:hAnsi="Arial" w:cs="Arial"/>
+        </w:rPr>
+      </w:pPr>
+      <w:r>
+        <w:rPr>
+          <w:rFonts w:ascii="Arial" w:hAnsi="Arial" w:cs="Arial"/>
+        </w:rPr>
+        <w:t xml:space="preserve">R: </w:t>
+      </w:r>
+      <w:r>
+        <w:rPr>
+          <w:rFonts w:ascii="Arial" w:hAnsi="Arial" w:cs="Arial"/>
+          <w:color w:val="FF0000"/>
+        </w:rPr>
+        <w:t>Compilação se refere a conversão de, geralmente, uma linguagem de alto nível, para a linguagem de máquina. Um tradutor apresenta um texto escrito em uma segunda língua</w:t>
+      </w:r>
+      <w:r>
+        <w:rPr>
+          <w:rFonts w:ascii="Arial" w:hAnsi="Arial" w:cs="Arial"/>
+          <w:color w:val="FF0000"/>
+        </w:rPr>
+        <w:t>.</w:t>
+      </w:r>
+    </w:p>
+    <w:p>
+      <w:pPr>
+        <w:autoSpaceDE w:val="0"/>
+        <w:autoSpaceDN w:val="0"/>
+        <w:adjustRightInd w:val="0"/>
+        <w:spacing w:after="0" w:line="240" w:lineRule="auto"/>
         <w:rPr>
           <w:rFonts w:ascii="Arial" w:hAnsi="Arial" w:cs="Arial"/>
         </w:rPr>
@@ -9767,19 +10582,24 @@
           <w:rFonts w:ascii="Arial" w:hAnsi="Arial" w:cs="Arial"/>
         </w:rPr>
       </w:pPr>
-      <w:proofErr w:type="gramStart"/>
-      <w:r>
-        <w:rPr>
-          <w:rFonts w:ascii="Arial" w:hAnsi="Arial" w:cs="Arial"/>
-        </w:rPr>
-        <w:t>( )</w:t>
-      </w:r>
-      <w:proofErr w:type="gramEnd"/>
-      <w:r>
-        <w:rPr>
-          <w:rFonts w:ascii="Arial" w:hAnsi="Arial" w:cs="Arial"/>
-        </w:rPr>
-        <w:t xml:space="preserve"> O compilador traduz a linguagem de baixo nível para a linguagem de</w:t>
+      <w:r>
+        <w:rPr>
+          <w:rFonts w:ascii="Arial" w:hAnsi="Arial" w:cs="Arial"/>
+        </w:rPr>
+        <w:t>(</w:t>
+      </w:r>
+      <w:r>
+        <w:rPr>
+          <w:rFonts w:ascii="Arial" w:hAnsi="Arial" w:cs="Arial"/>
+          <w:color w:val="FF0000"/>
+        </w:rPr>
+        <w:t>F</w:t>
+      </w:r>
+      <w:r>
+        <w:rPr>
+          <w:rFonts w:ascii="Arial" w:hAnsi="Arial" w:cs="Arial"/>
+        </w:rPr>
+        <w:t>) O compilador traduz a linguagem de baixo nível para a linguagem de</w:t>
       </w:r>
       <w:r>
         <w:rPr>
@@ -9805,19 +10625,24 @@
           <w:rFonts w:ascii="Arial" w:hAnsi="Arial" w:cs="Arial"/>
         </w:rPr>
       </w:pPr>
-      <w:proofErr w:type="gramStart"/>
-      <w:r>
-        <w:rPr>
-          <w:rFonts w:ascii="Arial" w:hAnsi="Arial" w:cs="Arial"/>
-        </w:rPr>
-        <w:t>( )</w:t>
-      </w:r>
-      <w:proofErr w:type="gramEnd"/>
-      <w:r>
-        <w:rPr>
-          <w:rFonts w:ascii="Arial" w:hAnsi="Arial" w:cs="Arial"/>
-        </w:rPr>
-        <w:t xml:space="preserve"> O compilador traduz a linguagem de alto nível para a linguagem de</w:t>
+      <w:r>
+        <w:rPr>
+          <w:rFonts w:ascii="Arial" w:hAnsi="Arial" w:cs="Arial"/>
+        </w:rPr>
+        <w:t>(</w:t>
+      </w:r>
+      <w:r>
+        <w:rPr>
+          <w:rFonts w:ascii="Arial" w:hAnsi="Arial" w:cs="Arial"/>
+          <w:color w:val="FF0000"/>
+        </w:rPr>
+        <w:t>V</w:t>
+      </w:r>
+      <w:r>
+        <w:rPr>
+          <w:rFonts w:ascii="Arial" w:hAnsi="Arial" w:cs="Arial"/>
+        </w:rPr>
+        <w:t>) O compilador traduz a linguagem de alto nível para a linguagem de</w:t>
       </w:r>
       <w:r>
         <w:rPr>
@@ -9843,19 +10668,24 @@
           <w:rFonts w:ascii="Arial" w:hAnsi="Arial" w:cs="Arial"/>
         </w:rPr>
       </w:pPr>
-      <w:proofErr w:type="gramStart"/>
-      <w:r>
-        <w:rPr>
-          <w:rFonts w:ascii="Arial" w:hAnsi="Arial" w:cs="Arial"/>
-        </w:rPr>
-        <w:t>( )</w:t>
-      </w:r>
-      <w:proofErr w:type="gramEnd"/>
-      <w:r>
-        <w:rPr>
-          <w:rFonts w:ascii="Arial" w:hAnsi="Arial" w:cs="Arial"/>
-        </w:rPr>
-        <w:t xml:space="preserve"> Linguagens de alto nível mostram-se mais complicadas para o</w:t>
+      <w:r>
+        <w:rPr>
+          <w:rFonts w:ascii="Arial" w:hAnsi="Arial" w:cs="Arial"/>
+        </w:rPr>
+        <w:t>(</w:t>
+      </w:r>
+      <w:r>
+        <w:rPr>
+          <w:rFonts w:ascii="Arial" w:hAnsi="Arial" w:cs="Arial"/>
+          <w:color w:val="FF0000"/>
+        </w:rPr>
+        <w:t>F</w:t>
+      </w:r>
+      <w:r>
+        <w:rPr>
+          <w:rFonts w:ascii="Arial" w:hAnsi="Arial" w:cs="Arial"/>
+        </w:rPr>
+        <w:t>) Linguagens de alto nível mostram-se mais complicadas para o</w:t>
       </w:r>
       <w:r>
         <w:rPr>
@@ -9881,19 +10711,24 @@
           <w:rFonts w:ascii="Arial" w:hAnsi="Arial" w:cs="Arial"/>
         </w:rPr>
       </w:pPr>
-      <w:proofErr w:type="gramStart"/>
-      <w:r>
-        <w:rPr>
-          <w:rFonts w:ascii="Arial" w:hAnsi="Arial" w:cs="Arial"/>
-        </w:rPr>
-        <w:t>( )</w:t>
-      </w:r>
-      <w:proofErr w:type="gramEnd"/>
-      <w:r>
-        <w:rPr>
-          <w:rFonts w:ascii="Arial" w:hAnsi="Arial" w:cs="Arial"/>
-        </w:rPr>
-        <w:t xml:space="preserve"> Linguagens de baixo nível geram, normalmente, programas maiores</w:t>
+      <w:r>
+        <w:rPr>
+          <w:rFonts w:ascii="Arial" w:hAnsi="Arial" w:cs="Arial"/>
+        </w:rPr>
+        <w:t>(</w:t>
+      </w:r>
+      <w:r>
+        <w:rPr>
+          <w:rFonts w:ascii="Arial" w:hAnsi="Arial" w:cs="Arial"/>
+          <w:color w:val="FF0000"/>
+        </w:rPr>
+        <w:t>V</w:t>
+      </w:r>
+      <w:r>
+        <w:rPr>
+          <w:rFonts w:ascii="Arial" w:hAnsi="Arial" w:cs="Arial"/>
+        </w:rPr>
+        <w:t>) Linguagens de baixo nível geram, normalmente, programas maiores</w:t>
       </w:r>
       <w:r>
         <w:rPr>
@@ -9932,80 +10767,115 @@
           <w:rFonts w:ascii="Arial" w:hAnsi="Arial" w:cs="Arial"/>
         </w:rPr>
       </w:pPr>
+      <w:r>
+        <w:rPr>
+          <w:rFonts w:ascii="Arial" w:hAnsi="Arial" w:cs="Arial"/>
+        </w:rPr>
+        <w:t>(</w:t>
+      </w:r>
+      <w:r>
+        <w:rPr>
+          <w:rFonts w:ascii="Arial" w:hAnsi="Arial" w:cs="Arial"/>
+          <w:color w:val="FF0000"/>
+        </w:rPr>
+        <w:t>F</w:t>
+      </w:r>
+      <w:r>
+        <w:rPr>
+          <w:rFonts w:ascii="Arial" w:hAnsi="Arial" w:cs="Arial"/>
+        </w:rPr>
+        <w:t>) Assembly é o programa que faz a tradução do programa em código</w:t>
+      </w:r>
+      <w:r>
+        <w:rPr>
+          <w:rFonts w:ascii="Arial" w:hAnsi="Arial" w:cs="Arial"/>
+        </w:rPr>
+        <w:t xml:space="preserve"> </w:t>
+      </w:r>
+      <w:r>
+        <w:rPr>
+          <w:rFonts w:ascii="Arial" w:hAnsi="Arial" w:cs="Arial"/>
+        </w:rPr>
+        <w:t>binário.</w:t>
+      </w:r>
+    </w:p>
+    <w:p>
+      <w:pPr>
+        <w:autoSpaceDE w:val="0"/>
+        <w:autoSpaceDN w:val="0"/>
+        <w:adjustRightInd w:val="0"/>
+        <w:spacing w:after="0" w:line="240" w:lineRule="auto"/>
+        <w:ind w:firstLine="708"/>
+        <w:rPr>
+          <w:rFonts w:ascii="Arial" w:hAnsi="Arial" w:cs="Arial"/>
+        </w:rPr>
+      </w:pPr>
+      <w:r>
+        <w:rPr>
+          <w:rFonts w:ascii="Arial" w:hAnsi="Arial" w:cs="Arial"/>
+        </w:rPr>
+        <w:t>(</w:t>
+      </w:r>
+      <w:r>
+        <w:rPr>
+          <w:rFonts w:ascii="Arial" w:hAnsi="Arial" w:cs="Arial"/>
+          <w:color w:val="FF0000"/>
+        </w:rPr>
+        <w:t>F</w:t>
+      </w:r>
+      <w:r>
+        <w:rPr>
+          <w:rFonts w:ascii="Arial" w:hAnsi="Arial" w:cs="Arial"/>
+        </w:rPr>
+        <w:t>) Assembly é uma linguagem de alto nível.</w:t>
+      </w:r>
+    </w:p>
+    <w:p>
+      <w:pPr>
+        <w:autoSpaceDE w:val="0"/>
+        <w:autoSpaceDN w:val="0"/>
+        <w:adjustRightInd w:val="0"/>
+        <w:spacing w:after="0" w:line="240" w:lineRule="auto"/>
+        <w:ind w:left="708"/>
+      </w:pPr>
+      <w:r>
+        <w:rPr>
+          <w:rFonts w:ascii="Arial" w:hAnsi="Arial" w:cs="Arial"/>
+        </w:rPr>
+        <w:t>(</w:t>
+      </w:r>
+      <w:r>
+        <w:rPr>
+          <w:rFonts w:ascii="Arial" w:hAnsi="Arial" w:cs="Arial"/>
+          <w:color w:val="FF0000"/>
+        </w:rPr>
+        <w:t>F</w:t>
+      </w:r>
+      <w:r>
+        <w:rPr>
+          <w:rFonts w:ascii="Arial" w:hAnsi="Arial" w:cs="Arial"/>
+        </w:rPr>
+        <w:t>)</w:t>
+      </w:r>
+      <w:r>
+        <w:rPr>
+          <w:rFonts w:ascii="Arial" w:hAnsi="Arial" w:cs="Arial"/>
+        </w:rPr>
+        <w:t xml:space="preserve"> </w:t>
+      </w:r>
       <w:proofErr w:type="gramStart"/>
       <w:r>
         <w:rPr>
           <w:rFonts w:ascii="Arial" w:hAnsi="Arial" w:cs="Arial"/>
         </w:rPr>
-        <w:t>( )</w:t>
+        <w:t xml:space="preserve"> Neste</w:t>
       </w:r>
       <w:proofErr w:type="gramEnd"/>
       <w:r>
         <w:rPr>
           <w:rFonts w:ascii="Arial" w:hAnsi="Arial" w:cs="Arial"/>
         </w:rPr>
-        <w:t xml:space="preserve"> Assembly é o programa que faz a tradução do programa em código</w:t>
-      </w:r>
-      <w:r>
-        <w:rPr>
-          <w:rFonts w:ascii="Arial" w:hAnsi="Arial" w:cs="Arial"/>
-        </w:rPr>
-        <w:t xml:space="preserve"> </w:t>
-      </w:r>
-      <w:r>
-        <w:rPr>
-          <w:rFonts w:ascii="Arial" w:hAnsi="Arial" w:cs="Arial"/>
-        </w:rPr>
-        <w:t>binário.</w:t>
-      </w:r>
-    </w:p>
-    <w:p>
-      <w:pPr>
-        <w:autoSpaceDE w:val="0"/>
-        <w:autoSpaceDN w:val="0"/>
-        <w:adjustRightInd w:val="0"/>
-        <w:spacing w:after="0" w:line="240" w:lineRule="auto"/>
-        <w:ind w:firstLine="708"/>
-        <w:rPr>
-          <w:rFonts w:ascii="Arial" w:hAnsi="Arial" w:cs="Arial"/>
-        </w:rPr>
-      </w:pPr>
-      <w:proofErr w:type="gramStart"/>
-      <w:r>
-        <w:rPr>
-          <w:rFonts w:ascii="Arial" w:hAnsi="Arial" w:cs="Arial"/>
-        </w:rPr>
-        <w:t>( )</w:t>
-      </w:r>
-      <w:proofErr w:type="gramEnd"/>
-      <w:r>
-        <w:rPr>
-          <w:rFonts w:ascii="Arial" w:hAnsi="Arial" w:cs="Arial"/>
-        </w:rPr>
-        <w:t xml:space="preserve"> Assembly é uma linguagem de alto nível.</w:t>
-      </w:r>
-    </w:p>
-    <w:p>
-      <w:pPr>
-        <w:autoSpaceDE w:val="0"/>
-        <w:autoSpaceDN w:val="0"/>
-        <w:adjustRightInd w:val="0"/>
-        <w:spacing w:after="0" w:line="240" w:lineRule="auto"/>
-        <w:ind w:left="708"/>
-      </w:pPr>
-      <w:proofErr w:type="gramStart"/>
-      <w:r>
-        <w:rPr>
-          <w:rFonts w:ascii="Arial" w:hAnsi="Arial" w:cs="Arial"/>
-        </w:rPr>
-        <w:t>( )</w:t>
-      </w:r>
-      <w:proofErr w:type="gramEnd"/>
-      <w:r>
-        <w:rPr>
-          <w:rFonts w:ascii="Arial" w:hAnsi="Arial" w:cs="Arial"/>
-        </w:rPr>
-        <w:t xml:space="preserve"> Neste curso, vamos aprender a programar em linguagens de baixo</w:t>
+        <w:t xml:space="preserve"> curso, vamos aprender a programar em linguagens de baixo</w:t>
       </w:r>
       <w:r>
         <w:rPr>

</xml_diff>

<commit_message>
Algoritmo - calculadora de binários
</commit_message>
<xml_diff>
--- a/Lista de Exercícios no. 1 - Organização e Arquitetura.docx
+++ b/Lista de Exercícios no. 1 - Organização e Arquitetura.docx
@@ -14,10 +14,61 @@
           <w:b/>
           <w:sz w:val="36"/>
           <w:szCs w:val="20"/>
-        </w:rPr>
-      </w:pPr>
-      <w:bookmarkStart w:id="0" w:name="_GoBack"/>
-      <w:bookmarkEnd w:id="0"/>
+          <w:u w:val="single"/>
+        </w:rPr>
+      </w:pPr>
+      <w:proofErr w:type="spellStart"/>
+      <w:r>
+        <w:rPr>
+          <w:rFonts w:ascii="Arial" w:hAnsi="Arial" w:cs="Arial"/>
+          <w:b/>
+          <w:sz w:val="36"/>
+          <w:szCs w:val="20"/>
+          <w:u w:val="single"/>
+        </w:rPr>
+        <w:t>Tácio</w:t>
+      </w:r>
+      <w:proofErr w:type="spellEnd"/>
+      <w:r>
+        <w:rPr>
+          <w:rFonts w:ascii="Arial" w:hAnsi="Arial" w:cs="Arial"/>
+          <w:b/>
+          <w:sz w:val="36"/>
+          <w:szCs w:val="20"/>
+          <w:u w:val="single"/>
+        </w:rPr>
+        <w:t xml:space="preserve"> Monteiro Costa -Ciências da computação – 1A</w:t>
+      </w:r>
+    </w:p>
+    <w:p>
+      <w:pPr>
+        <w:autoSpaceDE w:val="0"/>
+        <w:autoSpaceDN w:val="0"/>
+        <w:adjustRightInd w:val="0"/>
+        <w:spacing w:after="0" w:line="240" w:lineRule="auto"/>
+        <w:jc w:val="center"/>
+        <w:rPr>
+          <w:rFonts w:ascii="Arial" w:hAnsi="Arial" w:cs="Arial"/>
+          <w:b/>
+          <w:sz w:val="36"/>
+          <w:szCs w:val="20"/>
+        </w:rPr>
+      </w:pPr>
+    </w:p>
+    <w:p>
+      <w:pPr>
+        <w:autoSpaceDE w:val="0"/>
+        <w:autoSpaceDN w:val="0"/>
+        <w:adjustRightInd w:val="0"/>
+        <w:spacing w:after="0" w:line="240" w:lineRule="auto"/>
+        <w:jc w:val="center"/>
+        <w:rPr>
+          <w:rFonts w:ascii="Arial" w:hAnsi="Arial" w:cs="Arial"/>
+          <w:b/>
+          <w:sz w:val="36"/>
+          <w:szCs w:val="20"/>
+        </w:rPr>
+      </w:pPr>
       <w:r>
         <w:rPr>
           <w:rFonts w:ascii="Arial" w:hAnsi="Arial" w:cs="Arial"/>
@@ -367,21 +418,7 @@
           <w:rFonts w:ascii="Arial" w:hAnsi="Arial" w:cs="Arial"/>
           <w:color w:val="FF0000"/>
         </w:rPr>
-        <w:t>transistores, que apesar de ainda serem componentes enormes</w:t>
-      </w:r>
-      <w:r>
-        <w:rPr>
-          <w:rFonts w:ascii="Arial" w:hAnsi="Arial" w:cs="Arial"/>
-          <w:color w:val="FF0000"/>
-        </w:rPr>
-        <w:t xml:space="preserve"> em seu tamanho</w:t>
-      </w:r>
-      <w:r>
-        <w:rPr>
-          <w:rFonts w:ascii="Arial" w:hAnsi="Arial" w:cs="Arial"/>
-          <w:color w:val="FF0000"/>
-        </w:rPr>
-        <w:t>, eram mais efetivos do que as válvulas</w:t>
+        <w:t>transistores, que apesar de ainda serem componentes enormes em seu tamanho, eram mais efetivos do que as válvulas</w:t>
       </w:r>
       <w:r>
         <w:rPr>
@@ -436,19 +473,7 @@
         <w:rPr>
           <w:rFonts w:ascii="Arial" w:hAnsi="Arial" w:cs="Arial"/>
         </w:rPr>
-        <w:t>O que contribui para que os computadores, na sua evolução, sejam</w:t>
-      </w:r>
-      <w:r>
-        <w:rPr>
-          <w:rFonts w:ascii="Arial" w:hAnsi="Arial" w:cs="Arial"/>
-        </w:rPr>
-        <w:t xml:space="preserve"> </w:t>
-      </w:r>
-      <w:r>
-        <w:rPr>
-          <w:rFonts w:ascii="Arial" w:hAnsi="Arial" w:cs="Arial"/>
-        </w:rPr>
-        <w:t>significativamente menores que seus antecessores?</w:t>
+        <w:t>O que contribui para que os computadores, na sua evolução, sejam significativamente menores que seus antecessores?</w:t>
       </w:r>
     </w:p>
     <w:p>
@@ -671,14 +696,12 @@
         <w:rPr>
           <w:rFonts w:ascii="Arial" w:hAnsi="Arial" w:cs="Arial"/>
           <w:color w:val="FF0000"/>
-          <w:u w:val="single"/>
-        </w:rPr>
-      </w:pPr>
-      <w:r>
-        <w:rPr>
-          <w:rFonts w:ascii="Arial" w:hAnsi="Arial" w:cs="Arial"/>
-          <w:color w:val="FF0000"/>
-          <w:u w:val="single"/>
+        </w:rPr>
+      </w:pPr>
+      <w:r>
+        <w:rPr>
+          <w:rFonts w:ascii="Arial" w:hAnsi="Arial" w:cs="Arial"/>
+          <w:color w:val="FF0000"/>
         </w:rPr>
         <w:t>2° geração: Computadores com transistores</w:t>
       </w:r>
@@ -686,7 +709,6 @@
         <w:rPr>
           <w:rFonts w:ascii="Arial" w:hAnsi="Arial" w:cs="Arial"/>
           <w:color w:val="FF0000"/>
-          <w:u w:val="single"/>
         </w:rPr>
         <w:t>;</w:t>
       </w:r>
@@ -694,7 +716,6 @@
         <w:rPr>
           <w:rFonts w:ascii="Arial" w:hAnsi="Arial" w:cs="Arial"/>
           <w:color w:val="FF0000"/>
-          <w:u w:val="single"/>
         </w:rPr>
         <w:t xml:space="preserve"> surgimento de linguagens como FORTRAN e </w:t>
       </w:r>
@@ -703,7 +724,6 @@
         <w:rPr>
           <w:rFonts w:ascii="Arial" w:hAnsi="Arial" w:cs="Arial"/>
           <w:color w:val="FF0000"/>
-          <w:u w:val="single"/>
         </w:rPr>
         <w:t>Cobol</w:t>
       </w:r>
@@ -712,7 +732,6 @@
         <w:rPr>
           <w:rFonts w:ascii="Arial" w:hAnsi="Arial" w:cs="Arial"/>
           <w:color w:val="FF0000"/>
-          <w:u w:val="single"/>
         </w:rPr>
         <w:t xml:space="preserve">; </w:t>
       </w:r>
@@ -729,14 +748,12 @@
         <w:rPr>
           <w:rFonts w:ascii="Arial" w:hAnsi="Arial" w:cs="Arial"/>
           <w:color w:val="FF0000"/>
-          <w:u w:val="single"/>
-        </w:rPr>
-      </w:pPr>
-      <w:r>
-        <w:rPr>
-          <w:rFonts w:ascii="Arial" w:hAnsi="Arial" w:cs="Arial"/>
-          <w:color w:val="FF0000"/>
-          <w:u w:val="single"/>
+        </w:rPr>
+      </w:pPr>
+      <w:r>
+        <w:rPr>
+          <w:rFonts w:ascii="Arial" w:hAnsi="Arial" w:cs="Arial"/>
+          <w:color w:val="FF0000"/>
         </w:rPr>
         <w:t>3° geração: Comput</w:t>
       </w:r>
@@ -744,7 +761,6 @@
         <w:rPr>
           <w:rFonts w:ascii="Arial" w:hAnsi="Arial" w:cs="Arial"/>
           <w:color w:val="FF0000"/>
-          <w:u w:val="single"/>
         </w:rPr>
         <w:t>adores com circuitos integrados; computadores menores; Lei de Moore; multiprogramação; Lançamento da primeira família de computadores (System/360).</w:t>
       </w:r>
@@ -761,14 +777,12 @@
         <w:rPr>
           <w:rFonts w:ascii="Arial" w:hAnsi="Arial" w:cs="Arial"/>
           <w:color w:val="FF0000"/>
-          <w:u w:val="single"/>
-        </w:rPr>
-      </w:pPr>
-      <w:r>
-        <w:rPr>
-          <w:rFonts w:ascii="Arial" w:hAnsi="Arial" w:cs="Arial"/>
-          <w:color w:val="FF0000"/>
-          <w:u w:val="single"/>
+        </w:rPr>
+      </w:pPr>
+      <w:r>
+        <w:rPr>
+          <w:rFonts w:ascii="Arial" w:hAnsi="Arial" w:cs="Arial"/>
+          <w:color w:val="FF0000"/>
         </w:rPr>
         <w:t>4° geração: Computadores com VLSI</w:t>
       </w:r>
@@ -776,7 +790,6 @@
         <w:rPr>
           <w:rFonts w:ascii="Arial" w:hAnsi="Arial" w:cs="Arial"/>
           <w:color w:val="FF0000"/>
-          <w:u w:val="single"/>
         </w:rPr>
         <w:t xml:space="preserve"> (pastilhas com vários componentes integrados)</w:t>
       </w:r>
@@ -784,7 +797,6 @@
         <w:rPr>
           <w:rFonts w:ascii="Arial" w:hAnsi="Arial" w:cs="Arial"/>
           <w:color w:val="FF0000"/>
-          <w:u w:val="single"/>
         </w:rPr>
         <w:t>;</w:t>
       </w:r>
@@ -792,7 +804,6 @@
         <w:rPr>
           <w:rFonts w:ascii="Arial" w:hAnsi="Arial" w:cs="Arial"/>
           <w:color w:val="FF0000"/>
-          <w:u w:val="single"/>
         </w:rPr>
         <w:t xml:space="preserve"> surgem os </w:t>
       </w:r>
@@ -801,7 +812,6 @@
         <w:rPr>
           <w:rFonts w:ascii="Arial" w:hAnsi="Arial" w:cs="Arial"/>
           <w:color w:val="FF0000"/>
-          <w:u w:val="single"/>
         </w:rPr>
         <w:t>Personal</w:t>
       </w:r>
@@ -810,7 +820,6 @@
         <w:rPr>
           <w:rFonts w:ascii="Arial" w:hAnsi="Arial" w:cs="Arial"/>
           <w:color w:val="FF0000"/>
-          <w:u w:val="single"/>
         </w:rPr>
         <w:t xml:space="preserve"> </w:t>
       </w:r>
@@ -819,7 +828,6 @@
         <w:rPr>
           <w:rFonts w:ascii="Arial" w:hAnsi="Arial" w:cs="Arial"/>
           <w:color w:val="FF0000"/>
-          <w:u w:val="single"/>
         </w:rPr>
         <w:t>Computers</w:t>
       </w:r>
@@ -828,7 +836,6 @@
         <w:rPr>
           <w:rFonts w:ascii="Arial" w:hAnsi="Arial" w:cs="Arial"/>
           <w:color w:val="FF0000"/>
-          <w:u w:val="single"/>
         </w:rPr>
         <w:t>.</w:t>
       </w:r>
@@ -845,14 +852,12 @@
         <w:rPr>
           <w:rFonts w:ascii="Arial" w:hAnsi="Arial" w:cs="Arial"/>
           <w:color w:val="FF0000"/>
-          <w:u w:val="single"/>
-        </w:rPr>
-      </w:pPr>
-      <w:r>
-        <w:rPr>
-          <w:rFonts w:ascii="Arial" w:hAnsi="Arial" w:cs="Arial"/>
-          <w:color w:val="FF0000"/>
-          <w:u w:val="single"/>
+        </w:rPr>
+      </w:pPr>
+      <w:r>
+        <w:rPr>
+          <w:rFonts w:ascii="Arial" w:hAnsi="Arial" w:cs="Arial"/>
+          <w:color w:val="FF0000"/>
         </w:rPr>
         <w:t>5° geração (se refere ao momento atual e futuro):</w:t>
       </w:r>
@@ -860,7 +865,6 @@
         <w:rPr>
           <w:rFonts w:ascii="Arial" w:hAnsi="Arial" w:cs="Arial"/>
           <w:color w:val="FF0000"/>
-          <w:u w:val="single"/>
         </w:rPr>
         <w:t xml:space="preserve"> </w:t>
       </w:r>
@@ -868,7 +872,6 @@
         <w:rPr>
           <w:rFonts w:ascii="Arial" w:hAnsi="Arial" w:cs="Arial"/>
           <w:color w:val="FF0000"/>
-          <w:u w:val="single"/>
         </w:rPr>
         <w:t>Surgem tecnolo</w:t>
       </w:r>
@@ -876,7 +879,6 @@
         <w:rPr>
           <w:rFonts w:ascii="Arial" w:hAnsi="Arial" w:cs="Arial"/>
           <w:color w:val="FF0000"/>
-          <w:u w:val="single"/>
         </w:rPr>
         <w:t>gias como reconhecimento de voz e</w:t>
       </w:r>
@@ -884,7 +886,6 @@
         <w:rPr>
           <w:rFonts w:ascii="Arial" w:hAnsi="Arial" w:cs="Arial"/>
           <w:color w:val="FF0000"/>
-          <w:u w:val="single"/>
         </w:rPr>
         <w:t xml:space="preserve"> inteligência artificial</w:t>
       </w:r>
@@ -892,7 +893,6 @@
         <w:rPr>
           <w:rFonts w:ascii="Arial" w:hAnsi="Arial" w:cs="Arial"/>
           <w:color w:val="FF0000"/>
-          <w:u w:val="single"/>
         </w:rPr>
         <w:t>.</w:t>
       </w:r>
@@ -909,7 +909,6 @@
         <w:rPr>
           <w:rFonts w:ascii="Arial" w:hAnsi="Arial" w:cs="Arial"/>
           <w:color w:val="FF0000"/>
-          <w:u w:val="single"/>
         </w:rPr>
       </w:pPr>
     </w:p>
@@ -925,7 +924,6 @@
         <w:rPr>
           <w:rFonts w:ascii="Arial" w:hAnsi="Arial" w:cs="Arial"/>
           <w:color w:val="FF0000"/>
-          <w:u w:val="single"/>
         </w:rPr>
       </w:pPr>
     </w:p>
@@ -941,7 +939,6 @@
         <w:rPr>
           <w:rFonts w:ascii="Arial" w:hAnsi="Arial" w:cs="Arial"/>
           <w:color w:val="FF0000"/>
-          <w:u w:val="single"/>
         </w:rPr>
       </w:pPr>
     </w:p>
@@ -957,7 +954,6 @@
         <w:rPr>
           <w:rFonts w:ascii="Arial" w:hAnsi="Arial" w:cs="Arial"/>
           <w:color w:val="FF0000"/>
-          <w:u w:val="single"/>
         </w:rPr>
       </w:pPr>
     </w:p>
@@ -992,7 +988,6 @@
         <w:rPr>
           <w:rFonts w:ascii="Arial" w:hAnsi="Arial" w:cs="Arial"/>
         </w:rPr>
-        <w:lastRenderedPageBreak/>
         <w:t>Cite 4 evoluções da história dos computadores.</w:t>
       </w:r>
     </w:p>
@@ -1020,14 +1015,12 @@
         <w:jc w:val="both"/>
         <w:rPr>
           <w:rFonts w:ascii="Arial" w:hAnsi="Arial" w:cs="Arial"/>
-          <w:u w:val="single"/>
-        </w:rPr>
-      </w:pPr>
-      <w:r>
-        <w:rPr>
-          <w:rFonts w:ascii="Arial" w:hAnsi="Arial" w:cs="Arial"/>
-          <w:color w:val="FF0000"/>
-          <w:u w:val="single"/>
+        </w:rPr>
+      </w:pPr>
+      <w:r>
+        <w:rPr>
+          <w:rFonts w:ascii="Arial" w:hAnsi="Arial" w:cs="Arial"/>
+          <w:color w:val="FF0000"/>
         </w:rPr>
         <w:t xml:space="preserve">R: </w:t>
       </w:r>
@@ -1035,7 +1028,6 @@
         <w:rPr>
           <w:rFonts w:ascii="Arial" w:hAnsi="Arial" w:cs="Arial"/>
           <w:color w:val="FF0000"/>
-          <w:u w:val="single"/>
         </w:rPr>
         <w:tab/>
       </w:r>
@@ -1043,7 +1035,6 @@
         <w:rPr>
           <w:rFonts w:ascii="Arial" w:hAnsi="Arial" w:cs="Arial"/>
           <w:color w:val="FF0000"/>
-          <w:u w:val="single"/>
         </w:rPr>
         <w:t xml:space="preserve">Criação da máquina de Pascal; substituição de cartões perfurados com instruções pela própria memória do computador; utilização de transistores em computadores; produção de computadores ao público, os </w:t>
       </w:r>
@@ -1052,7 +1043,6 @@
         <w:rPr>
           <w:rFonts w:ascii="Arial" w:hAnsi="Arial" w:cs="Arial"/>
           <w:color w:val="FF0000"/>
-          <w:u w:val="single"/>
         </w:rPr>
         <w:t>Personal</w:t>
       </w:r>
@@ -1061,7 +1051,6 @@
         <w:rPr>
           <w:rFonts w:ascii="Arial" w:hAnsi="Arial" w:cs="Arial"/>
           <w:color w:val="FF0000"/>
-          <w:u w:val="single"/>
         </w:rPr>
         <w:t xml:space="preserve"> </w:t>
       </w:r>
@@ -1070,7 +1059,6 @@
         <w:rPr>
           <w:rFonts w:ascii="Arial" w:hAnsi="Arial" w:cs="Arial"/>
           <w:color w:val="FF0000"/>
-          <w:u w:val="single"/>
         </w:rPr>
         <w:t>Computers</w:t>
       </w:r>
@@ -1078,7 +1066,6 @@
       <w:r>
         <w:rPr>
           <w:rFonts w:ascii="Arial" w:hAnsi="Arial" w:cs="Arial"/>
-          <w:u w:val="single"/>
         </w:rPr>
         <w:t xml:space="preserve">. </w:t>
       </w:r>
@@ -1270,7 +1257,6 @@
         <w:rPr>
           <w:rFonts w:ascii="Arial" w:hAnsi="Arial" w:cs="Arial"/>
           <w:color w:val="FF0000"/>
-          <w:u w:val="single"/>
         </w:rPr>
       </w:pPr>
       <w:r>
@@ -1455,13 +1441,7 @@
         <w:rPr>
           <w:rFonts w:ascii="Arial" w:hAnsi="Arial" w:cs="Arial"/>
         </w:rPr>
-        <w:t>Na ordem cronológi</w:t>
-      </w:r>
-      <w:r>
-        <w:rPr>
-          <w:rFonts w:ascii="Arial" w:hAnsi="Arial" w:cs="Arial"/>
-        </w:rPr>
-        <w:t>ca marque a alternativa correta:</w:t>
+        <w:t>Na ordem cronológica marque a alternativa correta:</w:t>
       </w:r>
       <w:r>
         <w:rPr>
@@ -1708,6 +1688,7 @@
           <w:rFonts w:ascii="Arial" w:hAnsi="Arial" w:cs="Arial"/>
           <w:color w:val="FF0000"/>
         </w:rPr>
+        <w:lastRenderedPageBreak/>
         <w:t xml:space="preserve"> Um outro ponto importante é a maneira como o computador processa dados: tudo através de somas, subtrações e operações lógicas de comparação. </w:t>
       </w:r>
     </w:p>
@@ -1754,7 +1735,6 @@
         <w:rPr>
           <w:rFonts w:ascii="Arial" w:hAnsi="Arial" w:cs="Arial"/>
         </w:rPr>
-        <w:lastRenderedPageBreak/>
         <w:t>Cite 05 características de um computador.</w:t>
       </w:r>
     </w:p>
@@ -1972,13 +1952,7 @@
         <w:rPr>
           <w:rFonts w:ascii="Arial" w:hAnsi="Arial" w:cs="Arial"/>
         </w:rPr>
-        <w:t>Indique as partes fundamentais de um computador, explicando cada uma</w:t>
-      </w:r>
-      <w:r>
-        <w:rPr>
-          <w:rFonts w:ascii="Arial" w:hAnsi="Arial" w:cs="Arial"/>
-        </w:rPr>
-        <w:t xml:space="preserve"> </w:t>
+        <w:t xml:space="preserve">Indique as partes fundamentais de um computador, explicando cada uma </w:t>
       </w:r>
       <w:r>
         <w:rPr>
@@ -2460,13 +2434,7 @@
         <w:rPr>
           <w:rFonts w:ascii="Arial" w:hAnsi="Arial" w:cs="Arial"/>
         </w:rPr>
-        <w:t xml:space="preserve"> um</w:t>
-      </w:r>
-      <w:r>
-        <w:rPr>
-          <w:rFonts w:ascii="Arial" w:hAnsi="Arial" w:cs="Arial"/>
-        </w:rPr>
-        <w:t xml:space="preserve"> dele</w:t>
+        <w:t xml:space="preserve"> um dele</w:t>
       </w:r>
       <w:r>
         <w:rPr>
@@ -2683,7 +2651,6 @@
         <w:rPr>
           <w:rFonts w:ascii="Arial" w:hAnsi="Arial" w:cs="Arial"/>
         </w:rPr>
-        <w:lastRenderedPageBreak/>
         <w:t>Diferencie memória volátil e memória não-volátil.</w:t>
       </w:r>
     </w:p>
@@ -2888,13 +2855,7 @@
         <w:rPr>
           <w:rFonts w:ascii="Arial" w:hAnsi="Arial" w:cs="Arial"/>
         </w:rPr>
-        <w:t>:</w:t>
-      </w:r>
-      <w:r>
-        <w:rPr>
-          <w:rFonts w:ascii="Arial" w:hAnsi="Arial" w:cs="Arial"/>
-        </w:rPr>
-        <w:t xml:space="preserve"> </w:t>
+        <w:t xml:space="preserve">: </w:t>
       </w:r>
       <w:r>
         <w:rPr>
@@ -3219,21 +3180,7 @@
           <w:rFonts w:ascii="Arial" w:hAnsi="Arial" w:cs="Arial"/>
           <w:color w:val="FF0000"/>
         </w:rPr>
-        <w:t>se refere a memóri</w:t>
-      </w:r>
-      <w:r>
-        <w:rPr>
-          <w:rFonts w:ascii="Arial" w:hAnsi="Arial" w:cs="Arial"/>
-          <w:color w:val="FF0000"/>
-        </w:rPr>
-        <w:t>a RAM, onde são gravadas informações somente quand</w:t>
-      </w:r>
-      <w:r>
-        <w:rPr>
-          <w:rFonts w:ascii="Arial" w:hAnsi="Arial" w:cs="Arial"/>
-          <w:color w:val="FF0000"/>
-        </w:rPr>
-        <w:t>o o computador está em operação;</w:t>
+        <w:t>se refere a memória RAM, onde são gravadas informações somente quando o computador está em operação;</w:t>
       </w:r>
     </w:p>
     <w:p>
@@ -3270,14 +3217,7 @@
           <w:rFonts w:ascii="Arial" w:hAnsi="Arial" w:cs="Arial"/>
           <w:color w:val="FF0000"/>
         </w:rPr>
-        <w:t>R: se refere a memória secundária, onde são gravadas informações a longo prazo. Essas informações são mantidas mesmo q</w:t>
-      </w:r>
-      <w:r>
-        <w:rPr>
-          <w:rFonts w:ascii="Arial" w:hAnsi="Arial" w:cs="Arial"/>
-          <w:color w:val="FF0000"/>
-        </w:rPr>
-        <w:t>uando o computador é desligado;</w:t>
+        <w:t>R: se refere a memória secundária, onde são gravadas informações a longo prazo. Essas informações são mantidas mesmo quando o computador é desligado;</w:t>
       </w:r>
     </w:p>
     <w:p>
@@ -3341,13 +3281,7 @@
         <w:rPr>
           <w:rFonts w:ascii="Arial" w:hAnsi="Arial" w:cs="Arial"/>
         </w:rPr>
-        <w:t>:</w:t>
-      </w:r>
-      <w:r>
-        <w:rPr>
-          <w:rFonts w:ascii="Arial" w:hAnsi="Arial" w:cs="Arial"/>
-        </w:rPr>
-        <w:t xml:space="preserve"> </w:t>
+        <w:t xml:space="preserve">: </w:t>
       </w:r>
       <w:r>
         <w:rPr>
@@ -3466,14 +3400,7 @@
           <w:rFonts w:ascii="Arial" w:hAnsi="Arial" w:cs="Arial"/>
           <w:color w:val="FF0000"/>
         </w:rPr>
-        <w:t>R:</w:t>
-      </w:r>
-      <w:r>
-        <w:rPr>
-          <w:rFonts w:ascii="Arial" w:hAnsi="Arial" w:cs="Arial"/>
-          <w:color w:val="FF0000"/>
-        </w:rPr>
-        <w:t xml:space="preserve"> </w:t>
+        <w:t xml:space="preserve">R: </w:t>
       </w:r>
       <w:r>
         <w:rPr>
@@ -3595,20 +3522,7 @@
         <w:rPr>
           <w:rFonts w:ascii="Arial" w:hAnsi="Arial" w:cs="Arial"/>
         </w:rPr>
-        <w:t xml:space="preserve">Diferencie a Memória RAM e </w:t>
-      </w:r>
-      <w:r>
-        <w:rPr>
-          <w:rFonts w:ascii="Arial" w:hAnsi="Arial" w:cs="Arial"/>
-          <w:u w:val="single"/>
-        </w:rPr>
-        <w:t>Memória</w:t>
-      </w:r>
-      <w:r>
-        <w:rPr>
-          <w:rFonts w:ascii="Arial" w:hAnsi="Arial" w:cs="Arial"/>
-        </w:rPr>
-        <w:t xml:space="preserve"> ROM.</w:t>
+        <w:t>Diferencie a Memória RAM e Memória ROM.</w:t>
       </w:r>
     </w:p>
     <w:p>
@@ -3711,7 +3625,6 @@
         <w:rPr>
           <w:rFonts w:ascii="Arial" w:hAnsi="Arial" w:cs="Arial"/>
         </w:rPr>
-        <w:lastRenderedPageBreak/>
         <w:t>Diferencie Dispositivos de Entrada e Dispositivos de saída.</w:t>
       </w:r>
     </w:p>
@@ -4345,14 +4258,7 @@
           <w:rFonts w:ascii="Arial" w:hAnsi="Arial" w:cs="Arial"/>
           <w:color w:val="FF0000"/>
         </w:rPr>
-        <w:t xml:space="preserve"> em um formato binário, ou seja, formada de 0 e 1. É o único tipo de linguagem compreendido pela máquina, como o próprio nome </w:t>
-      </w:r>
-      <w:r>
-        <w:rPr>
-          <w:rFonts w:ascii="Arial" w:hAnsi="Arial" w:cs="Arial"/>
-          <w:color w:val="FF0000"/>
-        </w:rPr>
-        <w:t>se refere;</w:t>
+        <w:t xml:space="preserve"> em um formato binário, ou seja, formada de 0 e 1. É o único tipo de linguagem compreendido pela máquina, como o próprio nome se refere;</w:t>
       </w:r>
     </w:p>
     <w:p>
@@ -4434,56 +4340,15 @@
           <w:rFonts w:ascii="Arial" w:hAnsi="Arial" w:cs="Arial"/>
           <w:color w:val="FF0000"/>
         </w:rPr>
-        <w:t>Um compilador c</w:t>
-      </w:r>
-      <w:r>
-        <w:rPr>
-          <w:rFonts w:ascii="Arial" w:hAnsi="Arial" w:cs="Arial"/>
-          <w:color w:val="FF0000"/>
-        </w:rPr>
-        <w:t xml:space="preserve">onverte a linguagem de </w:t>
-      </w:r>
-      <w:r>
-        <w:rPr>
-          <w:rFonts w:ascii="Arial" w:hAnsi="Arial" w:cs="Arial"/>
-          <w:color w:val="FF0000"/>
-        </w:rPr>
-        <w:t xml:space="preserve">alto nível, </w:t>
-      </w:r>
-      <w:r>
-        <w:rPr>
-          <w:rFonts w:ascii="Arial" w:hAnsi="Arial" w:cs="Arial"/>
-          <w:color w:val="FF0000"/>
-        </w:rPr>
-        <w:t>que é do nosso entendimento</w:t>
-      </w:r>
-      <w:r>
-        <w:rPr>
-          <w:rFonts w:ascii="Arial" w:hAnsi="Arial" w:cs="Arial"/>
-          <w:color w:val="FF0000"/>
-        </w:rPr>
-        <w:t>,</w:t>
-      </w:r>
-      <w:r>
-        <w:rPr>
-          <w:rFonts w:ascii="Arial" w:hAnsi="Arial" w:cs="Arial"/>
-          <w:color w:val="FF0000"/>
-        </w:rPr>
-        <w:t xml:space="preserve"> para a linguagem da máquina, executando as instruçõ</w:t>
-      </w:r>
-      <w:r>
-        <w:rPr>
-          <w:rFonts w:ascii="Arial" w:hAnsi="Arial" w:cs="Arial"/>
-          <w:color w:val="FF0000"/>
-        </w:rPr>
-        <w:t xml:space="preserve">es somente no final do processo. Um interpretador é </w:t>
-      </w:r>
-      <w:r>
-        <w:rPr>
-          <w:rFonts w:ascii="Arial" w:hAnsi="Arial" w:cs="Arial"/>
-          <w:color w:val="FF0000"/>
-        </w:rPr>
-        <w:t>semelhante a um c</w:t>
+        <w:t xml:space="preserve">Um compilador converte a linguagem de alto nível, que é do nosso entendimento, para a linguagem da máquina, executando as instruções somente no final do processo. Um interpretador é semelhante a um </w:t>
+      </w:r>
+      <w:r>
+        <w:rPr>
+          <w:rFonts w:ascii="Arial" w:hAnsi="Arial" w:cs="Arial"/>
+          <w:color w:val="FF0000"/>
+        </w:rPr>
+        <w:lastRenderedPageBreak/>
+        <w:t>c</w:t>
       </w:r>
       <w:r>
         <w:rPr>
@@ -4571,7 +4436,6 @@
         <w:rPr>
           <w:rFonts w:ascii="Arial" w:hAnsi="Arial" w:cs="Arial"/>
         </w:rPr>
-        <w:lastRenderedPageBreak/>
         <w:t>Descreva o processo da compilação.</w:t>
       </w:r>
     </w:p>
@@ -4817,14 +4681,7 @@
           <w:rFonts w:ascii="Arial" w:hAnsi="Arial" w:cs="Arial"/>
           <w:color w:val="FF0000"/>
         </w:rPr>
-        <w:t>nessa fase, o arquivo executável é criado de acordo com a arqui</w:t>
-      </w:r>
-      <w:r>
-        <w:rPr>
-          <w:rFonts w:ascii="Arial" w:hAnsi="Arial" w:cs="Arial"/>
-          <w:color w:val="FF0000"/>
-        </w:rPr>
-        <w:t>tetura em uso;</w:t>
+        <w:t>nessa fase, o arquivo executável é criado de acordo com a arquitetura em uso;</w:t>
       </w:r>
     </w:p>
     <w:p>
@@ -5006,21 +4863,7 @@
           <w:rFonts w:ascii="Arial" w:hAnsi="Arial" w:cs="Arial"/>
           <w:color w:val="FF0000"/>
         </w:rPr>
-        <w:t>Unidade lógica e aritmética: executa as in</w:t>
-      </w:r>
-      <w:r>
-        <w:rPr>
-          <w:rFonts w:ascii="Arial" w:hAnsi="Arial" w:cs="Arial"/>
-          <w:color w:val="FF0000"/>
-        </w:rPr>
-        <w:t>s</w:t>
-      </w:r>
-      <w:r>
-        <w:rPr>
-          <w:rFonts w:ascii="Arial" w:hAnsi="Arial" w:cs="Arial"/>
-          <w:color w:val="FF0000"/>
-        </w:rPr>
-        <w:t>truções matemáticas;</w:t>
+        <w:t>Unidade lógica e aritmética: executa as instruções matemáticas;</w:t>
       </w:r>
     </w:p>
     <w:p>
@@ -5433,6 +5276,19 @@
     <w:p>
       <w:pPr>
         <w:pStyle w:val="PargrafodaLista"/>
+        <w:autoSpaceDE w:val="0"/>
+        <w:autoSpaceDN w:val="0"/>
+        <w:adjustRightInd w:val="0"/>
+        <w:spacing w:after="0" w:line="240" w:lineRule="auto"/>
+        <w:rPr>
+          <w:rFonts w:ascii="Arial" w:hAnsi="Arial" w:cs="Arial"/>
+          <w:color w:val="FF0000"/>
+        </w:rPr>
+      </w:pPr>
+    </w:p>
+    <w:p>
+      <w:pPr>
+        <w:pStyle w:val="PargrafodaLista"/>
         <w:numPr>
           <w:ilvl w:val="0"/>
           <w:numId w:val="2"/>
@@ -5449,6 +5305,7 @@
         <w:rPr>
           <w:rFonts w:ascii="Arial" w:hAnsi="Arial" w:cs="Arial"/>
         </w:rPr>
+        <w:lastRenderedPageBreak/>
         <w:t>Quais são os elementos principais do Hardware? Escolha um deles e</w:t>
       </w:r>
       <w:r>
@@ -5542,7 +5399,6 @@
         <w:rPr>
           <w:rFonts w:ascii="Arial" w:hAnsi="Arial" w:cs="Arial"/>
         </w:rPr>
-        <w:lastRenderedPageBreak/>
         <w:t>Por que não é válida a afirmação: “Um computador com mais poder de</w:t>
       </w:r>
       <w:r>
@@ -6438,6 +6294,7 @@
         <w:rPr>
           <w:rFonts w:ascii="Arial" w:hAnsi="Arial" w:cs="Arial"/>
         </w:rPr>
+        <w:lastRenderedPageBreak/>
         <w:t>Qual o elemento do hardware que distribui as tarefas a todos os componentes</w:t>
       </w:r>
       <w:r>
@@ -6576,7 +6433,6 @@
         <w:rPr>
           <w:rFonts w:ascii="Arial" w:hAnsi="Arial" w:cs="Arial"/>
         </w:rPr>
-        <w:lastRenderedPageBreak/>
         <w:t>São exemplos de periféricos que acumulam a função de entrada e saída de</w:t>
       </w:r>
       <w:r>
@@ -7640,6 +7496,18 @@
     </w:p>
     <w:p>
       <w:pPr>
+        <w:autoSpaceDE w:val="0"/>
+        <w:autoSpaceDN w:val="0"/>
+        <w:adjustRightInd w:val="0"/>
+        <w:spacing w:after="0" w:line="240" w:lineRule="auto"/>
+        <w:ind w:firstLine="360"/>
+        <w:rPr>
+          <w:rFonts w:ascii="Arial" w:hAnsi="Arial" w:cs="Arial"/>
+        </w:rPr>
+      </w:pPr>
+    </w:p>
+    <w:p>
+      <w:pPr>
         <w:pStyle w:val="PargrafodaLista"/>
         <w:numPr>
           <w:ilvl w:val="0"/>
@@ -7657,6 +7525,7 @@
         <w:rPr>
           <w:rFonts w:ascii="Arial" w:hAnsi="Arial" w:cs="Arial"/>
         </w:rPr>
+        <w:lastRenderedPageBreak/>
         <w:t>Conhecido como cérebro do computador:</w:t>
       </w:r>
     </w:p>
@@ -7801,7 +7670,6 @@
         <w:rPr>
           <w:rFonts w:ascii="Arial" w:hAnsi="Arial" w:cs="Arial"/>
         </w:rPr>
-        <w:lastRenderedPageBreak/>
         <w:t xml:space="preserve">O que acontece com o conteúdo da memória </w:t>
       </w:r>
       <w:proofErr w:type="spellStart"/>
@@ -9133,6 +9001,7 @@
           <w:rFonts w:ascii="Arial" w:hAnsi="Arial" w:cs="Arial"/>
           <w:lang w:val="en-US"/>
         </w:rPr>
+        <w:lastRenderedPageBreak/>
         <w:t>(</w:t>
       </w:r>
       <w:r>
@@ -9341,15 +9210,7 @@
           <w:rFonts w:ascii="Arial" w:hAnsi="Arial" w:cs="Arial"/>
           <w:color w:val="FF0000"/>
         </w:rPr>
-        <w:t xml:space="preserve">, por exemplo, que controla funções de diferentes </w:t>
-      </w:r>
-      <w:r>
-        <w:rPr>
-          <w:rFonts w:ascii="Arial" w:hAnsi="Arial" w:cs="Arial"/>
-          <w:color w:val="FF0000"/>
-        </w:rPr>
-        <w:lastRenderedPageBreak/>
-        <w:t>componentes. Um software aplicativo é voltado para as tarefas de um usuário, como um editor de imagem e texto, gravador de som, entre outros.</w:t>
+        <w:t>, por exemplo, que controla funções de diferentes componentes. Um software aplicativo é voltado para as tarefas de um usuário, como um editor de imagem e texto, gravador de som, entre outros.</w:t>
       </w:r>
       <w:r>
         <w:rPr>
@@ -9588,14 +9449,7 @@
           <w:rFonts w:ascii="Arial" w:hAnsi="Arial" w:cs="Arial"/>
           <w:color w:val="FF0000"/>
         </w:rPr>
-        <w:t xml:space="preserve">R: É um conjunto de softwares aplicativos e programas que fazem comunicação </w:t>
-      </w:r>
-      <w:r>
-        <w:rPr>
-          <w:rFonts w:ascii="Arial" w:hAnsi="Arial" w:cs="Arial"/>
-          <w:color w:val="FF0000"/>
-        </w:rPr>
-        <w:t xml:space="preserve">com </w:t>
+        <w:t xml:space="preserve">R: É um conjunto de softwares aplicativos e programas que fazem comunicação com </w:t>
       </w:r>
       <w:r>
         <w:rPr>
@@ -9603,20 +9457,7 @@
           <w:color w:val="FF0000"/>
         </w:rPr>
         <w:tab/>
-      </w:r>
-      <w:r>
-        <w:rPr>
-          <w:rFonts w:ascii="Arial" w:hAnsi="Arial" w:cs="Arial"/>
-          <w:color w:val="FF0000"/>
-        </w:rPr>
-        <w:t>outros componentes do hardware. É apresentado através de uma interface para o usuário</w:t>
-      </w:r>
-      <w:r>
-        <w:rPr>
-          <w:rFonts w:ascii="Arial" w:hAnsi="Arial" w:cs="Arial"/>
-          <w:color w:val="FF0000"/>
-        </w:rPr>
-        <w:t>.</w:t>
+        <w:t>outros componentes do hardware. É apresentado através de uma interface para o usuário.</w:t>
       </w:r>
     </w:p>
     <w:p>
@@ -10338,7 +10179,6 @@
           <w:rFonts w:ascii="Arial" w:hAnsi="Arial" w:cs="Arial"/>
           <w:color w:val="FF0000"/>
         </w:rPr>
-        <w:lastRenderedPageBreak/>
         <w:tab/>
         <w:t xml:space="preserve">Linguagem de alto nível: é a mais inteligível para nós. É </w:t>
       </w:r>
@@ -10416,7 +10256,6 @@
         <w:rPr>
           <w:rFonts w:ascii="Arial" w:hAnsi="Arial" w:cs="Arial"/>
           <w:color w:val="FF0000"/>
-          <w:u w:val="single"/>
         </w:rPr>
       </w:pPr>
       <w:r>
@@ -10914,6 +10753,8 @@
         </w:rPr>
         <w:t>acessível.</w:t>
       </w:r>
+      <w:bookmarkStart w:id="0" w:name="_GoBack"/>
+      <w:bookmarkEnd w:id="0"/>
     </w:p>
     <w:sectPr>
       <w:pgSz w:w="11906" w:h="16838"/>
@@ -12090,6 +11931,36 @@
       <w:contextualSpacing/>
     </w:pPr>
   </w:style>
+  <w:style w:type="paragraph" w:styleId="Textodebalo">
+    <w:name w:val="Balloon Text"/>
+    <w:basedOn w:val="Normal"/>
+    <w:link w:val="TextodebaloChar"/>
+    <w:uiPriority w:val="99"/>
+    <w:semiHidden/>
+    <w:unhideWhenUsed/>
+    <w:rsid w:val="00AC6634"/>
+    <w:pPr>
+      <w:spacing w:after="0" w:line="240" w:lineRule="auto"/>
+    </w:pPr>
+    <w:rPr>
+      <w:rFonts w:ascii="Segoe UI" w:hAnsi="Segoe UI" w:cs="Segoe UI"/>
+      <w:sz w:val="18"/>
+      <w:szCs w:val="18"/>
+    </w:rPr>
+  </w:style>
+  <w:style w:type="character" w:customStyle="1" w:styleId="TextodebaloChar">
+    <w:name w:val="Texto de balão Char"/>
+    <w:basedOn w:val="Fontepargpadro"/>
+    <w:link w:val="Textodebalo"/>
+    <w:uiPriority w:val="99"/>
+    <w:semiHidden/>
+    <w:rsid w:val="00AC6634"/>
+    <w:rPr>
+      <w:rFonts w:ascii="Segoe UI" w:hAnsi="Segoe UI" w:cs="Segoe UI"/>
+      <w:sz w:val="18"/>
+      <w:szCs w:val="18"/>
+    </w:rPr>
+  </w:style>
 </w:styles>
 </file>
 

</xml_diff>